<commit_message>
Tạo các service cơ bản
</commit_message>
<xml_diff>
--- a/Docs/LBFC.docx
+++ b/Docs/LBFC.docx
@@ -17,18 +17,8 @@
           <w:b/>
           <w:sz w:val="44"/>
         </w:rPr>
-        <w:t xml:space="preserve">Location-based Facebook </w:t>
-      </w:r>
-      <w:proofErr w:type="spellStart"/>
-      <w:r>
-        <w:rPr>
-          <w:rFonts w:ascii="Times New Roman" w:hAnsi="Times New Roman" w:cs="Times New Roman"/>
-          <w:b/>
-          <w:sz w:val="44"/>
-        </w:rPr>
-        <w:t>Chatbot</w:t>
-      </w:r>
-      <w:proofErr w:type="spellEnd"/>
+        <w:t>Location-based Facebook Chatbot</w:t>
+      </w:r>
     </w:p>
     <w:p>
       <w:pPr>
@@ -7165,18 +7155,24 @@
           <w:b/>
           <w:sz w:val="24"/>
         </w:rPr>
-        <w:t xml:space="preserve">Location-based Facebook </w:t>
-      </w:r>
-      <w:proofErr w:type="spellStart"/>
+        <w:t>Location-based Facebook Chat</w:t>
+      </w:r>
       <w:r>
         <w:rPr>
           <w:rFonts w:ascii="Times New Roman" w:hAnsi="Times New Roman" w:cs="Times New Roman"/>
           <w:b/>
           <w:sz w:val="24"/>
         </w:rPr>
-        <w:t>Chatbot</w:t>
-      </w:r>
-      <w:proofErr w:type="spellEnd"/>
+        <w:t xml:space="preserve"> </w:t>
+      </w:r>
+      <w:r>
+        <w:rPr>
+          <w:rFonts w:ascii="Times New Roman" w:hAnsi="Times New Roman" w:cs="Times New Roman"/>
+          <w:b/>
+          <w:sz w:val="24"/>
+        </w:rPr>
+        <w:t>bot</w:t>
+      </w:r>
     </w:p>
     <w:p>
       <w:pPr>
@@ -7286,7 +7282,6 @@
         </w:rPr>
         <w:t xml:space="preserve">End date: </w:t>
       </w:r>
-      <w:bookmarkStart w:id="2" w:name="_GoBack"/>
       <w:r>
         <w:rPr>
           <w:rFonts w:ascii="Times New Roman" w:hAnsi="Times New Roman" w:cs="Times New Roman"/>
@@ -7295,7 +7290,6 @@
         </w:rPr>
         <w:t>December 12th, 2017</w:t>
       </w:r>
-      <w:bookmarkEnd w:id="2"/>
     </w:p>
     <w:p>
       <w:pPr>
@@ -7310,7 +7304,7 @@
           <w:sz w:val="32"/>
         </w:rPr>
       </w:pPr>
-      <w:bookmarkStart w:id="3" w:name="_Toc492630852"/>
+      <w:bookmarkStart w:id="2" w:name="_Toc492630852"/>
       <w:r>
         <w:rPr>
           <w:rFonts w:ascii="Times New Roman" w:hAnsi="Times New Roman" w:cs="Times New Roman"/>
@@ -7318,7 +7312,56 @@
         </w:rPr>
         <w:t>Introduction</w:t>
       </w:r>
-      <w:bookmarkEnd w:id="3"/>
+      <w:bookmarkEnd w:id="2"/>
+      <w:r>
+        <w:rPr>
+          <w:rFonts w:ascii="Times New Roman" w:hAnsi="Times New Roman" w:cs="Times New Roman"/>
+          <w:sz w:val="32"/>
+        </w:rPr>
+        <w:br/>
+      </w:r>
+      <w:r>
+        <w:rPr>
+          <w:rFonts w:ascii="Times New Roman" w:hAnsi="Times New Roman" w:cs="Times New Roman"/>
+          <w:sz w:val="24"/>
+        </w:rPr>
+        <w:t xml:space="preserve">In this document, we will introduce the Location-based Facebook Chat bot solution, which helps customers shopping </w:t>
+      </w:r>
+      <w:r>
+        <w:rPr>
+          <w:rFonts w:ascii="Times New Roman" w:hAnsi="Times New Roman" w:cs="Times New Roman"/>
+          <w:sz w:val="24"/>
+        </w:rPr>
+        <w:t>easier without any required app but Facebook messenger – an app that every Facebook user need to install.</w:t>
+      </w:r>
+      <w:r>
+        <w:rPr>
+          <w:rFonts w:ascii="Times New Roman" w:hAnsi="Times New Roman" w:cs="Times New Roman"/>
+          <w:sz w:val="24"/>
+        </w:rPr>
+        <w:t xml:space="preserve"> Besides, it</w:t>
+      </w:r>
+      <w:r>
+        <w:rPr>
+          <w:rFonts w:ascii="Times New Roman" w:hAnsi="Times New Roman" w:cs="Times New Roman"/>
+          <w:sz w:val="24"/>
+        </w:rPr>
+        <w:t xml:space="preserve"> can help</w:t>
+      </w:r>
+      <w:r>
+        <w:rPr>
+          <w:rFonts w:ascii="Times New Roman" w:hAnsi="Times New Roman" w:cs="Times New Roman"/>
+          <w:sz w:val="24"/>
+        </w:rPr>
+        <w:t xml:space="preserve"> shops admin </w:t>
+      </w:r>
+      <w:r>
+        <w:rPr>
+          <w:rFonts w:ascii="Times New Roman" w:hAnsi="Times New Roman" w:cs="Times New Roman"/>
+          <w:sz w:val="24"/>
+        </w:rPr>
+        <w:t xml:space="preserve">manage products and other services such as promotions or coupons and orders. </w:t>
+      </w:r>
     </w:p>
     <w:p>
       <w:pPr>
@@ -7333,7 +7376,7 @@
           <w:sz w:val="32"/>
         </w:rPr>
       </w:pPr>
-      <w:bookmarkStart w:id="4" w:name="_Toc492630853"/>
+      <w:bookmarkStart w:id="3" w:name="_Toc492630853"/>
       <w:r>
         <w:rPr>
           <w:rFonts w:ascii="Times New Roman" w:hAnsi="Times New Roman" w:cs="Times New Roman"/>
@@ -7341,6 +7384,43 @@
         </w:rPr>
         <w:t>Current situation</w:t>
       </w:r>
+      <w:bookmarkEnd w:id="3"/>
+      <w:r>
+        <w:rPr>
+          <w:rFonts w:ascii="Times New Roman" w:hAnsi="Times New Roman" w:cs="Times New Roman"/>
+          <w:sz w:val="24"/>
+        </w:rPr>
+        <w:br/>
+      </w:r>
+      <w:r>
+        <w:rPr>
+          <w:rFonts w:ascii="Times New Roman" w:hAnsi="Times New Roman" w:cs="Times New Roman"/>
+          <w:sz w:val="24"/>
+        </w:rPr>
+        <w:t>When a shop or a company want to promote their products and services, an mobile app is needed since a web page on smartphone can’t actually replace all the functions in a desktop web page</w:t>
+      </w:r>
+      <w:r>
+        <w:rPr>
+          <w:rFonts w:ascii="Times New Roman" w:hAnsi="Times New Roman" w:cs="Times New Roman"/>
+          <w:sz w:val="24"/>
+        </w:rPr>
+        <w:t xml:space="preserve"> </w:t>
+      </w:r>
+      <w:r>
+        <w:rPr>
+          <w:rFonts w:ascii="Times New Roman" w:hAnsi="Times New Roman" w:cs="Times New Roman"/>
+          <w:sz w:val="24"/>
+        </w:rPr>
+        <w:t xml:space="preserve">better than an mobile app. However, many companies are now creating their own apps. This can make users feel uncomfortable since they have to install an app whenever they visit a </w:t>
+      </w:r>
+      <w:r>
+        <w:rPr>
+          <w:rFonts w:ascii="Times New Roman" w:hAnsi="Times New Roman" w:cs="Times New Roman"/>
+          <w:sz w:val="24"/>
+        </w:rPr>
+        <w:t>new store, which can make their phones slow down.</w:t>
+      </w:r>
+      <w:bookmarkStart w:id="4" w:name="_GoBack"/>
       <w:bookmarkEnd w:id="4"/>
     </w:p>
     <w:p>
@@ -7815,6 +7895,7 @@
           <w:rFonts w:ascii="Times New Roman" w:hAnsi="Times New Roman" w:cs="Times New Roman"/>
           <w:sz w:val="32"/>
         </w:rPr>
+        <w:lastRenderedPageBreak/>
         <w:t>Project organization</w:t>
       </w:r>
       <w:bookmarkEnd w:id="24"/>
@@ -7976,7 +8057,6 @@
           <w:rFonts w:ascii="Times New Roman" w:hAnsi="Times New Roman" w:cs="Times New Roman"/>
           <w:sz w:val="24"/>
         </w:rPr>
-        <w:lastRenderedPageBreak/>
         <w:t>Initializing</w:t>
       </w:r>
       <w:bookmarkEnd w:id="31"/>
@@ -8699,6 +8779,7 @@
           <w:rFonts w:ascii="Times New Roman" w:hAnsi="Times New Roman" w:cs="Times New Roman"/>
           <w:sz w:val="28"/>
         </w:rPr>
+        <w:lastRenderedPageBreak/>
         <w:t>Security</w:t>
       </w:r>
       <w:bookmarkEnd w:id="62"/>
@@ -8839,7 +8920,6 @@
           <w:rFonts w:ascii="Times New Roman" w:hAnsi="Times New Roman" w:cs="Times New Roman"/>
           <w:sz w:val="32"/>
         </w:rPr>
-        <w:lastRenderedPageBreak/>
         <w:t>Design overview</w:t>
       </w:r>
       <w:bookmarkEnd w:id="68"/>
@@ -10773,7 +10853,7 @@
 </file>
 
 <file path=customXml/itemProps1.xml><?xml version="1.0" encoding="utf-8"?>
-<ds:datastoreItem xmlns:ds="http://schemas.openxmlformats.org/officeDocument/2006/customXml" ds:itemID="{61CC0D7B-DCAD-4502-AA28-3CCF988A0B85}">
+<ds:datastoreItem xmlns:ds="http://schemas.openxmlformats.org/officeDocument/2006/customXml" ds:itemID="{F2A86560-3541-470E-A8A3-7791816FF27D}">
   <ds:schemaRefs>
     <ds:schemaRef ds:uri="http://schemas.openxmlformats.org/officeDocument/2006/bibliography"/>
   </ds:schemaRefs>

</xml_diff>

<commit_message>
update B. Software Project Management Plan
</commit_message>
<xml_diff>
--- a/Docs/LBFC.docx
+++ b/Docs/LBFC.docx
@@ -1,6 +1,6 @@
 
 <file path=word/document.xml><?xml version="1.0" encoding="utf-8"?>
-<w:document xmlns:wpc="http://schemas.microsoft.com/office/word/2010/wordprocessingCanvas" xmlns:cx="http://schemas.microsoft.com/office/drawing/2014/chartex" xmlns:mc="http://schemas.openxmlformats.org/markup-compatibility/2006" xmlns:o="urn:schemas-microsoft-com:office:office" xmlns:r="http://schemas.openxmlformats.org/officeDocument/2006/relationships" xmlns:m="http://schemas.openxmlformats.org/officeDocument/2006/math" xmlns:v="urn:schemas-microsoft-com:vml" xmlns:wp14="http://schemas.microsoft.com/office/word/2010/wordprocessingDrawing" xmlns:wp="http://schemas.openxmlformats.org/drawingml/2006/wordprocessingDrawing" xmlns:w10="urn:schemas-microsoft-com:office:word" xmlns:w="http://schemas.openxmlformats.org/wordprocessingml/2006/main" xmlns:w14="http://schemas.microsoft.com/office/word/2010/wordml" xmlns:w15="http://schemas.microsoft.com/office/word/2012/wordml" xmlns:w16se="http://schemas.microsoft.com/office/word/2015/wordml/symex" xmlns:wpg="http://schemas.microsoft.com/office/word/2010/wordprocessingGroup" xmlns:wpi="http://schemas.microsoft.com/office/word/2010/wordprocessingInk" xmlns:wne="http://schemas.microsoft.com/office/word/2006/wordml" xmlns:wps="http://schemas.microsoft.com/office/word/2010/wordprocessingShape" mc:Ignorable="w14 w15 w16se wp14">
+<w:document xmlns:ve="http://schemas.openxmlformats.org/markup-compatibility/2006" xmlns:o="urn:schemas-microsoft-com:office:office" xmlns:r="http://schemas.openxmlformats.org/officeDocument/2006/relationships" xmlns:m="http://schemas.openxmlformats.org/officeDocument/2006/math" xmlns:v="urn:schemas-microsoft-com:vml" xmlns:wp="http://schemas.openxmlformats.org/drawingml/2006/wordprocessingDrawing" xmlns:w10="urn:schemas-microsoft-com:office:word" xmlns:w="http://schemas.openxmlformats.org/wordprocessingml/2006/main" xmlns:wne="http://schemas.microsoft.com/office/word/2006/wordml">
   <w:body>
     <w:p>
       <w:pPr>
@@ -17,7 +17,25 @@
           <w:b/>
           <w:sz w:val="44"/>
         </w:rPr>
-        <w:t xml:space="preserve">Location-based Facebook </w:t>
+        <w:t xml:space="preserve">Location-based </w:t>
+      </w:r>
+      <w:proofErr w:type="spellStart"/>
+      <w:r>
+        <w:rPr>
+          <w:rFonts w:ascii="Times New Roman" w:hAnsi="Times New Roman" w:cs="Times New Roman"/>
+          <w:b/>
+          <w:sz w:val="44"/>
+        </w:rPr>
+        <w:t>Facebook</w:t>
+      </w:r>
+      <w:proofErr w:type="spellEnd"/>
+      <w:r>
+        <w:rPr>
+          <w:rFonts w:ascii="Times New Roman" w:hAnsi="Times New Roman" w:cs="Times New Roman"/>
+          <w:b/>
+          <w:sz w:val="44"/>
+        </w:rPr>
+        <w:t xml:space="preserve"> </w:t>
       </w:r>
       <w:proofErr w:type="spellStart"/>
       <w:r>
@@ -10175,24 +10193,24 @@
     </w:p>
     <w:tbl>
       <w:tblPr>
-        <w:tblStyle w:val="GridTable4-Accent5"/>
+        <w:tblStyle w:val="GridTable4Accent5"/>
         <w:tblW w:w="0" w:type="auto"/>
-        <w:tblLook w:val="04A0" w:firstRow="1" w:lastRow="0" w:firstColumn="1" w:lastColumn="0" w:noHBand="0" w:noVBand="1"/>
+        <w:tblLook w:val="04A0"/>
       </w:tblPr>
       <w:tblGrid>
-        <w:gridCol w:w="701"/>
-        <w:gridCol w:w="2290"/>
-        <w:gridCol w:w="1647"/>
-        <w:gridCol w:w="1675"/>
+        <w:gridCol w:w="712"/>
+        <w:gridCol w:w="2409"/>
+        <w:gridCol w:w="1686"/>
+        <w:gridCol w:w="1732"/>
         <w:gridCol w:w="3037"/>
       </w:tblGrid>
       <w:tr>
         <w:trPr>
-          <w:cnfStyle w:val="100000000000" w:firstRow="1" w:lastRow="0" w:firstColumn="0" w:lastColumn="0" w:oddVBand="0" w:evenVBand="0" w:oddHBand="0" w:evenHBand="0" w:firstRowFirstColumn="0" w:firstRowLastColumn="0" w:lastRowFirstColumn="0" w:lastRowLastColumn="0"/>
+          <w:cnfStyle w:val="100000000000"/>
         </w:trPr>
         <w:tc>
           <w:tcPr>
-            <w:cnfStyle w:val="001000000000" w:firstRow="0" w:lastRow="0" w:firstColumn="1" w:lastColumn="0" w:oddVBand="0" w:evenVBand="0" w:oddHBand="0" w:evenHBand="0" w:firstRowFirstColumn="0" w:firstRowLastColumn="0" w:lastRowFirstColumn="0" w:lastRowLastColumn="0"/>
+            <w:cnfStyle w:val="001000000000"/>
             <w:tcW w:w="770" w:type="dxa"/>
           </w:tcPr>
           <w:p>
@@ -10217,7 +10235,7 @@
           </w:tcPr>
           <w:p>
             <w:pPr>
-              <w:cnfStyle w:val="100000000000" w:firstRow="1" w:lastRow="0" w:firstColumn="0" w:lastColumn="0" w:oddVBand="0" w:evenVBand="0" w:oddHBand="0" w:evenHBand="0" w:firstRowFirstColumn="0" w:firstRowLastColumn="0" w:lastRowFirstColumn="0" w:lastRowLastColumn="0"/>
+              <w:cnfStyle w:val="100000000000"/>
               <w:rPr>
                 <w:rFonts w:ascii="Times New Roman" w:hAnsi="Times New Roman" w:cs="Times New Roman"/>
                 <w:sz w:val="24"/>
@@ -10238,7 +10256,7 @@
           </w:tcPr>
           <w:p>
             <w:pPr>
-              <w:cnfStyle w:val="100000000000" w:firstRow="1" w:lastRow="0" w:firstColumn="0" w:lastColumn="0" w:oddVBand="0" w:evenVBand="0" w:oddHBand="0" w:evenHBand="0" w:firstRowFirstColumn="0" w:firstRowLastColumn="0" w:lastRowFirstColumn="0" w:lastRowLastColumn="0"/>
+              <w:cnfStyle w:val="100000000000"/>
               <w:rPr>
                 <w:rFonts w:ascii="Times New Roman" w:hAnsi="Times New Roman" w:cs="Times New Roman"/>
                 <w:sz w:val="24"/>
@@ -10259,7 +10277,7 @@
           </w:tcPr>
           <w:p>
             <w:pPr>
-              <w:cnfStyle w:val="100000000000" w:firstRow="1" w:lastRow="0" w:firstColumn="0" w:lastColumn="0" w:oddVBand="0" w:evenVBand="0" w:oddHBand="0" w:evenHBand="0" w:firstRowFirstColumn="0" w:firstRowLastColumn="0" w:lastRowFirstColumn="0" w:lastRowLastColumn="0"/>
+              <w:cnfStyle w:val="100000000000"/>
               <w:rPr>
                 <w:rFonts w:ascii="Times New Roman" w:hAnsi="Times New Roman" w:cs="Times New Roman"/>
                 <w:sz w:val="24"/>
@@ -10280,7 +10298,7 @@
           </w:tcPr>
           <w:p>
             <w:pPr>
-              <w:cnfStyle w:val="100000000000" w:firstRow="1" w:lastRow="0" w:firstColumn="0" w:lastColumn="0" w:oddVBand="0" w:evenVBand="0" w:oddHBand="0" w:evenHBand="0" w:firstRowFirstColumn="0" w:firstRowLastColumn="0" w:lastRowFirstColumn="0" w:lastRowLastColumn="0"/>
+              <w:cnfStyle w:val="100000000000"/>
               <w:rPr>
                 <w:rFonts w:ascii="Times New Roman" w:hAnsi="Times New Roman" w:cs="Times New Roman"/>
                 <w:sz w:val="24"/>
@@ -10298,11 +10316,11 @@
       </w:tr>
       <w:tr>
         <w:trPr>
-          <w:cnfStyle w:val="000000100000" w:firstRow="0" w:lastRow="0" w:firstColumn="0" w:lastColumn="0" w:oddVBand="0" w:evenVBand="0" w:oddHBand="1" w:evenHBand="0" w:firstRowFirstColumn="0" w:firstRowLastColumn="0" w:lastRowFirstColumn="0" w:lastRowLastColumn="0"/>
+          <w:cnfStyle w:val="000000100000"/>
         </w:trPr>
         <w:tc>
           <w:tcPr>
-            <w:cnfStyle w:val="001000000000" w:firstRow="0" w:lastRow="0" w:firstColumn="1" w:lastColumn="0" w:oddVBand="0" w:evenVBand="0" w:oddHBand="0" w:evenHBand="0" w:firstRowFirstColumn="0" w:firstRowLastColumn="0" w:lastRowFirstColumn="0" w:lastRowLastColumn="0"/>
+            <w:cnfStyle w:val="001000000000"/>
             <w:tcW w:w="770" w:type="dxa"/>
           </w:tcPr>
           <w:p>
@@ -10327,7 +10345,7 @@
           </w:tcPr>
           <w:p>
             <w:pPr>
-              <w:cnfStyle w:val="000000100000" w:firstRow="0" w:lastRow="0" w:firstColumn="0" w:lastColumn="0" w:oddVBand="0" w:evenVBand="0" w:oddHBand="1" w:evenHBand="0" w:firstRowFirstColumn="0" w:firstRowLastColumn="0" w:lastRowFirstColumn="0" w:lastRowLastColumn="0"/>
+              <w:cnfStyle w:val="000000100000"/>
               <w:rPr>
                 <w:rFonts w:ascii="Times New Roman" w:hAnsi="Times New Roman" w:cs="Times New Roman"/>
                 <w:sz w:val="24"/>
@@ -10363,8 +10381,17 @@
                 <w:rFonts w:ascii="Times New Roman" w:hAnsi="Times New Roman" w:cs="Times New Roman"/>
                 <w:sz w:val="24"/>
               </w:rPr>
-              <w:t xml:space="preserve"> Khang</w:t>
-            </w:r>
+              <w:t xml:space="preserve"> </w:t>
+            </w:r>
+            <w:proofErr w:type="spellStart"/>
+            <w:r>
+              <w:rPr>
+                <w:rFonts w:ascii="Times New Roman" w:hAnsi="Times New Roman" w:cs="Times New Roman"/>
+                <w:sz w:val="24"/>
+              </w:rPr>
+              <w:t>Khang</w:t>
+            </w:r>
+            <w:proofErr w:type="spellEnd"/>
           </w:p>
         </w:tc>
         <w:tc>
@@ -10373,7 +10400,7 @@
           </w:tcPr>
           <w:p>
             <w:pPr>
-              <w:cnfStyle w:val="000000100000" w:firstRow="0" w:lastRow="0" w:firstColumn="0" w:lastColumn="0" w:oddVBand="0" w:evenVBand="0" w:oddHBand="1" w:evenHBand="0" w:firstRowFirstColumn="0" w:firstRowLastColumn="0" w:lastRowFirstColumn="0" w:lastRowLastColumn="0"/>
+              <w:cnfStyle w:val="000000100000"/>
               <w:rPr>
                 <w:rFonts w:ascii="Times New Roman" w:hAnsi="Times New Roman" w:cs="Times New Roman"/>
                 <w:sz w:val="24"/>
@@ -10394,7 +10421,7 @@
           </w:tcPr>
           <w:p>
             <w:pPr>
-              <w:cnfStyle w:val="000000100000" w:firstRow="0" w:lastRow="0" w:firstColumn="0" w:lastColumn="0" w:oddVBand="0" w:evenVBand="0" w:oddHBand="1" w:evenHBand="0" w:firstRowFirstColumn="0" w:firstRowLastColumn="0" w:lastRowFirstColumn="0" w:lastRowLastColumn="0"/>
+              <w:cnfStyle w:val="000000100000"/>
               <w:rPr>
                 <w:rFonts w:ascii="Times New Roman" w:hAnsi="Times New Roman" w:cs="Times New Roman"/>
                 <w:sz w:val="24"/>
@@ -10415,13 +10442,13 @@
           </w:tcPr>
           <w:p>
             <w:pPr>
-              <w:cnfStyle w:val="000000100000" w:firstRow="0" w:lastRow="0" w:firstColumn="0" w:lastColumn="0" w:oddVBand="0" w:evenVBand="0" w:oddHBand="1" w:evenHBand="0" w:firstRowFirstColumn="0" w:firstRowLastColumn="0" w:lastRowFirstColumn="0" w:lastRowLastColumn="0"/>
+              <w:cnfStyle w:val="000000100000"/>
               <w:rPr>
                 <w:rFonts w:ascii="Times New Roman" w:hAnsi="Times New Roman" w:cs="Times New Roman"/>
                 <w:sz w:val="24"/>
               </w:rPr>
             </w:pPr>
-            <w:hyperlink r:id="rId6" w:history="1">
+            <w:hyperlink r:id="rId8" w:history="1">
               <w:r>
                 <w:rPr>
                   <w:rStyle w:val="Hyperlink"/>
@@ -10437,7 +10464,7 @@
       <w:tr>
         <w:tc>
           <w:tcPr>
-            <w:cnfStyle w:val="001000000000" w:firstRow="0" w:lastRow="0" w:firstColumn="1" w:lastColumn="0" w:oddVBand="0" w:evenVBand="0" w:oddHBand="0" w:evenHBand="0" w:firstRowFirstColumn="0" w:firstRowLastColumn="0" w:lastRowFirstColumn="0" w:lastRowLastColumn="0"/>
+            <w:cnfStyle w:val="001000000000"/>
             <w:tcW w:w="770" w:type="dxa"/>
           </w:tcPr>
           <w:p>
@@ -10462,7 +10489,7 @@
           </w:tcPr>
           <w:p>
             <w:pPr>
-              <w:cnfStyle w:val="000000000000" w:firstRow="0" w:lastRow="0" w:firstColumn="0" w:lastColumn="0" w:oddVBand="0" w:evenVBand="0" w:oddHBand="0" w:evenHBand="0" w:firstRowFirstColumn="0" w:firstRowLastColumn="0" w:lastRowFirstColumn="0" w:lastRowLastColumn="0"/>
+              <w:cnfStyle w:val="000000000000"/>
               <w:rPr>
                 <w:rFonts w:ascii="Times New Roman" w:hAnsi="Times New Roman" w:cs="Times New Roman"/>
                 <w:sz w:val="24"/>
@@ -10533,7 +10560,7 @@
           </w:tcPr>
           <w:p>
             <w:pPr>
-              <w:cnfStyle w:val="000000000000" w:firstRow="0" w:lastRow="0" w:firstColumn="0" w:lastColumn="0" w:oddVBand="0" w:evenVBand="0" w:oddHBand="0" w:evenHBand="0" w:firstRowFirstColumn="0" w:firstRowLastColumn="0" w:lastRowFirstColumn="0" w:lastRowLastColumn="0"/>
+              <w:cnfStyle w:val="000000000000"/>
               <w:rPr>
                 <w:rFonts w:ascii="Times New Roman" w:hAnsi="Times New Roman" w:cs="Times New Roman"/>
                 <w:sz w:val="24"/>
@@ -10554,7 +10581,7 @@
           </w:tcPr>
           <w:p>
             <w:pPr>
-              <w:cnfStyle w:val="000000000000" w:firstRow="0" w:lastRow="0" w:firstColumn="0" w:lastColumn="0" w:oddVBand="0" w:evenVBand="0" w:oddHBand="0" w:evenHBand="0" w:firstRowFirstColumn="0" w:firstRowLastColumn="0" w:lastRowFirstColumn="0" w:lastRowLastColumn="0"/>
+              <w:cnfStyle w:val="000000000000"/>
               <w:rPr>
                 <w:rFonts w:ascii="Times New Roman" w:hAnsi="Times New Roman" w:cs="Times New Roman"/>
                 <w:sz w:val="24"/>
@@ -10575,7 +10602,7 @@
           </w:tcPr>
           <w:p>
             <w:pPr>
-              <w:cnfStyle w:val="000000000000" w:firstRow="0" w:lastRow="0" w:firstColumn="0" w:lastColumn="0" w:oddVBand="0" w:evenVBand="0" w:oddHBand="0" w:evenHBand="0" w:firstRowFirstColumn="0" w:firstRowLastColumn="0" w:lastRowFirstColumn="0" w:lastRowLastColumn="0"/>
+              <w:cnfStyle w:val="000000000000"/>
               <w:rPr>
                 <w:rFonts w:ascii="Times New Roman" w:hAnsi="Times New Roman" w:cs="Times New Roman"/>
                 <w:sz w:val="24"/>
@@ -10595,11 +10622,11 @@
       </w:tr>
       <w:tr>
         <w:trPr>
-          <w:cnfStyle w:val="000000100000" w:firstRow="0" w:lastRow="0" w:firstColumn="0" w:lastColumn="0" w:oddVBand="0" w:evenVBand="0" w:oddHBand="1" w:evenHBand="0" w:firstRowFirstColumn="0" w:firstRowLastColumn="0" w:lastRowFirstColumn="0" w:lastRowLastColumn="0"/>
+          <w:cnfStyle w:val="000000100000"/>
         </w:trPr>
         <w:tc>
           <w:tcPr>
-            <w:cnfStyle w:val="001000000000" w:firstRow="0" w:lastRow="0" w:firstColumn="1" w:lastColumn="0" w:oddVBand="0" w:evenVBand="0" w:oddHBand="0" w:evenHBand="0" w:firstRowFirstColumn="0" w:firstRowLastColumn="0" w:lastRowFirstColumn="0" w:lastRowLastColumn="0"/>
+            <w:cnfStyle w:val="001000000000"/>
             <w:tcW w:w="770" w:type="dxa"/>
           </w:tcPr>
           <w:p>
@@ -10624,7 +10651,7 @@
           </w:tcPr>
           <w:p>
             <w:pPr>
-              <w:cnfStyle w:val="000000100000" w:firstRow="0" w:lastRow="0" w:firstColumn="0" w:lastColumn="0" w:oddVBand="0" w:evenVBand="0" w:oddHBand="1" w:evenHBand="0" w:firstRowFirstColumn="0" w:firstRowLastColumn="0" w:lastRowFirstColumn="0" w:lastRowLastColumn="0"/>
+              <w:cnfStyle w:val="000000100000"/>
               <w:rPr>
                 <w:rFonts w:ascii="Times New Roman" w:hAnsi="Times New Roman" w:cs="Times New Roman"/>
                 <w:sz w:val="24"/>
@@ -10679,7 +10706,7 @@
           </w:tcPr>
           <w:p>
             <w:pPr>
-              <w:cnfStyle w:val="000000100000" w:firstRow="0" w:lastRow="0" w:firstColumn="0" w:lastColumn="0" w:oddVBand="0" w:evenVBand="0" w:oddHBand="1" w:evenHBand="0" w:firstRowFirstColumn="0" w:firstRowLastColumn="0" w:lastRowFirstColumn="0" w:lastRowLastColumn="0"/>
+              <w:cnfStyle w:val="000000100000"/>
               <w:rPr>
                 <w:rFonts w:ascii="Times New Roman" w:hAnsi="Times New Roman" w:cs="Times New Roman"/>
                 <w:sz w:val="24"/>
@@ -10700,7 +10727,7 @@
           </w:tcPr>
           <w:p>
             <w:pPr>
-              <w:cnfStyle w:val="000000100000" w:firstRow="0" w:lastRow="0" w:firstColumn="0" w:lastColumn="0" w:oddVBand="0" w:evenVBand="0" w:oddHBand="1" w:evenHBand="0" w:firstRowFirstColumn="0" w:firstRowLastColumn="0" w:lastRowFirstColumn="0" w:lastRowLastColumn="0"/>
+              <w:cnfStyle w:val="000000100000"/>
               <w:rPr>
                 <w:rFonts w:ascii="Times New Roman" w:hAnsi="Times New Roman" w:cs="Times New Roman"/>
                 <w:sz w:val="24"/>
@@ -10721,7 +10748,7 @@
           </w:tcPr>
           <w:p>
             <w:pPr>
-              <w:cnfStyle w:val="000000100000" w:firstRow="0" w:lastRow="0" w:firstColumn="0" w:lastColumn="0" w:oddVBand="0" w:evenVBand="0" w:oddHBand="1" w:evenHBand="0" w:firstRowFirstColumn="0" w:firstRowLastColumn="0" w:lastRowFirstColumn="0" w:lastRowLastColumn="0"/>
+              <w:cnfStyle w:val="000000100000"/>
               <w:rPr>
                 <w:rFonts w:ascii="Times New Roman" w:hAnsi="Times New Roman" w:cs="Times New Roman"/>
                 <w:sz w:val="24"/>
@@ -10740,7 +10767,7 @@
       <w:tr>
         <w:tc>
           <w:tcPr>
-            <w:cnfStyle w:val="001000000000" w:firstRow="0" w:lastRow="0" w:firstColumn="1" w:lastColumn="0" w:oddVBand="0" w:evenVBand="0" w:oddHBand="0" w:evenHBand="0" w:firstRowFirstColumn="0" w:firstRowLastColumn="0" w:lastRowFirstColumn="0" w:lastRowLastColumn="0"/>
+            <w:cnfStyle w:val="001000000000"/>
             <w:tcW w:w="770" w:type="dxa"/>
           </w:tcPr>
           <w:p>
@@ -10765,7 +10792,7 @@
           </w:tcPr>
           <w:p>
             <w:pPr>
-              <w:cnfStyle w:val="000000000000" w:firstRow="0" w:lastRow="0" w:firstColumn="0" w:lastColumn="0" w:oddVBand="0" w:evenVBand="0" w:oddHBand="0" w:evenHBand="0" w:firstRowFirstColumn="0" w:firstRowLastColumn="0" w:lastRowFirstColumn="0" w:lastRowLastColumn="0"/>
+              <w:cnfStyle w:val="000000000000"/>
               <w:rPr>
                 <w:rFonts w:ascii="Times New Roman" w:hAnsi="Times New Roman" w:cs="Times New Roman"/>
                 <w:sz w:val="24"/>
@@ -10820,7 +10847,7 @@
           </w:tcPr>
           <w:p>
             <w:pPr>
-              <w:cnfStyle w:val="000000000000" w:firstRow="0" w:lastRow="0" w:firstColumn="0" w:lastColumn="0" w:oddVBand="0" w:evenVBand="0" w:oddHBand="0" w:evenHBand="0" w:firstRowFirstColumn="0" w:firstRowLastColumn="0" w:lastRowFirstColumn="0" w:lastRowLastColumn="0"/>
+              <w:cnfStyle w:val="000000000000"/>
               <w:rPr>
                 <w:rFonts w:ascii="Times New Roman" w:hAnsi="Times New Roman" w:cs="Times New Roman"/>
                 <w:sz w:val="24"/>
@@ -10841,7 +10868,7 @@
           </w:tcPr>
           <w:p>
             <w:pPr>
-              <w:cnfStyle w:val="000000000000" w:firstRow="0" w:lastRow="0" w:firstColumn="0" w:lastColumn="0" w:oddVBand="0" w:evenVBand="0" w:oddHBand="0" w:evenHBand="0" w:firstRowFirstColumn="0" w:firstRowLastColumn="0" w:lastRowFirstColumn="0" w:lastRowLastColumn="0"/>
+              <w:cnfStyle w:val="000000000000"/>
               <w:rPr>
                 <w:rFonts w:ascii="Times New Roman" w:hAnsi="Times New Roman" w:cs="Times New Roman"/>
                 <w:sz w:val="24"/>
@@ -10862,7 +10889,7 @@
           </w:tcPr>
           <w:p>
             <w:pPr>
-              <w:cnfStyle w:val="000000000000" w:firstRow="0" w:lastRow="0" w:firstColumn="0" w:lastColumn="0" w:oddVBand="0" w:evenVBand="0" w:oddHBand="0" w:evenHBand="0" w:firstRowFirstColumn="0" w:firstRowLastColumn="0" w:lastRowFirstColumn="0" w:lastRowLastColumn="0"/>
+              <w:cnfStyle w:val="000000000000"/>
               <w:rPr>
                 <w:rFonts w:ascii="Times New Roman" w:hAnsi="Times New Roman" w:cs="Times New Roman"/>
                 <w:sz w:val="24"/>
@@ -10962,6 +10989,219 @@
     </w:p>
     <w:p>
       <w:pPr>
+        <w:ind w:firstLine="720"/>
+        <w:rPr>
+          <w:rFonts w:ascii="Times New Roman" w:eastAsia="MS Mincho" w:hAnsi="Times New Roman" w:cs="Times New Roman"/>
+          <w:sz w:val="24"/>
+          <w:szCs w:val="24"/>
+          <w:lang w:eastAsia="ja-JP"/>
+        </w:rPr>
+      </w:pPr>
+      <w:r>
+        <w:rPr>
+          <w:rFonts w:ascii="Times New Roman" w:eastAsia="MS Mincho" w:hAnsi="Times New Roman" w:cs="Times New Roman" w:hint="eastAsia"/>
+          <w:sz w:val="24"/>
+          <w:szCs w:val="24"/>
+          <w:lang w:eastAsia="ja-JP"/>
+        </w:rPr>
+        <w:t>Official name: Location-Based</w:t>
+      </w:r>
+      <w:r>
+        <w:rPr>
+          <w:rFonts w:ascii="Times New Roman" w:eastAsia="MS Mincho" w:hAnsi="Times New Roman" w:cs="Times New Roman" w:hint="eastAsia"/>
+          <w:sz w:val="24"/>
+          <w:szCs w:val="24"/>
+          <w:lang w:eastAsia="ja-JP"/>
+        </w:rPr>
+        <w:t xml:space="preserve"> </w:t>
+      </w:r>
+      <w:proofErr w:type="spellStart"/>
+      <w:r>
+        <w:rPr>
+          <w:rFonts w:ascii="Times New Roman" w:eastAsia="MS Mincho" w:hAnsi="Times New Roman" w:cs="Times New Roman" w:hint="eastAsia"/>
+          <w:sz w:val="24"/>
+          <w:szCs w:val="24"/>
+          <w:lang w:eastAsia="ja-JP"/>
+        </w:rPr>
+        <w:t>Facebook</w:t>
+      </w:r>
+      <w:proofErr w:type="spellEnd"/>
+      <w:r>
+        <w:rPr>
+          <w:rFonts w:ascii="Times New Roman" w:eastAsia="MS Mincho" w:hAnsi="Times New Roman" w:cs="Times New Roman" w:hint="eastAsia"/>
+          <w:sz w:val="24"/>
+          <w:szCs w:val="24"/>
+          <w:lang w:eastAsia="ja-JP"/>
+        </w:rPr>
+        <w:t xml:space="preserve"> </w:t>
+      </w:r>
+      <w:proofErr w:type="spellStart"/>
+      <w:r>
+        <w:rPr>
+          <w:rFonts w:ascii="Times New Roman" w:eastAsia="MS Mincho" w:hAnsi="Times New Roman" w:cs="Times New Roman" w:hint="eastAsia"/>
+          <w:sz w:val="24"/>
+          <w:szCs w:val="24"/>
+          <w:lang w:eastAsia="ja-JP"/>
+        </w:rPr>
+        <w:t>ChatBot</w:t>
+      </w:r>
+      <w:proofErr w:type="spellEnd"/>
+    </w:p>
+    <w:p>
+      <w:pPr>
+        <w:ind w:firstLine="720"/>
+        <w:rPr>
+          <w:rFonts w:ascii="Times New Roman" w:eastAsia="MS Mincho" w:hAnsi="Times New Roman" w:cs="Times New Roman"/>
+          <w:sz w:val="24"/>
+          <w:szCs w:val="24"/>
+          <w:lang w:eastAsia="ja-JP"/>
+        </w:rPr>
+      </w:pPr>
+      <w:r>
+        <w:rPr>
+          <w:rFonts w:ascii="Times New Roman" w:eastAsia="MS Mincho" w:hAnsi="Times New Roman" w:cs="Times New Roman" w:hint="eastAsia"/>
+          <w:sz w:val="24"/>
+          <w:szCs w:val="24"/>
+          <w:lang w:eastAsia="ja-JP"/>
+        </w:rPr>
+        <w:t xml:space="preserve">Vietnamese name: </w:t>
+      </w:r>
+      <w:proofErr w:type="spellStart"/>
+      <w:r>
+        <w:rPr>
+          <w:rFonts w:ascii="Times New Roman" w:eastAsia="MS Mincho" w:hAnsi="Times New Roman" w:cs="Times New Roman" w:hint="eastAsia"/>
+          <w:sz w:val="24"/>
+          <w:szCs w:val="24"/>
+          <w:lang w:eastAsia="ja-JP"/>
+        </w:rPr>
+        <w:t>Hệ</w:t>
+      </w:r>
+      <w:proofErr w:type="spellEnd"/>
+      <w:r>
+        <w:rPr>
+          <w:rFonts w:ascii="Times New Roman" w:eastAsia="MS Mincho" w:hAnsi="Times New Roman" w:cs="Times New Roman" w:hint="eastAsia"/>
+          <w:sz w:val="24"/>
+          <w:szCs w:val="24"/>
+          <w:lang w:eastAsia="ja-JP"/>
+        </w:rPr>
+        <w:t xml:space="preserve"> </w:t>
+      </w:r>
+      <w:proofErr w:type="spellStart"/>
+      <w:r>
+        <w:rPr>
+          <w:rFonts w:ascii="Times New Roman" w:eastAsia="MS Mincho" w:hAnsi="Times New Roman" w:cs="Times New Roman" w:hint="eastAsia"/>
+          <w:sz w:val="24"/>
+          <w:szCs w:val="24"/>
+          <w:lang w:eastAsia="ja-JP"/>
+        </w:rPr>
+        <w:t>thống</w:t>
+      </w:r>
+      <w:proofErr w:type="spellEnd"/>
+      <w:r>
+        <w:rPr>
+          <w:rFonts w:ascii="Times New Roman" w:eastAsia="MS Mincho" w:hAnsi="Times New Roman" w:cs="Times New Roman" w:hint="eastAsia"/>
+          <w:sz w:val="24"/>
+          <w:szCs w:val="24"/>
+          <w:lang w:eastAsia="ja-JP"/>
+        </w:rPr>
+        <w:t xml:space="preserve"> </w:t>
+      </w:r>
+      <w:proofErr w:type="spellStart"/>
+      <w:r>
+        <w:rPr>
+          <w:rFonts w:ascii="Times New Roman" w:eastAsia="MS Mincho" w:hAnsi="Times New Roman" w:cs="Times New Roman" w:hint="eastAsia"/>
+          <w:sz w:val="24"/>
+          <w:szCs w:val="24"/>
+          <w:lang w:eastAsia="ja-JP"/>
+        </w:rPr>
+        <w:t>ChatBot</w:t>
+      </w:r>
+      <w:proofErr w:type="spellEnd"/>
+      <w:r>
+        <w:rPr>
+          <w:rFonts w:ascii="Times New Roman" w:eastAsia="MS Mincho" w:hAnsi="Times New Roman" w:cs="Times New Roman" w:hint="eastAsia"/>
+          <w:sz w:val="24"/>
+          <w:szCs w:val="24"/>
+          <w:lang w:eastAsia="ja-JP"/>
+        </w:rPr>
+        <w:t xml:space="preserve"> </w:t>
+      </w:r>
+      <w:proofErr w:type="spellStart"/>
+      <w:proofErr w:type="gramStart"/>
+      <w:r>
+        <w:rPr>
+          <w:rFonts w:ascii="Times New Roman" w:eastAsia="MS Mincho" w:hAnsi="Times New Roman" w:cs="Times New Roman" w:hint="eastAsia"/>
+          <w:sz w:val="24"/>
+          <w:szCs w:val="24"/>
+          <w:lang w:eastAsia="ja-JP"/>
+        </w:rPr>
+        <w:t>theo</w:t>
+      </w:r>
+      <w:proofErr w:type="spellEnd"/>
+      <w:proofErr w:type="gramEnd"/>
+      <w:r>
+        <w:rPr>
+          <w:rFonts w:ascii="Times New Roman" w:eastAsia="MS Mincho" w:hAnsi="Times New Roman" w:cs="Times New Roman" w:hint="eastAsia"/>
+          <w:sz w:val="24"/>
+          <w:szCs w:val="24"/>
+          <w:lang w:eastAsia="ja-JP"/>
+        </w:rPr>
+        <w:t xml:space="preserve"> </w:t>
+      </w:r>
+      <w:proofErr w:type="spellStart"/>
+      <w:r>
+        <w:rPr>
+          <w:rFonts w:ascii="Times New Roman" w:eastAsia="MS Mincho" w:hAnsi="Times New Roman" w:cs="Times New Roman" w:hint="eastAsia"/>
+          <w:sz w:val="24"/>
+          <w:szCs w:val="24"/>
+          <w:lang w:eastAsia="ja-JP"/>
+        </w:rPr>
+        <w:t>địa</w:t>
+      </w:r>
+      <w:proofErr w:type="spellEnd"/>
+      <w:r>
+        <w:rPr>
+          <w:rFonts w:ascii="Times New Roman" w:eastAsia="MS Mincho" w:hAnsi="Times New Roman" w:cs="Times New Roman" w:hint="eastAsia"/>
+          <w:sz w:val="24"/>
+          <w:szCs w:val="24"/>
+          <w:lang w:eastAsia="ja-JP"/>
+        </w:rPr>
+        <w:t xml:space="preserve"> </w:t>
+      </w:r>
+      <w:proofErr w:type="spellStart"/>
+      <w:r>
+        <w:rPr>
+          <w:rFonts w:ascii="Times New Roman" w:eastAsia="MS Mincho" w:hAnsi="Times New Roman" w:cs="Times New Roman" w:hint="eastAsia"/>
+          <w:sz w:val="24"/>
+          <w:szCs w:val="24"/>
+          <w:lang w:eastAsia="ja-JP"/>
+        </w:rPr>
+        <w:t>điểm</w:t>
+      </w:r>
+      <w:proofErr w:type="spellEnd"/>
+    </w:p>
+    <w:p>
+      <w:pPr>
+        <w:ind w:firstLine="720"/>
+        <w:rPr>
+          <w:rFonts w:ascii="Times New Roman" w:eastAsia="MS Mincho" w:hAnsi="Times New Roman" w:cs="Times New Roman"/>
+          <w:sz w:val="24"/>
+          <w:szCs w:val="24"/>
+          <w:lang w:eastAsia="ja-JP"/>
+        </w:rPr>
+      </w:pPr>
+      <w:r>
+        <w:rPr>
+          <w:rFonts w:ascii="Times New Roman" w:eastAsia="MS Mincho" w:hAnsi="Times New Roman" w:cs="Times New Roman" w:hint="eastAsia"/>
+          <w:sz w:val="24"/>
+          <w:szCs w:val="24"/>
+          <w:lang w:eastAsia="ja-JP"/>
+        </w:rPr>
+        <w:t>Abbreviation: LBFC</w:t>
+      </w:r>
+    </w:p>
+    <w:p>
+      <w:pPr>
         <w:pStyle w:val="ListParagraph"/>
         <w:numPr>
           <w:ilvl w:val="2"/>
@@ -10985,6 +11225,259 @@
     </w:p>
     <w:p>
       <w:pPr>
+        <w:rPr>
+          <w:rFonts w:ascii="Times New Roman" w:eastAsia="MS Mincho" w:hAnsi="Times New Roman" w:cs="Times New Roman"/>
+          <w:sz w:val="24"/>
+          <w:szCs w:val="24"/>
+          <w:lang w:eastAsia="ja-JP"/>
+        </w:rPr>
+      </w:pPr>
+      <w:r>
+        <w:rPr>
+          <w:rFonts w:ascii="Times New Roman" w:eastAsia="MS Mincho" w:hAnsi="Times New Roman" w:cs="Times New Roman" w:hint="eastAsia"/>
+          <w:sz w:val="24"/>
+          <w:szCs w:val="24"/>
+          <w:lang w:eastAsia="ja-JP"/>
+        </w:rPr>
+        <w:t xml:space="preserve">To support users to find the location where can help them to see products, promotion and service. We concentrate on the one thing familiar </w:t>
+      </w:r>
+      <w:r>
+        <w:rPr>
+          <w:rFonts w:ascii="Times New Roman" w:hAnsi="Times New Roman" w:cs="Times New Roman"/>
+          <w:noProof/>
+          <w:sz w:val="24"/>
+          <w:szCs w:val="24"/>
+        </w:rPr>
+        <w:t>with people nowadays - their smart phones</w:t>
+      </w:r>
+      <w:r>
+        <w:rPr>
+          <w:rFonts w:ascii="Times New Roman" w:eastAsia="MS Mincho" w:hAnsi="Times New Roman" w:cs="Times New Roman" w:hint="eastAsia"/>
+          <w:sz w:val="24"/>
+          <w:szCs w:val="24"/>
+          <w:lang w:eastAsia="ja-JP"/>
+        </w:rPr>
+        <w:t xml:space="preserve">. We provide a </w:t>
+      </w:r>
+      <w:proofErr w:type="spellStart"/>
+      <w:r>
+        <w:rPr>
+          <w:rFonts w:ascii="Times New Roman" w:eastAsia="MS Mincho" w:hAnsi="Times New Roman" w:cs="Times New Roman" w:hint="eastAsia"/>
+          <w:sz w:val="24"/>
+          <w:szCs w:val="24"/>
+          <w:lang w:eastAsia="ja-JP"/>
+        </w:rPr>
+        <w:t>chatbot</w:t>
+      </w:r>
+      <w:proofErr w:type="spellEnd"/>
+      <w:r>
+        <w:rPr>
+          <w:rFonts w:ascii="Times New Roman" w:eastAsia="MS Mincho" w:hAnsi="Times New Roman" w:cs="Times New Roman" w:hint="eastAsia"/>
+          <w:sz w:val="24"/>
+          <w:szCs w:val="24"/>
+          <w:lang w:eastAsia="ja-JP"/>
+        </w:rPr>
+        <w:t xml:space="preserve"> which can help users detect the shop they are staying. </w:t>
+      </w:r>
+      <w:r>
+        <w:rPr>
+          <w:rFonts w:ascii="Times New Roman" w:eastAsia="MS Mincho" w:hAnsi="Times New Roman" w:cs="Times New Roman" w:hint="eastAsia"/>
+          <w:sz w:val="24"/>
+          <w:szCs w:val="24"/>
+          <w:lang w:eastAsia="ja-JP"/>
+        </w:rPr>
+        <w:t>After that, they easily t</w:t>
+      </w:r>
+      <w:r>
+        <w:rPr>
+          <w:rFonts w:ascii="Times New Roman" w:eastAsia="MS Mincho" w:hAnsi="Times New Roman" w:cs="Times New Roman" w:hint="eastAsia"/>
+          <w:sz w:val="24"/>
+          <w:szCs w:val="24"/>
+          <w:lang w:eastAsia="ja-JP"/>
+        </w:rPr>
+        <w:t xml:space="preserve">o find the products, promotion </w:t>
+      </w:r>
+      <w:r>
+        <w:rPr>
+          <w:rFonts w:ascii="Times New Roman" w:eastAsia="MS Mincho" w:hAnsi="Times New Roman" w:cs="Times New Roman" w:hint="eastAsia"/>
+          <w:sz w:val="24"/>
+          <w:szCs w:val="24"/>
+          <w:lang w:eastAsia="ja-JP"/>
+        </w:rPr>
+        <w:t xml:space="preserve">they need </w:t>
+      </w:r>
+      <w:r>
+        <w:rPr>
+          <w:rFonts w:ascii="Times New Roman" w:eastAsia="MS Mincho" w:hAnsi="Times New Roman" w:cs="Times New Roman" w:hint="eastAsia"/>
+          <w:sz w:val="24"/>
+          <w:szCs w:val="24"/>
+          <w:lang w:eastAsia="ja-JP"/>
+        </w:rPr>
+        <w:t>.</w:t>
+      </w:r>
+      <w:r>
+        <w:rPr>
+          <w:rFonts w:ascii="Times New Roman" w:eastAsia="MS Mincho" w:hAnsi="Times New Roman" w:cs="Times New Roman" w:hint="eastAsia"/>
+          <w:sz w:val="24"/>
+          <w:szCs w:val="24"/>
+          <w:lang w:eastAsia="ja-JP"/>
+        </w:rPr>
+        <w:t xml:space="preserve">In other words, a </w:t>
+      </w:r>
+      <w:proofErr w:type="spellStart"/>
+      <w:r>
+        <w:rPr>
+          <w:rFonts w:ascii="Times New Roman" w:eastAsia="MS Mincho" w:hAnsi="Times New Roman" w:cs="Times New Roman" w:hint="eastAsia"/>
+          <w:sz w:val="24"/>
+          <w:szCs w:val="24"/>
+          <w:lang w:eastAsia="ja-JP"/>
+        </w:rPr>
+        <w:t>chatbot</w:t>
+      </w:r>
+      <w:proofErr w:type="spellEnd"/>
+      <w:r>
+        <w:rPr>
+          <w:rFonts w:ascii="Times New Roman" w:eastAsia="MS Mincho" w:hAnsi="Times New Roman" w:cs="Times New Roman" w:hint="eastAsia"/>
+          <w:sz w:val="24"/>
+          <w:szCs w:val="24"/>
+          <w:lang w:eastAsia="ja-JP"/>
+        </w:rPr>
+        <w:t xml:space="preserve"> help you to order product easily. </w:t>
+      </w:r>
+    </w:p>
+    <w:p>
+      <w:pPr>
+        <w:rPr>
+          <w:rFonts w:ascii="Times New Roman" w:eastAsia="MS Mincho" w:hAnsi="Times New Roman" w:cs="Times New Roman"/>
+          <w:sz w:val="24"/>
+          <w:szCs w:val="24"/>
+          <w:lang w:eastAsia="ja-JP"/>
+        </w:rPr>
+      </w:pPr>
+      <w:r>
+        <w:rPr>
+          <w:rFonts w:ascii="Times New Roman" w:eastAsia="MS Mincho" w:hAnsi="Times New Roman" w:cs="Times New Roman" w:hint="eastAsia"/>
+          <w:sz w:val="24"/>
+          <w:szCs w:val="24"/>
+          <w:lang w:eastAsia="ja-JP"/>
+        </w:rPr>
+        <w:lastRenderedPageBreak/>
+        <w:t>Moreover</w:t>
+      </w:r>
+      <w:r>
+        <w:rPr>
+          <w:rFonts w:ascii="Times New Roman" w:eastAsia="MS Mincho" w:hAnsi="Times New Roman" w:cs="Times New Roman" w:hint="eastAsia"/>
+          <w:sz w:val="24"/>
+          <w:szCs w:val="24"/>
+          <w:lang w:eastAsia="ja-JP"/>
+        </w:rPr>
+        <w:t>, we develop a website as alternati</w:t>
+      </w:r>
+      <w:r>
+        <w:rPr>
+          <w:rFonts w:ascii="Times New Roman" w:eastAsia="MS Mincho" w:hAnsi="Times New Roman" w:cs="Times New Roman" w:hint="eastAsia"/>
+          <w:sz w:val="24"/>
+          <w:szCs w:val="24"/>
+          <w:lang w:eastAsia="ja-JP"/>
+        </w:rPr>
+        <w:t xml:space="preserve">ve using way for manage product, store system. Generally, </w:t>
+      </w:r>
+      <w:proofErr w:type="gramStart"/>
+      <w:r>
+        <w:rPr>
+          <w:rFonts w:ascii="Times New Roman" w:eastAsia="MS Mincho" w:hAnsi="Times New Roman" w:cs="Times New Roman" w:hint="eastAsia"/>
+          <w:sz w:val="24"/>
+          <w:szCs w:val="24"/>
+          <w:lang w:eastAsia="ja-JP"/>
+        </w:rPr>
+        <w:t>It</w:t>
+      </w:r>
+      <w:r>
+        <w:rPr>
+          <w:rFonts w:ascii="Times New Roman" w:eastAsia="MS Mincho" w:hAnsi="Times New Roman" w:cs="Times New Roman"/>
+          <w:sz w:val="24"/>
+          <w:szCs w:val="24"/>
+          <w:lang w:eastAsia="ja-JP"/>
+        </w:rPr>
+        <w:t>’</w:t>
+      </w:r>
+      <w:r>
+        <w:rPr>
+          <w:rFonts w:ascii="Times New Roman" w:eastAsia="MS Mincho" w:hAnsi="Times New Roman" w:cs="Times New Roman" w:hint="eastAsia"/>
+          <w:sz w:val="24"/>
+          <w:szCs w:val="24"/>
+          <w:lang w:eastAsia="ja-JP"/>
+        </w:rPr>
+        <w:t>s</w:t>
+      </w:r>
+      <w:proofErr w:type="gramEnd"/>
+      <w:r>
+        <w:rPr>
+          <w:rFonts w:ascii="Times New Roman" w:eastAsia="MS Mincho" w:hAnsi="Times New Roman" w:cs="Times New Roman" w:hint="eastAsia"/>
+          <w:sz w:val="24"/>
+          <w:szCs w:val="24"/>
+          <w:lang w:eastAsia="ja-JP"/>
+        </w:rPr>
+        <w:t xml:space="preserve"> also provide user </w:t>
+      </w:r>
+      <w:r>
+        <w:rPr>
+          <w:rFonts w:ascii="Times New Roman" w:eastAsia="MS Mincho" w:hAnsi="Times New Roman" w:cs="Times New Roman"/>
+          <w:sz w:val="24"/>
+          <w:szCs w:val="24"/>
+          <w:lang w:eastAsia="ja-JP"/>
+        </w:rPr>
+        <w:t>information</w:t>
+      </w:r>
+      <w:r>
+        <w:rPr>
+          <w:rFonts w:ascii="Times New Roman" w:eastAsia="MS Mincho" w:hAnsi="Times New Roman" w:cs="Times New Roman" w:hint="eastAsia"/>
+          <w:sz w:val="24"/>
+          <w:szCs w:val="24"/>
+          <w:lang w:eastAsia="ja-JP"/>
+        </w:rPr>
+        <w:t xml:space="preserve"> about product</w:t>
+      </w:r>
+      <w:r>
+        <w:rPr>
+          <w:rFonts w:ascii="Times New Roman" w:eastAsia="MS Mincho" w:hAnsi="Times New Roman" w:cs="Times New Roman" w:hint="eastAsia"/>
+          <w:sz w:val="24"/>
+          <w:szCs w:val="24"/>
+          <w:lang w:eastAsia="ja-JP"/>
+        </w:rPr>
+        <w:t xml:space="preserve">, price how to get the </w:t>
+      </w:r>
+      <w:r>
+        <w:rPr>
+          <w:rFonts w:ascii="Times New Roman" w:eastAsia="MS Mincho" w:hAnsi="Times New Roman" w:cs="Times New Roman" w:hint="eastAsia"/>
+          <w:sz w:val="24"/>
+          <w:lang w:eastAsia="ja-JP"/>
+        </w:rPr>
+        <w:t xml:space="preserve">coupons </w:t>
+      </w:r>
+      <w:r>
+        <w:rPr>
+          <w:rFonts w:ascii="Times New Roman" w:eastAsia="MS Mincho" w:hAnsi="Times New Roman" w:cs="Times New Roman" w:hint="eastAsia"/>
+          <w:sz w:val="24"/>
+          <w:szCs w:val="24"/>
+          <w:lang w:eastAsia="ja-JP"/>
+        </w:rPr>
+        <w:t>and payment.</w:t>
+      </w:r>
+      <w:r>
+        <w:rPr>
+          <w:rFonts w:ascii="Arial" w:hAnsi="Arial" w:cs="Arial" w:hint="eastAsia"/>
+          <w:color w:val="333333"/>
+          <w:sz w:val="18"/>
+          <w:szCs w:val="18"/>
+          <w:shd w:val="clear" w:color="auto" w:fill="FFFFFF"/>
+          <w:lang w:eastAsia="ja-JP"/>
+        </w:rPr>
+        <w:t xml:space="preserve"> </w:t>
+      </w:r>
+    </w:p>
+    <w:p>
+      <w:pPr>
         <w:pStyle w:val="ListParagraph"/>
         <w:numPr>
           <w:ilvl w:val="2"/>
@@ -11031,6 +11524,389 @@
     </w:p>
     <w:p>
       <w:pPr>
+        <w:ind w:left="1080"/>
+        <w:outlineLvl w:val="3"/>
+        <w:rPr>
+          <w:rFonts w:ascii="Times New Roman" w:hAnsi="Times New Roman" w:cs="Times New Roman"/>
+          <w:sz w:val="24"/>
+          <w:lang w:eastAsia="ja-JP"/>
+        </w:rPr>
+      </w:pPr>
+      <w:r>
+        <w:rPr>
+          <w:rFonts w:ascii="Times New Roman" w:hAnsi="Times New Roman" w:cs="Times New Roman" w:hint="eastAsia"/>
+          <w:sz w:val="24"/>
+          <w:lang w:eastAsia="ja-JP"/>
+        </w:rPr>
+        <w:t>Some problems encountered in this project:</w:t>
+      </w:r>
+    </w:p>
+    <w:p>
+      <w:pPr>
+        <w:pStyle w:val="ListParagraph"/>
+        <w:numPr>
+          <w:ilvl w:val="0"/>
+          <w:numId w:val="18"/>
+        </w:numPr>
+        <w:outlineLvl w:val="3"/>
+        <w:rPr>
+          <w:rFonts w:ascii="Times New Roman" w:hAnsi="Times New Roman" w:cs="Times New Roman"/>
+          <w:sz w:val="24"/>
+          <w:lang w:eastAsia="ja-JP"/>
+        </w:rPr>
+      </w:pPr>
+      <w:r>
+        <w:rPr>
+          <w:rFonts w:ascii="Times New Roman" w:hAnsi="Times New Roman" w:cs="Times New Roman" w:hint="eastAsia"/>
+          <w:sz w:val="24"/>
+          <w:lang w:eastAsia="ja-JP"/>
+        </w:rPr>
+        <w:t>User</w:t>
+      </w:r>
+      <w:r>
+        <w:rPr>
+          <w:rFonts w:ascii="Times New Roman" w:hAnsi="Times New Roman" w:cs="Times New Roman"/>
+          <w:sz w:val="24"/>
+          <w:lang w:eastAsia="ja-JP"/>
+        </w:rPr>
+        <w:t>’</w:t>
+      </w:r>
+      <w:r>
+        <w:rPr>
+          <w:rFonts w:ascii="Times New Roman" w:hAnsi="Times New Roman" w:cs="Times New Roman" w:hint="eastAsia"/>
+          <w:sz w:val="24"/>
+          <w:lang w:eastAsia="ja-JP"/>
+        </w:rPr>
+        <w:t xml:space="preserve">s behavior: User use teen </w:t>
+      </w:r>
+      <w:proofErr w:type="gramStart"/>
+      <w:r>
+        <w:rPr>
+          <w:rFonts w:ascii="Times New Roman" w:hAnsi="Times New Roman" w:cs="Times New Roman" w:hint="eastAsia"/>
+          <w:sz w:val="24"/>
+          <w:lang w:eastAsia="ja-JP"/>
+        </w:rPr>
+        <w:t>code ,</w:t>
+      </w:r>
+      <w:proofErr w:type="gramEnd"/>
+      <w:r>
+        <w:rPr>
+          <w:rFonts w:ascii="Times New Roman" w:hAnsi="Times New Roman" w:cs="Times New Roman" w:hint="eastAsia"/>
+          <w:sz w:val="24"/>
+          <w:lang w:eastAsia="ja-JP"/>
+        </w:rPr>
+        <w:t xml:space="preserve"> </w:t>
+      </w:r>
+      <w:r>
+        <w:rPr>
+          <w:rFonts w:ascii="Times New Roman" w:hAnsi="Times New Roman" w:cs="Times New Roman"/>
+          <w:sz w:val="24"/>
+          <w:lang w:eastAsia="ja-JP"/>
+        </w:rPr>
+        <w:t>regional languages</w:t>
+      </w:r>
+      <w:r>
+        <w:rPr>
+          <w:rFonts w:ascii="Times New Roman" w:hAnsi="Times New Roman" w:cs="Times New Roman" w:hint="eastAsia"/>
+          <w:sz w:val="24"/>
+          <w:lang w:eastAsia="ja-JP"/>
+        </w:rPr>
+        <w:t xml:space="preserve"> or Vietnamese language that make </w:t>
+      </w:r>
+      <w:proofErr w:type="spellStart"/>
+      <w:r>
+        <w:rPr>
+          <w:rFonts w:ascii="Times New Roman" w:hAnsi="Times New Roman" w:cs="Times New Roman" w:hint="eastAsia"/>
+          <w:sz w:val="24"/>
+          <w:lang w:eastAsia="ja-JP"/>
+        </w:rPr>
+        <w:t>chatbot</w:t>
+      </w:r>
+      <w:proofErr w:type="spellEnd"/>
+      <w:r>
+        <w:rPr>
+          <w:rFonts w:ascii="Times New Roman" w:hAnsi="Times New Roman" w:cs="Times New Roman" w:hint="eastAsia"/>
+          <w:sz w:val="24"/>
+          <w:lang w:eastAsia="ja-JP"/>
+        </w:rPr>
+        <w:t xml:space="preserve"> can</w:t>
+      </w:r>
+      <w:r>
+        <w:rPr>
+          <w:rFonts w:ascii="Times New Roman" w:hAnsi="Times New Roman" w:cs="Times New Roman"/>
+          <w:sz w:val="24"/>
+          <w:lang w:eastAsia="ja-JP"/>
+        </w:rPr>
+        <w:t>’</w:t>
+      </w:r>
+      <w:r>
+        <w:rPr>
+          <w:rFonts w:ascii="Times New Roman" w:hAnsi="Times New Roman" w:cs="Times New Roman" w:hint="eastAsia"/>
+          <w:sz w:val="24"/>
+          <w:lang w:eastAsia="ja-JP"/>
+        </w:rPr>
+        <w:t>t understand all of situation.</w:t>
+      </w:r>
+    </w:p>
+    <w:p>
+      <w:pPr>
+        <w:pStyle w:val="ListParagraph"/>
+        <w:numPr>
+          <w:ilvl w:val="0"/>
+          <w:numId w:val="18"/>
+        </w:numPr>
+        <w:outlineLvl w:val="3"/>
+        <w:rPr>
+          <w:rFonts w:ascii="Times New Roman" w:hAnsi="Times New Roman" w:cs="Times New Roman"/>
+          <w:sz w:val="24"/>
+          <w:lang w:eastAsia="ja-JP"/>
+        </w:rPr>
+      </w:pPr>
+      <w:r>
+        <w:rPr>
+          <w:rFonts w:ascii="Times New Roman" w:hAnsi="Times New Roman" w:cs="Times New Roman"/>
+          <w:sz w:val="24"/>
+          <w:lang w:eastAsia="ja-JP"/>
+        </w:rPr>
+        <w:t>Variety of users:</w:t>
+      </w:r>
+      <w:r>
+        <w:rPr>
+          <w:rFonts w:ascii="Times New Roman" w:hAnsi="Times New Roman" w:cs="Times New Roman" w:hint="eastAsia"/>
+          <w:sz w:val="24"/>
+          <w:lang w:eastAsia="ja-JP"/>
+        </w:rPr>
+        <w:t xml:space="preserve"> </w:t>
+      </w:r>
+      <w:r>
+        <w:rPr>
+          <w:rFonts w:ascii="Times New Roman" w:hAnsi="Times New Roman" w:cs="Times New Roman"/>
+          <w:sz w:val="24"/>
+          <w:lang w:eastAsia="ja-JP"/>
+        </w:rPr>
+        <w:t>People have different favorite ta</w:t>
+      </w:r>
+      <w:r>
+        <w:rPr>
+          <w:rFonts w:ascii="Times New Roman" w:hAnsi="Times New Roman" w:cs="Times New Roman"/>
+          <w:sz w:val="24"/>
+          <w:lang w:eastAsia="ja-JP"/>
+        </w:rPr>
+        <w:t>stes. The work of finding</w:t>
+      </w:r>
+      <w:r>
+        <w:rPr>
+          <w:rFonts w:ascii="Times New Roman" w:hAnsi="Times New Roman" w:cs="Times New Roman" w:hint="eastAsia"/>
+          <w:sz w:val="24"/>
+          <w:lang w:eastAsia="ja-JP"/>
+        </w:rPr>
+        <w:t xml:space="preserve"> beverage and food</w:t>
+      </w:r>
+      <w:r>
+        <w:rPr>
+          <w:rFonts w:ascii="Times New Roman" w:hAnsi="Times New Roman" w:cs="Times New Roman"/>
+          <w:sz w:val="24"/>
+          <w:lang w:eastAsia="ja-JP"/>
+        </w:rPr>
+        <w:t xml:space="preserve"> to satisfy all of them is very difficult.</w:t>
+      </w:r>
+    </w:p>
+    <w:p>
+      <w:pPr>
+        <w:pStyle w:val="ListParagraph"/>
+        <w:numPr>
+          <w:ilvl w:val="0"/>
+          <w:numId w:val="18"/>
+        </w:numPr>
+        <w:outlineLvl w:val="3"/>
+        <w:rPr>
+          <w:rFonts w:ascii="Times New Roman" w:hAnsi="Times New Roman" w:cs="Times New Roman"/>
+          <w:sz w:val="24"/>
+          <w:lang w:eastAsia="ja-JP"/>
+        </w:rPr>
+      </w:pPr>
+      <w:r>
+        <w:rPr>
+          <w:rFonts w:ascii="Times New Roman" w:hAnsi="Times New Roman" w:cs="Times New Roman"/>
+          <w:sz w:val="24"/>
+          <w:lang w:eastAsia="ja-JP"/>
+        </w:rPr>
+        <w:t>Gathering data:</w:t>
+      </w:r>
+      <w:r>
+        <w:rPr>
+          <w:rFonts w:ascii="Times New Roman" w:hAnsi="Times New Roman" w:cs="Times New Roman" w:hint="eastAsia"/>
+          <w:sz w:val="24"/>
+          <w:lang w:eastAsia="ja-JP"/>
+        </w:rPr>
+        <w:t xml:space="preserve"> </w:t>
+      </w:r>
+      <w:r>
+        <w:rPr>
+          <w:rFonts w:ascii="Times New Roman" w:hAnsi="Times New Roman" w:cs="Times New Roman" w:hint="eastAsia"/>
+          <w:sz w:val="24"/>
+          <w:lang w:eastAsia="ja-JP"/>
+        </w:rPr>
+        <w:t>W</w:t>
+      </w:r>
+      <w:r>
+        <w:rPr>
+          <w:rFonts w:ascii="Times New Roman" w:hAnsi="Times New Roman" w:cs="Times New Roman"/>
+          <w:sz w:val="24"/>
+          <w:lang w:eastAsia="ja-JP"/>
+        </w:rPr>
+        <w:t>ebsites</w:t>
+      </w:r>
+      <w:r>
+        <w:rPr>
+          <w:rFonts w:ascii="Times New Roman" w:hAnsi="Times New Roman" w:cs="Times New Roman" w:hint="eastAsia"/>
+          <w:sz w:val="24"/>
+          <w:lang w:eastAsia="ja-JP"/>
+        </w:rPr>
+        <w:t xml:space="preserve"> of different store</w:t>
+      </w:r>
+      <w:r>
+        <w:rPr>
+          <w:rFonts w:ascii="Times New Roman" w:hAnsi="Times New Roman" w:cs="Times New Roman"/>
+          <w:sz w:val="24"/>
+          <w:lang w:eastAsia="ja-JP"/>
+        </w:rPr>
+        <w:t xml:space="preserve"> have different interfaces and structures, which makes gathering data more difficult.</w:t>
+      </w:r>
+    </w:p>
+    <w:p>
+      <w:pPr>
+        <w:pStyle w:val="ListParagraph"/>
+        <w:numPr>
+          <w:ilvl w:val="0"/>
+          <w:numId w:val="18"/>
+        </w:numPr>
+        <w:outlineLvl w:val="3"/>
+        <w:rPr>
+          <w:rFonts w:ascii="Times New Roman" w:hAnsi="Times New Roman" w:cs="Times New Roman"/>
+          <w:sz w:val="24"/>
+          <w:lang w:eastAsia="ja-JP"/>
+        </w:rPr>
+      </w:pPr>
+      <w:r>
+        <w:rPr>
+          <w:rFonts w:ascii="Times New Roman" w:hAnsi="Times New Roman" w:cs="Times New Roman" w:hint="eastAsia"/>
+          <w:sz w:val="24"/>
+          <w:lang w:eastAsia="ja-JP"/>
+        </w:rPr>
+        <w:t xml:space="preserve">Process of </w:t>
+      </w:r>
+      <w:proofErr w:type="spellStart"/>
+      <w:r>
+        <w:rPr>
+          <w:rFonts w:ascii="Times New Roman" w:hAnsi="Times New Roman" w:cs="Times New Roman" w:hint="eastAsia"/>
+          <w:sz w:val="24"/>
+          <w:lang w:eastAsia="ja-JP"/>
+        </w:rPr>
+        <w:t>chatbot</w:t>
+      </w:r>
+      <w:proofErr w:type="spellEnd"/>
+      <w:r>
+        <w:rPr>
+          <w:rFonts w:ascii="Times New Roman" w:hAnsi="Times New Roman" w:cs="Times New Roman" w:hint="eastAsia"/>
+          <w:sz w:val="24"/>
+          <w:lang w:eastAsia="ja-JP"/>
+        </w:rPr>
+        <w:t xml:space="preserve">: </w:t>
+      </w:r>
+      <w:r>
+        <w:rPr>
+          <w:rFonts w:ascii="Times New Roman" w:hAnsi="Times New Roman" w:cs="Times New Roman" w:hint="eastAsia"/>
+          <w:sz w:val="24"/>
+          <w:lang w:eastAsia="ja-JP"/>
+        </w:rPr>
+        <w:t xml:space="preserve">People can send the picture to </w:t>
+      </w:r>
+      <w:proofErr w:type="spellStart"/>
+      <w:r>
+        <w:rPr>
+          <w:rFonts w:ascii="Times New Roman" w:hAnsi="Times New Roman" w:cs="Times New Roman" w:hint="eastAsia"/>
+          <w:sz w:val="24"/>
+          <w:lang w:eastAsia="ja-JP"/>
+        </w:rPr>
+        <w:t>chatbot</w:t>
+      </w:r>
+      <w:proofErr w:type="spellEnd"/>
+      <w:r>
+        <w:rPr>
+          <w:rFonts w:ascii="Times New Roman" w:hAnsi="Times New Roman" w:cs="Times New Roman" w:hint="eastAsia"/>
+          <w:sz w:val="24"/>
+          <w:lang w:eastAsia="ja-JP"/>
+        </w:rPr>
+        <w:t xml:space="preserve">. So </w:t>
+      </w:r>
+      <w:proofErr w:type="spellStart"/>
+      <w:r>
+        <w:rPr>
+          <w:rFonts w:ascii="Times New Roman" w:hAnsi="Times New Roman" w:cs="Times New Roman" w:hint="eastAsia"/>
+          <w:sz w:val="24"/>
+          <w:lang w:eastAsia="ja-JP"/>
+        </w:rPr>
+        <w:t>chatbot</w:t>
+      </w:r>
+      <w:proofErr w:type="spellEnd"/>
+      <w:r>
+        <w:rPr>
+          <w:rFonts w:ascii="Times New Roman" w:hAnsi="Times New Roman" w:cs="Times New Roman" w:hint="eastAsia"/>
+          <w:sz w:val="24"/>
+          <w:lang w:eastAsia="ja-JP"/>
+        </w:rPr>
+        <w:t xml:space="preserve"> hardly to understand to </w:t>
+      </w:r>
+      <w:r>
+        <w:rPr>
+          <w:rFonts w:ascii="Times New Roman" w:hAnsi="Times New Roman" w:cs="Times New Roman"/>
+          <w:sz w:val="24"/>
+          <w:lang w:eastAsia="ja-JP"/>
+        </w:rPr>
+        <w:t>response</w:t>
+      </w:r>
+      <w:r>
+        <w:rPr>
+          <w:rFonts w:ascii="Times New Roman" w:hAnsi="Times New Roman" w:cs="Times New Roman" w:hint="eastAsia"/>
+          <w:sz w:val="24"/>
+          <w:lang w:eastAsia="ja-JP"/>
+        </w:rPr>
+        <w:t xml:space="preserve"> user. Moreover, </w:t>
+      </w:r>
+      <w:proofErr w:type="spellStart"/>
+      <w:r>
+        <w:rPr>
+          <w:rFonts w:ascii="Times New Roman" w:hAnsi="Times New Roman" w:cs="Times New Roman" w:hint="eastAsia"/>
+          <w:sz w:val="24"/>
+          <w:lang w:eastAsia="ja-JP"/>
+        </w:rPr>
+        <w:t>chatbot</w:t>
+      </w:r>
+      <w:proofErr w:type="spellEnd"/>
+      <w:r>
+        <w:rPr>
+          <w:rFonts w:ascii="Times New Roman" w:hAnsi="Times New Roman" w:cs="Times New Roman" w:hint="eastAsia"/>
+          <w:sz w:val="24"/>
+          <w:lang w:eastAsia="ja-JP"/>
+        </w:rPr>
+        <w:t xml:space="preserve"> follow the story step by step.</w:t>
+      </w:r>
+    </w:p>
+    <w:p>
+      <w:pPr>
+        <w:pStyle w:val="ListParagraph"/>
+        <w:ind w:left="2160"/>
+        <w:outlineLvl w:val="3"/>
+        <w:rPr>
+          <w:rFonts w:ascii="Times New Roman" w:hAnsi="Times New Roman" w:cs="Times New Roman"/>
+          <w:sz w:val="24"/>
+          <w:lang w:eastAsia="ja-JP"/>
+        </w:rPr>
+      </w:pPr>
+    </w:p>
+    <w:p>
+      <w:pPr>
         <w:pStyle w:val="ListParagraph"/>
         <w:numPr>
           <w:ilvl w:val="3"/>
@@ -11054,6 +11930,287 @@
     </w:p>
     <w:p>
       <w:pPr>
+        <w:ind w:left="1080"/>
+        <w:outlineLvl w:val="3"/>
+        <w:rPr>
+          <w:rFonts w:ascii="Times New Roman" w:eastAsia="MS Mincho" w:hAnsi="Times New Roman" w:cs="Times New Roman" w:hint="eastAsia"/>
+          <w:sz w:val="24"/>
+          <w:lang w:eastAsia="ja-JP"/>
+        </w:rPr>
+      </w:pPr>
+      <w:r>
+        <w:rPr>
+          <w:rFonts w:ascii="Times New Roman" w:eastAsia="MS Mincho" w:hAnsi="Times New Roman" w:cs="Times New Roman"/>
+          <w:sz w:val="24"/>
+          <w:lang w:eastAsia="ja-JP"/>
+        </w:rPr>
+        <w:t>The proposed system is</w:t>
+      </w:r>
+      <w:r>
+        <w:rPr>
+          <w:rFonts w:ascii="Times New Roman" w:eastAsia="MS Mincho" w:hAnsi="Times New Roman" w:cs="Times New Roman" w:hint="eastAsia"/>
+          <w:sz w:val="24"/>
+          <w:lang w:eastAsia="ja-JP"/>
+        </w:rPr>
+        <w:t xml:space="preserve"> an application that can help customer find prod</w:t>
+      </w:r>
+      <w:r>
+        <w:rPr>
+          <w:rFonts w:ascii="Times New Roman" w:eastAsia="MS Mincho" w:hAnsi="Times New Roman" w:cs="Times New Roman" w:hint="eastAsia"/>
+          <w:sz w:val="24"/>
+          <w:lang w:eastAsia="ja-JP"/>
+        </w:rPr>
+        <w:t xml:space="preserve">uct in place thereabouts. Moreover, the system suggests any advice and product and deal to customer. That make the customer have more choice and easily to their </w:t>
+      </w:r>
+      <w:r>
+        <w:rPr>
+          <w:rFonts w:ascii="Times New Roman" w:eastAsia="MS Mincho" w:hAnsi="Times New Roman" w:cs="Times New Roman"/>
+          <w:sz w:val="24"/>
+          <w:lang w:eastAsia="ja-JP"/>
+        </w:rPr>
+        <w:t>decision</w:t>
+      </w:r>
+      <w:r>
+        <w:rPr>
+          <w:rFonts w:ascii="Times New Roman" w:eastAsia="MS Mincho" w:hAnsi="Times New Roman" w:cs="Times New Roman" w:hint="eastAsia"/>
+          <w:sz w:val="24"/>
+          <w:lang w:eastAsia="ja-JP"/>
+        </w:rPr>
+        <w:t>.</w:t>
+      </w:r>
+    </w:p>
+    <w:p>
+      <w:pPr>
+        <w:ind w:left="1080"/>
+        <w:outlineLvl w:val="3"/>
+        <w:rPr>
+          <w:rFonts w:ascii="Times New Roman" w:eastAsia="MS Mincho" w:hAnsi="Times New Roman" w:cs="Times New Roman" w:hint="eastAsia"/>
+          <w:sz w:val="24"/>
+          <w:lang w:eastAsia="ja-JP"/>
+        </w:rPr>
+      </w:pPr>
+      <w:r>
+        <w:rPr>
+          <w:rFonts w:ascii="Times New Roman" w:eastAsia="MS Mincho" w:hAnsi="Times New Roman" w:cs="Times New Roman"/>
+          <w:sz w:val="24"/>
+          <w:lang w:eastAsia="ja-JP"/>
+        </w:rPr>
+        <w:t>Separated based on user’s role, the system offers the following functions:</w:t>
+      </w:r>
+    </w:p>
+    <w:p>
+      <w:pPr>
+        <w:pStyle w:val="ListParagraph"/>
+        <w:numPr>
+          <w:ilvl w:val="0"/>
+          <w:numId w:val="19"/>
+        </w:numPr>
+        <w:outlineLvl w:val="3"/>
+        <w:rPr>
+          <w:rFonts w:ascii="Times New Roman" w:eastAsia="MS Mincho" w:hAnsi="Times New Roman" w:cs="Times New Roman" w:hint="eastAsia"/>
+          <w:sz w:val="24"/>
+          <w:lang w:eastAsia="ja-JP"/>
+        </w:rPr>
+      </w:pPr>
+      <w:r>
+        <w:rPr>
+          <w:rFonts w:ascii="Times New Roman" w:eastAsia="MS Mincho" w:hAnsi="Times New Roman" w:cs="Times New Roman" w:hint="eastAsia"/>
+          <w:sz w:val="24"/>
+          <w:lang w:eastAsia="ja-JP"/>
+        </w:rPr>
+        <w:t>For guest:</w:t>
+      </w:r>
+    </w:p>
+    <w:p>
+      <w:pPr>
+        <w:pStyle w:val="ListParagraph"/>
+        <w:numPr>
+          <w:ilvl w:val="0"/>
+          <w:numId w:val="21"/>
+        </w:numPr>
+        <w:outlineLvl w:val="3"/>
+        <w:rPr>
+          <w:rFonts w:ascii="Times New Roman" w:eastAsia="MS Mincho" w:hAnsi="Times New Roman" w:cs="Times New Roman" w:hint="eastAsia"/>
+          <w:sz w:val="24"/>
+          <w:lang w:eastAsia="ja-JP"/>
+        </w:rPr>
+      </w:pPr>
+      <w:r>
+        <w:rPr>
+          <w:rFonts w:ascii="Times New Roman" w:eastAsia="MS Mincho" w:hAnsi="Times New Roman" w:cs="Times New Roman" w:hint="eastAsia"/>
+          <w:sz w:val="24"/>
+          <w:lang w:eastAsia="ja-JP"/>
+        </w:rPr>
+        <w:t>Search products.</w:t>
+      </w:r>
+    </w:p>
+    <w:p>
+      <w:pPr>
+        <w:pStyle w:val="ListParagraph"/>
+        <w:numPr>
+          <w:ilvl w:val="0"/>
+          <w:numId w:val="21"/>
+        </w:numPr>
+        <w:outlineLvl w:val="3"/>
+        <w:rPr>
+          <w:rFonts w:ascii="Times New Roman" w:eastAsia="MS Mincho" w:hAnsi="Times New Roman" w:cs="Times New Roman" w:hint="eastAsia"/>
+          <w:sz w:val="24"/>
+          <w:lang w:eastAsia="ja-JP"/>
+        </w:rPr>
+      </w:pPr>
+      <w:r>
+        <w:rPr>
+          <w:rFonts w:ascii="Times New Roman" w:eastAsia="MS Mincho" w:hAnsi="Times New Roman" w:cs="Times New Roman" w:hint="eastAsia"/>
+          <w:sz w:val="24"/>
+          <w:lang w:eastAsia="ja-JP"/>
+        </w:rPr>
+        <w:t>View product</w:t>
+      </w:r>
+      <w:r>
+        <w:rPr>
+          <w:rFonts w:ascii="Times New Roman" w:eastAsia="MS Mincho" w:hAnsi="Times New Roman" w:cs="Times New Roman"/>
+          <w:sz w:val="24"/>
+          <w:lang w:eastAsia="ja-JP"/>
+        </w:rPr>
+        <w:t>’</w:t>
+      </w:r>
+      <w:r>
+        <w:rPr>
+          <w:rFonts w:ascii="Times New Roman" w:eastAsia="MS Mincho" w:hAnsi="Times New Roman" w:cs="Times New Roman" w:hint="eastAsia"/>
+          <w:sz w:val="24"/>
+          <w:lang w:eastAsia="ja-JP"/>
+        </w:rPr>
+        <w:t xml:space="preserve">s </w:t>
+      </w:r>
+      <w:r>
+        <w:rPr>
+          <w:rFonts w:ascii="Times New Roman" w:eastAsia="MS Mincho" w:hAnsi="Times New Roman" w:cs="Times New Roman"/>
+          <w:sz w:val="24"/>
+          <w:lang w:eastAsia="ja-JP"/>
+        </w:rPr>
+        <w:t>information</w:t>
+      </w:r>
+      <w:r>
+        <w:rPr>
+          <w:rFonts w:ascii="Times New Roman" w:eastAsia="MS Mincho" w:hAnsi="Times New Roman" w:cs="Times New Roman" w:hint="eastAsia"/>
+          <w:sz w:val="24"/>
+          <w:lang w:eastAsia="ja-JP"/>
+        </w:rPr>
+        <w:t>, promotion, services.</w:t>
+      </w:r>
+    </w:p>
+    <w:p>
+      <w:pPr>
+        <w:pStyle w:val="ListParagraph"/>
+        <w:numPr>
+          <w:ilvl w:val="0"/>
+          <w:numId w:val="21"/>
+        </w:numPr>
+        <w:outlineLvl w:val="3"/>
+        <w:rPr>
+          <w:rFonts w:ascii="Times New Roman" w:eastAsia="MS Mincho" w:hAnsi="Times New Roman" w:cs="Times New Roman" w:hint="eastAsia"/>
+          <w:sz w:val="24"/>
+          <w:lang w:eastAsia="ja-JP"/>
+        </w:rPr>
+      </w:pPr>
+      <w:r>
+        <w:rPr>
+          <w:rFonts w:ascii="Times New Roman" w:eastAsia="MS Mincho" w:hAnsi="Times New Roman" w:cs="Times New Roman" w:hint="eastAsia"/>
+          <w:sz w:val="24"/>
+          <w:lang w:eastAsia="ja-JP"/>
+        </w:rPr>
+        <w:t>Register member.</w:t>
+      </w:r>
+    </w:p>
+    <w:p>
+      <w:pPr>
+        <w:pStyle w:val="ListParagraph"/>
+        <w:numPr>
+          <w:ilvl w:val="0"/>
+          <w:numId w:val="21"/>
+        </w:numPr>
+        <w:outlineLvl w:val="3"/>
+        <w:rPr>
+          <w:rFonts w:ascii="Times New Roman" w:eastAsia="MS Mincho" w:hAnsi="Times New Roman" w:cs="Times New Roman" w:hint="eastAsia"/>
+          <w:sz w:val="24"/>
+          <w:lang w:eastAsia="ja-JP"/>
+        </w:rPr>
+      </w:pPr>
+      <w:r>
+        <w:rPr>
+          <w:rFonts w:ascii="Times New Roman" w:eastAsia="MS Mincho" w:hAnsi="Times New Roman" w:cs="Times New Roman" w:hint="eastAsia"/>
+          <w:sz w:val="24"/>
+          <w:lang w:eastAsia="ja-JP"/>
+        </w:rPr>
+        <w:t>Order product and cancel booking.</w:t>
+      </w:r>
+    </w:p>
+    <w:p>
+      <w:pPr>
+        <w:pStyle w:val="ListParagraph"/>
+        <w:numPr>
+          <w:ilvl w:val="0"/>
+          <w:numId w:val="21"/>
+        </w:numPr>
+        <w:outlineLvl w:val="3"/>
+        <w:rPr>
+          <w:rFonts w:ascii="Times New Roman" w:eastAsia="MS Mincho" w:hAnsi="Times New Roman" w:cs="Times New Roman" w:hint="eastAsia"/>
+          <w:sz w:val="24"/>
+          <w:lang w:eastAsia="ja-JP"/>
+        </w:rPr>
+      </w:pPr>
+      <w:r>
+        <w:rPr>
+          <w:rFonts w:ascii="Times New Roman" w:eastAsia="MS Mincho" w:hAnsi="Times New Roman" w:cs="Times New Roman" w:hint="eastAsia"/>
+          <w:sz w:val="24"/>
+          <w:lang w:eastAsia="ja-JP"/>
+        </w:rPr>
+        <w:t>Chat with chat bot.</w:t>
+      </w:r>
+    </w:p>
+    <w:p>
+      <w:pPr>
+        <w:pStyle w:val="ListParagraph"/>
+        <w:numPr>
+          <w:ilvl w:val="0"/>
+          <w:numId w:val="21"/>
+        </w:numPr>
+        <w:outlineLvl w:val="3"/>
+        <w:rPr>
+          <w:rFonts w:ascii="Times New Roman" w:eastAsia="MS Mincho" w:hAnsi="Times New Roman" w:cs="Times New Roman" w:hint="eastAsia"/>
+          <w:sz w:val="24"/>
+          <w:lang w:eastAsia="ja-JP"/>
+        </w:rPr>
+      </w:pPr>
+      <w:r>
+        <w:rPr>
+          <w:rFonts w:ascii="Times New Roman" w:eastAsia="MS Mincho" w:hAnsi="Times New Roman" w:cs="Times New Roman" w:hint="eastAsia"/>
+          <w:sz w:val="24"/>
+          <w:lang w:eastAsia="ja-JP"/>
+        </w:rPr>
+        <w:t xml:space="preserve">Get coupons on chat </w:t>
+      </w:r>
+      <w:proofErr w:type="spellStart"/>
+      <w:r>
+        <w:rPr>
+          <w:rFonts w:ascii="Times New Roman" w:eastAsia="MS Mincho" w:hAnsi="Times New Roman" w:cs="Times New Roman" w:hint="eastAsia"/>
+          <w:sz w:val="24"/>
+          <w:lang w:eastAsia="ja-JP"/>
+        </w:rPr>
+        <w:t>bot</w:t>
+      </w:r>
+      <w:proofErr w:type="spellEnd"/>
+      <w:r>
+        <w:rPr>
+          <w:rFonts w:ascii="Times New Roman" w:eastAsia="MS Mincho" w:hAnsi="Times New Roman" w:cs="Times New Roman" w:hint="eastAsia"/>
+          <w:sz w:val="24"/>
+          <w:lang w:eastAsia="ja-JP"/>
+        </w:rPr>
+        <w:t xml:space="preserve"> interface.</w:t>
+      </w:r>
+    </w:p>
+    <w:p>
+      <w:pPr>
         <w:pStyle w:val="ListParagraph"/>
         <w:numPr>
           <w:ilvl w:val="3"/>
@@ -11061,7 +12218,7 @@
         </w:numPr>
         <w:outlineLvl w:val="3"/>
         <w:rPr>
-          <w:rFonts w:ascii="Times New Roman" w:hAnsi="Times New Roman" w:cs="Times New Roman"/>
+          <w:rFonts w:ascii="Times New Roman" w:hAnsi="Times New Roman" w:cs="Times New Roman" w:hint="eastAsia"/>
           <w:sz w:val="24"/>
         </w:rPr>
       </w:pPr>
@@ -11074,6 +12231,201 @@
         <w:t>Boundaries of the system</w:t>
       </w:r>
       <w:bookmarkEnd w:id="17"/>
+    </w:p>
+    <w:p>
+      <w:pPr>
+        <w:pStyle w:val="ListParagraph"/>
+        <w:numPr>
+          <w:ilvl w:val="0"/>
+          <w:numId w:val="19"/>
+        </w:numPr>
+        <w:outlineLvl w:val="3"/>
+        <w:rPr>
+          <w:rFonts w:ascii="Times New Roman" w:hAnsi="Times New Roman" w:cs="Times New Roman" w:hint="eastAsia"/>
+          <w:sz w:val="24"/>
+        </w:rPr>
+      </w:pPr>
+      <w:r>
+        <w:rPr>
+          <w:rFonts w:ascii="Times New Roman" w:eastAsia="MS Mincho" w:hAnsi="Times New Roman" w:cs="Times New Roman" w:hint="eastAsia"/>
+          <w:sz w:val="24"/>
+          <w:lang w:eastAsia="ja-JP"/>
+        </w:rPr>
+        <w:t>The language of system is Vietnamese.</w:t>
+      </w:r>
+    </w:p>
+    <w:p>
+      <w:pPr>
+        <w:pStyle w:val="ListParagraph"/>
+        <w:numPr>
+          <w:ilvl w:val="0"/>
+          <w:numId w:val="19"/>
+        </w:numPr>
+        <w:outlineLvl w:val="3"/>
+        <w:rPr>
+          <w:rFonts w:ascii="Times New Roman" w:hAnsi="Times New Roman" w:cs="Times New Roman" w:hint="eastAsia"/>
+          <w:sz w:val="24"/>
+        </w:rPr>
+      </w:pPr>
+      <w:r>
+        <w:rPr>
+          <w:rFonts w:ascii="Times New Roman" w:hAnsi="Times New Roman" w:cs="Times New Roman"/>
+          <w:sz w:val="24"/>
+        </w:rPr>
+        <w:t xml:space="preserve">Allow user to interact with </w:t>
+      </w:r>
+      <w:proofErr w:type="spellStart"/>
+      <w:r>
+        <w:rPr>
+          <w:rFonts w:ascii="Times New Roman" w:eastAsia="MS Mincho" w:hAnsi="Times New Roman" w:cs="Times New Roman" w:hint="eastAsia"/>
+          <w:sz w:val="24"/>
+          <w:lang w:eastAsia="ja-JP"/>
+        </w:rPr>
+        <w:t>F</w:t>
+      </w:r>
+      <w:r>
+        <w:rPr>
+          <w:rFonts w:ascii="Times New Roman" w:hAnsi="Times New Roman" w:cs="Times New Roman"/>
+          <w:sz w:val="24"/>
+        </w:rPr>
+        <w:t>acebook</w:t>
+      </w:r>
+      <w:proofErr w:type="spellEnd"/>
+      <w:r>
+        <w:rPr>
+          <w:rFonts w:ascii="Times New Roman" w:hAnsi="Times New Roman" w:cs="Times New Roman"/>
+          <w:sz w:val="24"/>
+        </w:rPr>
+        <w:t xml:space="preserve"> user via messages and comments only from the time </w:t>
+      </w:r>
+      <w:proofErr w:type="spellStart"/>
+      <w:r>
+        <w:rPr>
+          <w:rFonts w:ascii="Times New Roman" w:hAnsi="Times New Roman" w:cs="Times New Roman"/>
+          <w:sz w:val="24"/>
+        </w:rPr>
+        <w:t>Facebook</w:t>
+      </w:r>
+      <w:proofErr w:type="spellEnd"/>
+      <w:r>
+        <w:rPr>
+          <w:rFonts w:ascii="Times New Roman" w:hAnsi="Times New Roman" w:cs="Times New Roman"/>
+          <w:sz w:val="24"/>
+        </w:rPr>
+        <w:t xml:space="preserve"> page connected to the system</w:t>
+      </w:r>
+      <w:r>
+        <w:rPr>
+          <w:rFonts w:ascii="Times New Roman" w:eastAsia="MS Mincho" w:hAnsi="Times New Roman" w:cs="Times New Roman" w:hint="eastAsia"/>
+          <w:sz w:val="24"/>
+          <w:lang w:eastAsia="ja-JP"/>
+        </w:rPr>
+        <w:t>.</w:t>
+      </w:r>
+    </w:p>
+    <w:p>
+      <w:pPr>
+        <w:pStyle w:val="ListParagraph"/>
+        <w:numPr>
+          <w:ilvl w:val="0"/>
+          <w:numId w:val="19"/>
+        </w:numPr>
+        <w:jc w:val="both"/>
+        <w:rPr>
+          <w:rFonts w:ascii="Times New Roman" w:hAnsi="Times New Roman" w:cs="Times New Roman"/>
+          <w:sz w:val="24"/>
+          <w:szCs w:val="24"/>
+        </w:rPr>
+      </w:pPr>
+      <w:r>
+        <w:rPr>
+          <w:rFonts w:ascii="Times New Roman" w:hAnsi="Times New Roman" w:cs="Times New Roman"/>
+          <w:sz w:val="24"/>
+          <w:szCs w:val="24"/>
+        </w:rPr>
+        <w:t xml:space="preserve">Setting for </w:t>
+      </w:r>
+      <w:r>
+        <w:rPr>
+          <w:rFonts w:ascii="Times New Roman" w:eastAsia="MS Mincho" w:hAnsi="Times New Roman" w:cs="Times New Roman" w:hint="eastAsia"/>
+          <w:sz w:val="24"/>
+          <w:szCs w:val="24"/>
+          <w:lang w:eastAsia="ja-JP"/>
+        </w:rPr>
+        <w:t>luis</w:t>
+      </w:r>
+      <w:r>
+        <w:rPr>
+          <w:rFonts w:ascii="Times New Roman" w:hAnsi="Times New Roman" w:cs="Times New Roman"/>
+          <w:sz w:val="24"/>
+          <w:szCs w:val="24"/>
+        </w:rPr>
+        <w:t>.ai is only limit to expressions of intents.</w:t>
+      </w:r>
+    </w:p>
+    <w:p>
+      <w:pPr>
+        <w:pStyle w:val="ListParagraph"/>
+        <w:numPr>
+          <w:ilvl w:val="0"/>
+          <w:numId w:val="19"/>
+        </w:numPr>
+        <w:jc w:val="both"/>
+        <w:rPr>
+          <w:rFonts w:ascii="Times New Roman" w:hAnsi="Times New Roman" w:cs="Times New Roman" w:hint="eastAsia"/>
+          <w:sz w:val="24"/>
+          <w:szCs w:val="24"/>
+        </w:rPr>
+      </w:pPr>
+      <w:r>
+        <w:rPr>
+          <w:rFonts w:ascii="Times New Roman" w:hAnsi="Times New Roman" w:cs="Times New Roman"/>
+          <w:sz w:val="24"/>
+          <w:szCs w:val="24"/>
+        </w:rPr>
+        <w:t>No mobile applications</w:t>
+      </w:r>
+      <w:r>
+        <w:rPr>
+          <w:rFonts w:ascii="Times New Roman" w:hAnsi="Times New Roman" w:cs="Times New Roman" w:hint="eastAsia"/>
+          <w:sz w:val="24"/>
+          <w:szCs w:val="24"/>
+          <w:lang w:eastAsia="ja-JP"/>
+        </w:rPr>
+        <w:t>.</w:t>
+      </w:r>
+    </w:p>
+    <w:p>
+      <w:pPr>
+        <w:pStyle w:val="ListParagraph"/>
+        <w:numPr>
+          <w:ilvl w:val="0"/>
+          <w:numId w:val="19"/>
+        </w:numPr>
+        <w:jc w:val="both"/>
+        <w:rPr>
+          <w:rFonts w:ascii="Times New Roman" w:hAnsi="Times New Roman" w:cs="Times New Roman" w:hint="eastAsia"/>
+          <w:sz w:val="24"/>
+          <w:szCs w:val="24"/>
+        </w:rPr>
+      </w:pPr>
+      <w:r>
+        <w:rPr>
+          <w:rFonts w:ascii="Times New Roman" w:hAnsi="Times New Roman" w:cs="Times New Roman"/>
+          <w:sz w:val="24"/>
+          <w:szCs w:val="24"/>
+        </w:rPr>
+        <w:t>Allow user to manage products, categories, orders of a shop</w:t>
+      </w:r>
+      <w:r>
+        <w:rPr>
+          <w:rFonts w:ascii="Times New Roman" w:hAnsi="Times New Roman" w:cs="Times New Roman" w:hint="eastAsia"/>
+          <w:sz w:val="24"/>
+          <w:szCs w:val="24"/>
+          <w:lang w:eastAsia="ja-JP"/>
+        </w:rPr>
+        <w:t>.</w:t>
+      </w:r>
     </w:p>
     <w:p>
       <w:pPr>
@@ -11084,7 +12436,7 @@
         </w:numPr>
         <w:outlineLvl w:val="3"/>
         <w:rPr>
-          <w:rFonts w:ascii="Times New Roman" w:hAnsi="Times New Roman" w:cs="Times New Roman"/>
+          <w:rFonts w:ascii="Times New Roman" w:hAnsi="Times New Roman" w:cs="Times New Roman" w:hint="eastAsia"/>
           <w:sz w:val="24"/>
         </w:rPr>
       </w:pPr>
@@ -11097,6 +12449,219 @@
         <w:t>Future plans</w:t>
       </w:r>
       <w:bookmarkEnd w:id="18"/>
+    </w:p>
+    <w:p>
+      <w:pPr>
+        <w:pStyle w:val="ListParagraph"/>
+        <w:ind w:left="1728"/>
+        <w:outlineLvl w:val="3"/>
+        <w:rPr>
+          <w:rFonts w:ascii="Times New Roman" w:hAnsi="Times New Roman" w:cs="Times New Roman" w:hint="eastAsia"/>
+          <w:sz w:val="24"/>
+          <w:lang w:eastAsia="ja-JP"/>
+        </w:rPr>
+      </w:pPr>
+      <w:r>
+        <w:rPr>
+          <w:rFonts w:ascii="Times New Roman" w:hAnsi="Times New Roman" w:cs="Times New Roman" w:hint="eastAsia"/>
+          <w:sz w:val="24"/>
+          <w:lang w:eastAsia="ja-JP"/>
+        </w:rPr>
+        <w:t>In the future, we want to upgrade and develop the system following features:</w:t>
+      </w:r>
+    </w:p>
+    <w:p>
+      <w:pPr>
+        <w:pStyle w:val="ListParagraph"/>
+        <w:numPr>
+          <w:ilvl w:val="0"/>
+          <w:numId w:val="31"/>
+        </w:numPr>
+        <w:outlineLvl w:val="3"/>
+        <w:rPr>
+          <w:rFonts w:ascii="Times New Roman" w:hAnsi="Times New Roman" w:cs="Times New Roman" w:hint="eastAsia"/>
+          <w:sz w:val="24"/>
+          <w:lang w:eastAsia="ja-JP"/>
+        </w:rPr>
+      </w:pPr>
+      <w:r>
+        <w:rPr>
+          <w:rFonts w:ascii="Times New Roman" w:hAnsi="Times New Roman" w:cs="Times New Roman" w:hint="eastAsia"/>
+          <w:sz w:val="24"/>
+          <w:lang w:eastAsia="ja-JP"/>
+        </w:rPr>
+        <w:t xml:space="preserve">Allow chat </w:t>
+      </w:r>
+      <w:proofErr w:type="spellStart"/>
+      <w:r>
+        <w:rPr>
+          <w:rFonts w:ascii="Times New Roman" w:hAnsi="Times New Roman" w:cs="Times New Roman" w:hint="eastAsia"/>
+          <w:sz w:val="24"/>
+          <w:lang w:eastAsia="ja-JP"/>
+        </w:rPr>
+        <w:t>bot</w:t>
+      </w:r>
+      <w:proofErr w:type="spellEnd"/>
+      <w:r>
+        <w:rPr>
+          <w:rFonts w:ascii="Times New Roman" w:hAnsi="Times New Roman" w:cs="Times New Roman" w:hint="eastAsia"/>
+          <w:sz w:val="24"/>
+          <w:lang w:eastAsia="ja-JP"/>
+        </w:rPr>
+        <w:t xml:space="preserve"> can understand any language when user chatting.</w:t>
+      </w:r>
+    </w:p>
+    <w:p>
+      <w:pPr>
+        <w:pStyle w:val="ListParagraph"/>
+        <w:numPr>
+          <w:ilvl w:val="0"/>
+          <w:numId w:val="31"/>
+        </w:numPr>
+        <w:outlineLvl w:val="3"/>
+        <w:rPr>
+          <w:rFonts w:ascii="Times New Roman" w:hAnsi="Times New Roman" w:cs="Times New Roman" w:hint="eastAsia"/>
+          <w:sz w:val="24"/>
+          <w:lang w:eastAsia="ja-JP"/>
+        </w:rPr>
+      </w:pPr>
+      <w:r>
+        <w:rPr>
+          <w:rFonts w:ascii="Times New Roman" w:hAnsi="Times New Roman" w:cs="Times New Roman" w:hint="eastAsia"/>
+          <w:sz w:val="24"/>
+          <w:lang w:eastAsia="ja-JP"/>
+        </w:rPr>
+        <w:lastRenderedPageBreak/>
+        <w:t>Allow user order whatever they want (</w:t>
+      </w:r>
+      <w:r>
+        <w:rPr>
+          <w:rFonts w:ascii="Times New Roman" w:hAnsi="Times New Roman" w:cs="Times New Roman"/>
+          <w:sz w:val="24"/>
+          <w:lang w:eastAsia="ja-JP"/>
+        </w:rPr>
+        <w:t>electronic</w:t>
+      </w:r>
+      <w:r>
+        <w:rPr>
+          <w:rFonts w:ascii="Times New Roman" w:hAnsi="Times New Roman" w:cs="Times New Roman"/>
+          <w:sz w:val="24"/>
+          <w:lang w:eastAsia="ja-JP"/>
+        </w:rPr>
+        <w:t xml:space="preserve"> device</w:t>
+      </w:r>
+      <w:r>
+        <w:rPr>
+          <w:rFonts w:ascii="Times New Roman" w:hAnsi="Times New Roman" w:cs="Times New Roman" w:hint="eastAsia"/>
+          <w:sz w:val="24"/>
+          <w:lang w:eastAsia="ja-JP"/>
+        </w:rPr>
+        <w:t>, smart phone</w:t>
+      </w:r>
+      <w:r>
+        <w:rPr>
+          <w:rFonts w:ascii="Times New Roman" w:hAnsi="Times New Roman" w:cs="Times New Roman"/>
+          <w:sz w:val="24"/>
+          <w:lang w:eastAsia="ja-JP"/>
+        </w:rPr>
+        <w:t>…</w:t>
+      </w:r>
+      <w:r>
+        <w:rPr>
+          <w:rFonts w:ascii="Times New Roman" w:hAnsi="Times New Roman" w:cs="Times New Roman" w:hint="eastAsia"/>
+          <w:sz w:val="24"/>
+          <w:lang w:eastAsia="ja-JP"/>
+        </w:rPr>
+        <w:t>)</w:t>
+      </w:r>
+    </w:p>
+    <w:p>
+      <w:pPr>
+        <w:pStyle w:val="ListParagraph"/>
+        <w:numPr>
+          <w:ilvl w:val="0"/>
+          <w:numId w:val="31"/>
+        </w:numPr>
+        <w:outlineLvl w:val="3"/>
+        <w:rPr>
+          <w:rFonts w:ascii="Times New Roman" w:hAnsi="Times New Roman" w:cs="Times New Roman" w:hint="eastAsia"/>
+          <w:sz w:val="24"/>
+          <w:lang w:eastAsia="ja-JP"/>
+        </w:rPr>
+      </w:pPr>
+      <w:r>
+        <w:rPr>
+          <w:rFonts w:ascii="Times New Roman" w:hAnsi="Times New Roman" w:cs="Times New Roman" w:hint="eastAsia"/>
+          <w:sz w:val="24"/>
+          <w:lang w:eastAsia="ja-JP"/>
+        </w:rPr>
+        <w:t xml:space="preserve">Allow </w:t>
+      </w:r>
+      <w:proofErr w:type="spellStart"/>
+      <w:r>
+        <w:rPr>
+          <w:rFonts w:ascii="Times New Roman" w:hAnsi="Times New Roman" w:cs="Times New Roman" w:hint="eastAsia"/>
+          <w:sz w:val="24"/>
+          <w:lang w:eastAsia="ja-JP"/>
+        </w:rPr>
+        <w:t>bot</w:t>
+      </w:r>
+      <w:proofErr w:type="spellEnd"/>
+      <w:r>
+        <w:rPr>
+          <w:rFonts w:ascii="Times New Roman" w:hAnsi="Times New Roman" w:cs="Times New Roman" w:hint="eastAsia"/>
+          <w:sz w:val="24"/>
+          <w:lang w:eastAsia="ja-JP"/>
+        </w:rPr>
+        <w:t xml:space="preserve"> can understand clearly any case of customer and any a</w:t>
+      </w:r>
+      <w:r>
+        <w:rPr>
+          <w:rFonts w:ascii="Times New Roman" w:hAnsi="Times New Roman" w:cs="Times New Roman"/>
+          <w:sz w:val="24"/>
+          <w:lang w:eastAsia="ja-JP"/>
+        </w:rPr>
+        <w:t>cronyms</w:t>
+      </w:r>
+      <w:r>
+        <w:rPr>
+          <w:rFonts w:ascii="Times New Roman" w:hAnsi="Times New Roman" w:cs="Times New Roman" w:hint="eastAsia"/>
+          <w:sz w:val="24"/>
+          <w:lang w:eastAsia="ja-JP"/>
+        </w:rPr>
+        <w:t>.</w:t>
+      </w:r>
+    </w:p>
+    <w:p>
+      <w:pPr>
+        <w:pStyle w:val="ListParagraph"/>
+        <w:numPr>
+          <w:ilvl w:val="0"/>
+          <w:numId w:val="31"/>
+        </w:numPr>
+        <w:outlineLvl w:val="3"/>
+        <w:rPr>
+          <w:rFonts w:ascii="Times New Roman" w:hAnsi="Times New Roman" w:cs="Times New Roman" w:hint="eastAsia"/>
+          <w:sz w:val="24"/>
+          <w:lang w:eastAsia="ja-JP"/>
+        </w:rPr>
+      </w:pPr>
+      <w:r>
+        <w:rPr>
+          <w:rFonts w:ascii="Times New Roman" w:hAnsi="Times New Roman" w:cs="Times New Roman"/>
+          <w:sz w:val="24"/>
+          <w:lang w:eastAsia="ja-JP"/>
+        </w:rPr>
+        <w:t>Allow Admin to change setting for api.ai not only intents but also entities, context, training</w:t>
+      </w:r>
+      <w:r>
+        <w:rPr>
+          <w:rFonts w:ascii="Times New Roman" w:hAnsi="Times New Roman" w:cs="Times New Roman" w:hint="eastAsia"/>
+          <w:sz w:val="24"/>
+          <w:lang w:eastAsia="ja-JP"/>
+        </w:rPr>
+        <w:t>.</w:t>
+      </w:r>
     </w:p>
     <w:p>
       <w:pPr>
@@ -11255,7 +12820,6 @@
           <w:rFonts w:ascii="Times New Roman" w:hAnsi="Times New Roman" w:cs="Times New Roman"/>
           <w:sz w:val="28"/>
         </w:rPr>
-        <w:lastRenderedPageBreak/>
         <w:t>Tools and techniques</w:t>
       </w:r>
       <w:bookmarkEnd w:id="25"/>
@@ -11909,6 +13473,7 @@
           <w:rFonts w:ascii="Times New Roman" w:hAnsi="Times New Roman" w:cs="Times New Roman"/>
           <w:sz w:val="32"/>
         </w:rPr>
+        <w:lastRenderedPageBreak/>
         <w:t>Software system attribute</w:t>
       </w:r>
       <w:bookmarkEnd w:id="53"/>
@@ -12139,7 +13704,6 @@
           <w:rFonts w:ascii="Times New Roman" w:hAnsi="Times New Roman" w:cs="Times New Roman"/>
           <w:sz w:val="28"/>
         </w:rPr>
-        <w:lastRenderedPageBreak/>
         <w:t>Performance</w:t>
       </w:r>
       <w:bookmarkEnd w:id="63"/>
@@ -12473,7 +14037,7 @@
         <w:tblStyle w:val="TableGrid"/>
         <w:tblW w:w="0" w:type="auto"/>
         <w:tblInd w:w="720" w:type="dxa"/>
-        <w:tblLook w:val="04A0" w:firstRow="1" w:lastRow="0" w:firstColumn="1" w:lastColumn="0" w:noHBand="0" w:noVBand="1"/>
+        <w:tblLook w:val="04A0"/>
       </w:tblPr>
       <w:tblGrid>
         <w:gridCol w:w="3055"/>
@@ -12894,6 +14458,7 @@
                 <w:rFonts w:ascii="Times New Roman" w:hAnsi="Times New Roman" w:cs="Times New Roman"/>
                 <w:sz w:val="24"/>
               </w:rPr>
+              <w:lastRenderedPageBreak/>
               <w:t>Corporation</w:t>
             </w:r>
           </w:p>
@@ -13416,7 +14981,6 @@
           <w:sz w:val="24"/>
           <w:szCs w:val="24"/>
         </w:rPr>
-        <w:lastRenderedPageBreak/>
         <w:t>AspNetUsers</w:t>
       </w:r>
       <w:bookmarkEnd w:id="78"/>
@@ -13970,9 +15534,59 @@
 </w:document>
 </file>
 
+<file path=word/endnotes.xml><?xml version="1.0" encoding="utf-8"?>
+<w:endnotes xmlns:ve="http://schemas.openxmlformats.org/markup-compatibility/2006" xmlns:o="urn:schemas-microsoft-com:office:office" xmlns:r="http://schemas.openxmlformats.org/officeDocument/2006/relationships" xmlns:m="http://schemas.openxmlformats.org/officeDocument/2006/math" xmlns:v="urn:schemas-microsoft-com:vml" xmlns:wp="http://schemas.openxmlformats.org/drawingml/2006/wordprocessingDrawing" xmlns:w10="urn:schemas-microsoft-com:office:word" xmlns:w="http://schemas.openxmlformats.org/wordprocessingml/2006/main" xmlns:wne="http://schemas.microsoft.com/office/word/2006/wordml">
+  <w:endnote w:type="separator" w:id="-1">
+    <w:p>
+      <w:pPr>
+        <w:spacing w:after="0" w:line="240" w:lineRule="auto"/>
+      </w:pPr>
+      <w:r>
+        <w:separator/>
+      </w:r>
+    </w:p>
+  </w:endnote>
+  <w:endnote w:type="continuationSeparator" w:id="0">
+    <w:p>
+      <w:pPr>
+        <w:spacing w:after="0" w:line="240" w:lineRule="auto"/>
+      </w:pPr>
+      <w:r>
+        <w:continuationSeparator/>
+      </w:r>
+    </w:p>
+  </w:endnote>
+</w:endnotes>
+</file>
+
+<file path=word/footnotes.xml><?xml version="1.0" encoding="utf-8"?>
+<w:footnotes xmlns:ve="http://schemas.openxmlformats.org/markup-compatibility/2006" xmlns:o="urn:schemas-microsoft-com:office:office" xmlns:r="http://schemas.openxmlformats.org/officeDocument/2006/relationships" xmlns:m="http://schemas.openxmlformats.org/officeDocument/2006/math" xmlns:v="urn:schemas-microsoft-com:vml" xmlns:wp="http://schemas.openxmlformats.org/drawingml/2006/wordprocessingDrawing" xmlns:w10="urn:schemas-microsoft-com:office:word" xmlns:w="http://schemas.openxmlformats.org/wordprocessingml/2006/main" xmlns:wne="http://schemas.microsoft.com/office/word/2006/wordml">
+  <w:footnote w:type="separator" w:id="-1">
+    <w:p>
+      <w:pPr>
+        <w:spacing w:after="0" w:line="240" w:lineRule="auto"/>
+      </w:pPr>
+      <w:r>
+        <w:separator/>
+      </w:r>
+    </w:p>
+  </w:footnote>
+  <w:footnote w:type="continuationSeparator" w:id="0">
+    <w:p>
+      <w:pPr>
+        <w:spacing w:after="0" w:line="240" w:lineRule="auto"/>
+      </w:pPr>
+      <w:r>
+        <w:continuationSeparator/>
+      </w:r>
+    </w:p>
+  </w:footnote>
+</w:footnotes>
+</file>
+
 <file path=word/numbering.xml><?xml version="1.0" encoding="utf-8"?>
-<w:numbering xmlns:wpc="http://schemas.microsoft.com/office/word/2010/wordprocessingCanvas" xmlns:cx="http://schemas.microsoft.com/office/drawing/2014/chartex" xmlns:mc="http://schemas.openxmlformats.org/markup-compatibility/2006" xmlns:o="urn:schemas-microsoft-com:office:office" xmlns:r="http://schemas.openxmlformats.org/officeDocument/2006/relationships" xmlns:m="http://schemas.openxmlformats.org/officeDocument/2006/math" xmlns:v="urn:schemas-microsoft-com:vml" xmlns:wp14="http://schemas.microsoft.com/office/word/2010/wordprocessingDrawing" xmlns:wp="http://schemas.openxmlformats.org/drawingml/2006/wordprocessingDrawing" xmlns:w10="urn:schemas-microsoft-com:office:word" xmlns:w="http://schemas.openxmlformats.org/wordprocessingml/2006/main" xmlns:w14="http://schemas.microsoft.com/office/word/2010/wordml" xmlns:w15="http://schemas.microsoft.com/office/word/2012/wordml" xmlns:w16se="http://schemas.microsoft.com/office/word/2015/wordml/symex" xmlns:wpg="http://schemas.microsoft.com/office/word/2010/wordprocessingGroup" xmlns:wpi="http://schemas.microsoft.com/office/word/2010/wordprocessingInk" xmlns:wne="http://schemas.microsoft.com/office/word/2006/wordml" xmlns:wps="http://schemas.microsoft.com/office/word/2010/wordprocessingShape" mc:Ignorable="w14 w15 w16se wp14">
-  <w:abstractNum w:abstractNumId="0" w15:restartNumberingAfterBreak="0">
+<w:numbering xmlns:ve="http://schemas.openxmlformats.org/markup-compatibility/2006" xmlns:o="urn:schemas-microsoft-com:office:office" xmlns:r="http://schemas.openxmlformats.org/officeDocument/2006/relationships" xmlns:m="http://schemas.openxmlformats.org/officeDocument/2006/math" xmlns:v="urn:schemas-microsoft-com:vml" xmlns:wp="http://schemas.openxmlformats.org/drawingml/2006/wordprocessingDrawing" xmlns:w10="urn:schemas-microsoft-com:office:word" xmlns:w="http://schemas.openxmlformats.org/wordprocessingml/2006/main" xmlns:wne="http://schemas.microsoft.com/office/word/2006/wordml">
+  <w:abstractNum w:abstractNumId="0">
     <w:nsid w:val="0036538E"/>
     <w:multiLevelType w:val="multilevel"/>
     <w:tmpl w:val="937CA8BE"/>
@@ -14085,7 +15699,120 @@
       </w:rPr>
     </w:lvl>
   </w:abstractNum>
-  <w:abstractNum w:abstractNumId="1" w15:restartNumberingAfterBreak="0">
+  <w:abstractNum w:abstractNumId="1">
+    <w:nsid w:val="01F41C73"/>
+    <w:multiLevelType w:val="hybridMultilevel"/>
+    <w:tmpl w:val="57907FFE"/>
+    <w:lvl w:ilvl="0" w:tplc="04090001">
+      <w:start w:val="1"/>
+      <w:numFmt w:val="bullet"/>
+      <w:lvlText w:val=""/>
+      <w:lvlJc w:val="left"/>
+      <w:pPr>
+        <w:ind w:left="1800" w:hanging="360"/>
+      </w:pPr>
+      <w:rPr>
+        <w:rFonts w:ascii="Symbol" w:hAnsi="Symbol" w:hint="default"/>
+      </w:rPr>
+    </w:lvl>
+    <w:lvl w:ilvl="1" w:tplc="04090003" w:tentative="1">
+      <w:start w:val="1"/>
+      <w:numFmt w:val="bullet"/>
+      <w:lvlText w:val="o"/>
+      <w:lvlJc w:val="left"/>
+      <w:pPr>
+        <w:ind w:left="2520" w:hanging="360"/>
+      </w:pPr>
+      <w:rPr>
+        <w:rFonts w:ascii="Courier New" w:hAnsi="Courier New" w:cs="Courier New" w:hint="default"/>
+      </w:rPr>
+    </w:lvl>
+    <w:lvl w:ilvl="2" w:tplc="04090005" w:tentative="1">
+      <w:start w:val="1"/>
+      <w:numFmt w:val="bullet"/>
+      <w:lvlText w:val=""/>
+      <w:lvlJc w:val="left"/>
+      <w:pPr>
+        <w:ind w:left="3240" w:hanging="360"/>
+      </w:pPr>
+      <w:rPr>
+        <w:rFonts w:ascii="Wingdings" w:hAnsi="Wingdings" w:hint="default"/>
+      </w:rPr>
+    </w:lvl>
+    <w:lvl w:ilvl="3" w:tplc="04090001" w:tentative="1">
+      <w:start w:val="1"/>
+      <w:numFmt w:val="bullet"/>
+      <w:lvlText w:val=""/>
+      <w:lvlJc w:val="left"/>
+      <w:pPr>
+        <w:ind w:left="3960" w:hanging="360"/>
+      </w:pPr>
+      <w:rPr>
+        <w:rFonts w:ascii="Symbol" w:hAnsi="Symbol" w:hint="default"/>
+      </w:rPr>
+    </w:lvl>
+    <w:lvl w:ilvl="4" w:tplc="04090003" w:tentative="1">
+      <w:start w:val="1"/>
+      <w:numFmt w:val="bullet"/>
+      <w:lvlText w:val="o"/>
+      <w:lvlJc w:val="left"/>
+      <w:pPr>
+        <w:ind w:left="4680" w:hanging="360"/>
+      </w:pPr>
+      <w:rPr>
+        <w:rFonts w:ascii="Courier New" w:hAnsi="Courier New" w:cs="Courier New" w:hint="default"/>
+      </w:rPr>
+    </w:lvl>
+    <w:lvl w:ilvl="5" w:tplc="04090005" w:tentative="1">
+      <w:start w:val="1"/>
+      <w:numFmt w:val="bullet"/>
+      <w:lvlText w:val=""/>
+      <w:lvlJc w:val="left"/>
+      <w:pPr>
+        <w:ind w:left="5400" w:hanging="360"/>
+      </w:pPr>
+      <w:rPr>
+        <w:rFonts w:ascii="Wingdings" w:hAnsi="Wingdings" w:hint="default"/>
+      </w:rPr>
+    </w:lvl>
+    <w:lvl w:ilvl="6" w:tplc="04090001" w:tentative="1">
+      <w:start w:val="1"/>
+      <w:numFmt w:val="bullet"/>
+      <w:lvlText w:val=""/>
+      <w:lvlJc w:val="left"/>
+      <w:pPr>
+        <w:ind w:left="6120" w:hanging="360"/>
+      </w:pPr>
+      <w:rPr>
+        <w:rFonts w:ascii="Symbol" w:hAnsi="Symbol" w:hint="default"/>
+      </w:rPr>
+    </w:lvl>
+    <w:lvl w:ilvl="7" w:tplc="04090003" w:tentative="1">
+      <w:start w:val="1"/>
+      <w:numFmt w:val="bullet"/>
+      <w:lvlText w:val="o"/>
+      <w:lvlJc w:val="left"/>
+      <w:pPr>
+        <w:ind w:left="6840" w:hanging="360"/>
+      </w:pPr>
+      <w:rPr>
+        <w:rFonts w:ascii="Courier New" w:hAnsi="Courier New" w:cs="Courier New" w:hint="default"/>
+      </w:rPr>
+    </w:lvl>
+    <w:lvl w:ilvl="8" w:tplc="04090005" w:tentative="1">
+      <w:start w:val="1"/>
+      <w:numFmt w:val="bullet"/>
+      <w:lvlText w:val=""/>
+      <w:lvlJc w:val="left"/>
+      <w:pPr>
+        <w:ind w:left="7560" w:hanging="360"/>
+      </w:pPr>
+      <w:rPr>
+        <w:rFonts w:ascii="Wingdings" w:hAnsi="Wingdings" w:hint="default"/>
+      </w:rPr>
+    </w:lvl>
+  </w:abstractNum>
+  <w:abstractNum w:abstractNumId="2">
     <w:nsid w:val="03B13CAA"/>
     <w:multiLevelType w:val="hybridMultilevel"/>
     <w:tmpl w:val="196A71CE"/>
@@ -14171,7 +15898,7 @@
       </w:pPr>
     </w:lvl>
   </w:abstractNum>
-  <w:abstractNum w:abstractNumId="2" w15:restartNumberingAfterBreak="0">
+  <w:abstractNum w:abstractNumId="3">
     <w:nsid w:val="1A027F7F"/>
     <w:multiLevelType w:val="hybridMultilevel"/>
     <w:tmpl w:val="0108D1BA"/>
@@ -14257,7 +15984,233 @@
       </w:pPr>
     </w:lvl>
   </w:abstractNum>
-  <w:abstractNum w:abstractNumId="3" w15:restartNumberingAfterBreak="0">
+  <w:abstractNum w:abstractNumId="4">
+    <w:nsid w:val="2695691D"/>
+    <w:multiLevelType w:val="hybridMultilevel"/>
+    <w:tmpl w:val="8B9C709C"/>
+    <w:lvl w:ilvl="0" w:tplc="04090003">
+      <w:start w:val="1"/>
+      <w:numFmt w:val="bullet"/>
+      <w:lvlText w:val="o"/>
+      <w:lvlJc w:val="left"/>
+      <w:pPr>
+        <w:ind w:left="2880" w:hanging="360"/>
+      </w:pPr>
+      <w:rPr>
+        <w:rFonts w:ascii="Courier New" w:hAnsi="Courier New" w:cs="Courier New" w:hint="default"/>
+      </w:rPr>
+    </w:lvl>
+    <w:lvl w:ilvl="1" w:tplc="04090003" w:tentative="1">
+      <w:start w:val="1"/>
+      <w:numFmt w:val="bullet"/>
+      <w:lvlText w:val="o"/>
+      <w:lvlJc w:val="left"/>
+      <w:pPr>
+        <w:ind w:left="3600" w:hanging="360"/>
+      </w:pPr>
+      <w:rPr>
+        <w:rFonts w:ascii="Courier New" w:hAnsi="Courier New" w:cs="Courier New" w:hint="default"/>
+      </w:rPr>
+    </w:lvl>
+    <w:lvl w:ilvl="2" w:tplc="04090005" w:tentative="1">
+      <w:start w:val="1"/>
+      <w:numFmt w:val="bullet"/>
+      <w:lvlText w:val=""/>
+      <w:lvlJc w:val="left"/>
+      <w:pPr>
+        <w:ind w:left="4320" w:hanging="360"/>
+      </w:pPr>
+      <w:rPr>
+        <w:rFonts w:ascii="Wingdings" w:hAnsi="Wingdings" w:hint="default"/>
+      </w:rPr>
+    </w:lvl>
+    <w:lvl w:ilvl="3" w:tplc="04090001" w:tentative="1">
+      <w:start w:val="1"/>
+      <w:numFmt w:val="bullet"/>
+      <w:lvlText w:val=""/>
+      <w:lvlJc w:val="left"/>
+      <w:pPr>
+        <w:ind w:left="5040" w:hanging="360"/>
+      </w:pPr>
+      <w:rPr>
+        <w:rFonts w:ascii="Symbol" w:hAnsi="Symbol" w:hint="default"/>
+      </w:rPr>
+    </w:lvl>
+    <w:lvl w:ilvl="4" w:tplc="04090003" w:tentative="1">
+      <w:start w:val="1"/>
+      <w:numFmt w:val="bullet"/>
+      <w:lvlText w:val="o"/>
+      <w:lvlJc w:val="left"/>
+      <w:pPr>
+        <w:ind w:left="5760" w:hanging="360"/>
+      </w:pPr>
+      <w:rPr>
+        <w:rFonts w:ascii="Courier New" w:hAnsi="Courier New" w:cs="Courier New" w:hint="default"/>
+      </w:rPr>
+    </w:lvl>
+    <w:lvl w:ilvl="5" w:tplc="04090005" w:tentative="1">
+      <w:start w:val="1"/>
+      <w:numFmt w:val="bullet"/>
+      <w:lvlText w:val=""/>
+      <w:lvlJc w:val="left"/>
+      <w:pPr>
+        <w:ind w:left="6480" w:hanging="360"/>
+      </w:pPr>
+      <w:rPr>
+        <w:rFonts w:ascii="Wingdings" w:hAnsi="Wingdings" w:hint="default"/>
+      </w:rPr>
+    </w:lvl>
+    <w:lvl w:ilvl="6" w:tplc="04090001" w:tentative="1">
+      <w:start w:val="1"/>
+      <w:numFmt w:val="bullet"/>
+      <w:lvlText w:val=""/>
+      <w:lvlJc w:val="left"/>
+      <w:pPr>
+        <w:ind w:left="7200" w:hanging="360"/>
+      </w:pPr>
+      <w:rPr>
+        <w:rFonts w:ascii="Symbol" w:hAnsi="Symbol" w:hint="default"/>
+      </w:rPr>
+    </w:lvl>
+    <w:lvl w:ilvl="7" w:tplc="04090003" w:tentative="1">
+      <w:start w:val="1"/>
+      <w:numFmt w:val="bullet"/>
+      <w:lvlText w:val="o"/>
+      <w:lvlJc w:val="left"/>
+      <w:pPr>
+        <w:ind w:left="7920" w:hanging="360"/>
+      </w:pPr>
+      <w:rPr>
+        <w:rFonts w:ascii="Courier New" w:hAnsi="Courier New" w:cs="Courier New" w:hint="default"/>
+      </w:rPr>
+    </w:lvl>
+    <w:lvl w:ilvl="8" w:tplc="04090005" w:tentative="1">
+      <w:start w:val="1"/>
+      <w:numFmt w:val="bullet"/>
+      <w:lvlText w:val=""/>
+      <w:lvlJc w:val="left"/>
+      <w:pPr>
+        <w:ind w:left="8640" w:hanging="360"/>
+      </w:pPr>
+      <w:rPr>
+        <w:rFonts w:ascii="Wingdings" w:hAnsi="Wingdings" w:hint="default"/>
+      </w:rPr>
+    </w:lvl>
+  </w:abstractNum>
+  <w:abstractNum w:abstractNumId="5">
+    <w:nsid w:val="27F5290C"/>
+    <w:multiLevelType w:val="multilevel"/>
+    <w:tmpl w:val="E4D0C50C"/>
+    <w:lvl w:ilvl="0">
+      <w:start w:val="3"/>
+      <w:numFmt w:val="bullet"/>
+      <w:lvlText w:val="-"/>
+      <w:lvlJc w:val="left"/>
+      <w:pPr>
+        <w:ind w:left="720" w:hanging="360"/>
+      </w:pPr>
+      <w:rPr>
+        <w:rFonts w:ascii="Cambria" w:hAnsi="Cambria" w:cs="Cambria" w:hint="default"/>
+      </w:rPr>
+    </w:lvl>
+    <w:lvl w:ilvl="1">
+      <w:start w:val="1"/>
+      <w:numFmt w:val="bullet"/>
+      <w:lvlText w:val="o"/>
+      <w:lvlJc w:val="left"/>
+      <w:pPr>
+        <w:ind w:left="1440" w:hanging="360"/>
+      </w:pPr>
+      <w:rPr>
+        <w:rFonts w:ascii="Courier New" w:hAnsi="Courier New" w:cs="Courier New" w:hint="default"/>
+      </w:rPr>
+    </w:lvl>
+    <w:lvl w:ilvl="2">
+      <w:start w:val="1"/>
+      <w:numFmt w:val="bullet"/>
+      <w:lvlText w:val=""/>
+      <w:lvlJc w:val="left"/>
+      <w:pPr>
+        <w:ind w:left="2160" w:hanging="360"/>
+      </w:pPr>
+      <w:rPr>
+        <w:rFonts w:ascii="Wingdings" w:hAnsi="Wingdings" w:cs="Wingdings" w:hint="default"/>
+      </w:rPr>
+    </w:lvl>
+    <w:lvl w:ilvl="3">
+      <w:start w:val="1"/>
+      <w:numFmt w:val="bullet"/>
+      <w:lvlText w:val=""/>
+      <w:lvlJc w:val="left"/>
+      <w:pPr>
+        <w:ind w:left="2880" w:hanging="360"/>
+      </w:pPr>
+      <w:rPr>
+        <w:rFonts w:ascii="Symbol" w:hAnsi="Symbol" w:cs="Symbol" w:hint="default"/>
+      </w:rPr>
+    </w:lvl>
+    <w:lvl w:ilvl="4">
+      <w:start w:val="1"/>
+      <w:numFmt w:val="bullet"/>
+      <w:lvlText w:val="o"/>
+      <w:lvlJc w:val="left"/>
+      <w:pPr>
+        <w:ind w:left="3600" w:hanging="360"/>
+      </w:pPr>
+      <w:rPr>
+        <w:rFonts w:ascii="Courier New" w:hAnsi="Courier New" w:cs="Courier New" w:hint="default"/>
+      </w:rPr>
+    </w:lvl>
+    <w:lvl w:ilvl="5">
+      <w:start w:val="1"/>
+      <w:numFmt w:val="bullet"/>
+      <w:lvlText w:val=""/>
+      <w:lvlJc w:val="left"/>
+      <w:pPr>
+        <w:ind w:left="4320" w:hanging="360"/>
+      </w:pPr>
+      <w:rPr>
+        <w:rFonts w:ascii="Wingdings" w:hAnsi="Wingdings" w:cs="Wingdings" w:hint="default"/>
+      </w:rPr>
+    </w:lvl>
+    <w:lvl w:ilvl="6">
+      <w:start w:val="1"/>
+      <w:numFmt w:val="bullet"/>
+      <w:lvlText w:val=""/>
+      <w:lvlJc w:val="left"/>
+      <w:pPr>
+        <w:ind w:left="5040" w:hanging="360"/>
+      </w:pPr>
+      <w:rPr>
+        <w:rFonts w:ascii="Symbol" w:hAnsi="Symbol" w:cs="Symbol" w:hint="default"/>
+      </w:rPr>
+    </w:lvl>
+    <w:lvl w:ilvl="7">
+      <w:start w:val="1"/>
+      <w:numFmt w:val="bullet"/>
+      <w:lvlText w:val="o"/>
+      <w:lvlJc w:val="left"/>
+      <w:pPr>
+        <w:ind w:left="5760" w:hanging="360"/>
+      </w:pPr>
+      <w:rPr>
+        <w:rFonts w:ascii="Courier New" w:hAnsi="Courier New" w:cs="Courier New" w:hint="default"/>
+      </w:rPr>
+    </w:lvl>
+    <w:lvl w:ilvl="8">
+      <w:start w:val="1"/>
+      <w:numFmt w:val="bullet"/>
+      <w:lvlText w:val=""/>
+      <w:lvlJc w:val="left"/>
+      <w:pPr>
+        <w:ind w:left="6480" w:hanging="360"/>
+      </w:pPr>
+      <w:rPr>
+        <w:rFonts w:ascii="Wingdings" w:hAnsi="Wingdings" w:cs="Wingdings" w:hint="default"/>
+      </w:rPr>
+    </w:lvl>
+  </w:abstractNum>
+  <w:abstractNum w:abstractNumId="6">
     <w:nsid w:val="30446C9E"/>
     <w:multiLevelType w:val="multilevel"/>
     <w:tmpl w:val="6666E984"/>
@@ -14370,7 +16323,120 @@
       </w:rPr>
     </w:lvl>
   </w:abstractNum>
-  <w:abstractNum w:abstractNumId="4" w15:restartNumberingAfterBreak="0">
+  <w:abstractNum w:abstractNumId="7">
+    <w:nsid w:val="3102471E"/>
+    <w:multiLevelType w:val="hybridMultilevel"/>
+    <w:tmpl w:val="292E29BC"/>
+    <w:lvl w:ilvl="0" w:tplc="04090001">
+      <w:start w:val="1"/>
+      <w:numFmt w:val="bullet"/>
+      <w:lvlText w:val=""/>
+      <w:lvlJc w:val="left"/>
+      <w:pPr>
+        <w:ind w:left="1845" w:hanging="360"/>
+      </w:pPr>
+      <w:rPr>
+        <w:rFonts w:ascii="Symbol" w:hAnsi="Symbol" w:hint="default"/>
+      </w:rPr>
+    </w:lvl>
+    <w:lvl w:ilvl="1" w:tplc="04090003" w:tentative="1">
+      <w:start w:val="1"/>
+      <w:numFmt w:val="bullet"/>
+      <w:lvlText w:val="o"/>
+      <w:lvlJc w:val="left"/>
+      <w:pPr>
+        <w:ind w:left="2565" w:hanging="360"/>
+      </w:pPr>
+      <w:rPr>
+        <w:rFonts w:ascii="Courier New" w:hAnsi="Courier New" w:cs="Courier New" w:hint="default"/>
+      </w:rPr>
+    </w:lvl>
+    <w:lvl w:ilvl="2" w:tplc="04090005" w:tentative="1">
+      <w:start w:val="1"/>
+      <w:numFmt w:val="bullet"/>
+      <w:lvlText w:val=""/>
+      <w:lvlJc w:val="left"/>
+      <w:pPr>
+        <w:ind w:left="3285" w:hanging="360"/>
+      </w:pPr>
+      <w:rPr>
+        <w:rFonts w:ascii="Wingdings" w:hAnsi="Wingdings" w:hint="default"/>
+      </w:rPr>
+    </w:lvl>
+    <w:lvl w:ilvl="3" w:tplc="04090001" w:tentative="1">
+      <w:start w:val="1"/>
+      <w:numFmt w:val="bullet"/>
+      <w:lvlText w:val=""/>
+      <w:lvlJc w:val="left"/>
+      <w:pPr>
+        <w:ind w:left="4005" w:hanging="360"/>
+      </w:pPr>
+      <w:rPr>
+        <w:rFonts w:ascii="Symbol" w:hAnsi="Symbol" w:hint="default"/>
+      </w:rPr>
+    </w:lvl>
+    <w:lvl w:ilvl="4" w:tplc="04090003" w:tentative="1">
+      <w:start w:val="1"/>
+      <w:numFmt w:val="bullet"/>
+      <w:lvlText w:val="o"/>
+      <w:lvlJc w:val="left"/>
+      <w:pPr>
+        <w:ind w:left="4725" w:hanging="360"/>
+      </w:pPr>
+      <w:rPr>
+        <w:rFonts w:ascii="Courier New" w:hAnsi="Courier New" w:cs="Courier New" w:hint="default"/>
+      </w:rPr>
+    </w:lvl>
+    <w:lvl w:ilvl="5" w:tplc="04090005" w:tentative="1">
+      <w:start w:val="1"/>
+      <w:numFmt w:val="bullet"/>
+      <w:lvlText w:val=""/>
+      <w:lvlJc w:val="left"/>
+      <w:pPr>
+        <w:ind w:left="5445" w:hanging="360"/>
+      </w:pPr>
+      <w:rPr>
+        <w:rFonts w:ascii="Wingdings" w:hAnsi="Wingdings" w:hint="default"/>
+      </w:rPr>
+    </w:lvl>
+    <w:lvl w:ilvl="6" w:tplc="04090001" w:tentative="1">
+      <w:start w:val="1"/>
+      <w:numFmt w:val="bullet"/>
+      <w:lvlText w:val=""/>
+      <w:lvlJc w:val="left"/>
+      <w:pPr>
+        <w:ind w:left="6165" w:hanging="360"/>
+      </w:pPr>
+      <w:rPr>
+        <w:rFonts w:ascii="Symbol" w:hAnsi="Symbol" w:hint="default"/>
+      </w:rPr>
+    </w:lvl>
+    <w:lvl w:ilvl="7" w:tplc="04090003" w:tentative="1">
+      <w:start w:val="1"/>
+      <w:numFmt w:val="bullet"/>
+      <w:lvlText w:val="o"/>
+      <w:lvlJc w:val="left"/>
+      <w:pPr>
+        <w:ind w:left="6885" w:hanging="360"/>
+      </w:pPr>
+      <w:rPr>
+        <w:rFonts w:ascii="Courier New" w:hAnsi="Courier New" w:cs="Courier New" w:hint="default"/>
+      </w:rPr>
+    </w:lvl>
+    <w:lvl w:ilvl="8" w:tplc="04090005" w:tentative="1">
+      <w:start w:val="1"/>
+      <w:numFmt w:val="bullet"/>
+      <w:lvlText w:val=""/>
+      <w:lvlJc w:val="left"/>
+      <w:pPr>
+        <w:ind w:left="7605" w:hanging="360"/>
+      </w:pPr>
+      <w:rPr>
+        <w:rFonts w:ascii="Wingdings" w:hAnsi="Wingdings" w:hint="default"/>
+      </w:rPr>
+    </w:lvl>
+  </w:abstractNum>
+  <w:abstractNum w:abstractNumId="8">
     <w:nsid w:val="342D64AB"/>
     <w:multiLevelType w:val="hybridMultilevel"/>
     <w:tmpl w:val="96C8F75E"/>
@@ -14483,7 +16549,7 @@
       </w:rPr>
     </w:lvl>
   </w:abstractNum>
-  <w:abstractNum w:abstractNumId="5" w15:restartNumberingAfterBreak="0">
+  <w:abstractNum w:abstractNumId="9">
     <w:nsid w:val="35F36FB2"/>
     <w:multiLevelType w:val="hybridMultilevel"/>
     <w:tmpl w:val="A7FA911E"/>
@@ -14596,7 +16662,346 @@
       </w:rPr>
     </w:lvl>
   </w:abstractNum>
-  <w:abstractNum w:abstractNumId="6" w15:restartNumberingAfterBreak="0">
+  <w:abstractNum w:abstractNumId="10">
+    <w:nsid w:val="38763923"/>
+    <w:multiLevelType w:val="hybridMultilevel"/>
+    <w:tmpl w:val="7AFEF3FC"/>
+    <w:lvl w:ilvl="0" w:tplc="04090001">
+      <w:start w:val="1"/>
+      <w:numFmt w:val="bullet"/>
+      <w:lvlText w:val=""/>
+      <w:lvlJc w:val="left"/>
+      <w:pPr>
+        <w:ind w:left="1800" w:hanging="360"/>
+      </w:pPr>
+      <w:rPr>
+        <w:rFonts w:ascii="Symbol" w:hAnsi="Symbol" w:hint="default"/>
+      </w:rPr>
+    </w:lvl>
+    <w:lvl w:ilvl="1" w:tplc="04090003" w:tentative="1">
+      <w:start w:val="1"/>
+      <w:numFmt w:val="bullet"/>
+      <w:lvlText w:val="o"/>
+      <w:lvlJc w:val="left"/>
+      <w:pPr>
+        <w:ind w:left="2520" w:hanging="360"/>
+      </w:pPr>
+      <w:rPr>
+        <w:rFonts w:ascii="Courier New" w:hAnsi="Courier New" w:cs="Courier New" w:hint="default"/>
+      </w:rPr>
+    </w:lvl>
+    <w:lvl w:ilvl="2" w:tplc="04090005" w:tentative="1">
+      <w:start w:val="1"/>
+      <w:numFmt w:val="bullet"/>
+      <w:lvlText w:val=""/>
+      <w:lvlJc w:val="left"/>
+      <w:pPr>
+        <w:ind w:left="3240" w:hanging="360"/>
+      </w:pPr>
+      <w:rPr>
+        <w:rFonts w:ascii="Wingdings" w:hAnsi="Wingdings" w:hint="default"/>
+      </w:rPr>
+    </w:lvl>
+    <w:lvl w:ilvl="3" w:tplc="04090001" w:tentative="1">
+      <w:start w:val="1"/>
+      <w:numFmt w:val="bullet"/>
+      <w:lvlText w:val=""/>
+      <w:lvlJc w:val="left"/>
+      <w:pPr>
+        <w:ind w:left="3960" w:hanging="360"/>
+      </w:pPr>
+      <w:rPr>
+        <w:rFonts w:ascii="Symbol" w:hAnsi="Symbol" w:hint="default"/>
+      </w:rPr>
+    </w:lvl>
+    <w:lvl w:ilvl="4" w:tplc="04090003" w:tentative="1">
+      <w:start w:val="1"/>
+      <w:numFmt w:val="bullet"/>
+      <w:lvlText w:val="o"/>
+      <w:lvlJc w:val="left"/>
+      <w:pPr>
+        <w:ind w:left="4680" w:hanging="360"/>
+      </w:pPr>
+      <w:rPr>
+        <w:rFonts w:ascii="Courier New" w:hAnsi="Courier New" w:cs="Courier New" w:hint="default"/>
+      </w:rPr>
+    </w:lvl>
+    <w:lvl w:ilvl="5" w:tplc="04090005" w:tentative="1">
+      <w:start w:val="1"/>
+      <w:numFmt w:val="bullet"/>
+      <w:lvlText w:val=""/>
+      <w:lvlJc w:val="left"/>
+      <w:pPr>
+        <w:ind w:left="5400" w:hanging="360"/>
+      </w:pPr>
+      <w:rPr>
+        <w:rFonts w:ascii="Wingdings" w:hAnsi="Wingdings" w:hint="default"/>
+      </w:rPr>
+    </w:lvl>
+    <w:lvl w:ilvl="6" w:tplc="04090001" w:tentative="1">
+      <w:start w:val="1"/>
+      <w:numFmt w:val="bullet"/>
+      <w:lvlText w:val=""/>
+      <w:lvlJc w:val="left"/>
+      <w:pPr>
+        <w:ind w:left="6120" w:hanging="360"/>
+      </w:pPr>
+      <w:rPr>
+        <w:rFonts w:ascii="Symbol" w:hAnsi="Symbol" w:hint="default"/>
+      </w:rPr>
+    </w:lvl>
+    <w:lvl w:ilvl="7" w:tplc="04090003" w:tentative="1">
+      <w:start w:val="1"/>
+      <w:numFmt w:val="bullet"/>
+      <w:lvlText w:val="o"/>
+      <w:lvlJc w:val="left"/>
+      <w:pPr>
+        <w:ind w:left="6840" w:hanging="360"/>
+      </w:pPr>
+      <w:rPr>
+        <w:rFonts w:ascii="Courier New" w:hAnsi="Courier New" w:cs="Courier New" w:hint="default"/>
+      </w:rPr>
+    </w:lvl>
+    <w:lvl w:ilvl="8" w:tplc="04090005" w:tentative="1">
+      <w:start w:val="1"/>
+      <w:numFmt w:val="bullet"/>
+      <w:lvlText w:val=""/>
+      <w:lvlJc w:val="left"/>
+      <w:pPr>
+        <w:ind w:left="7560" w:hanging="360"/>
+      </w:pPr>
+      <w:rPr>
+        <w:rFonts w:ascii="Wingdings" w:hAnsi="Wingdings" w:hint="default"/>
+      </w:rPr>
+    </w:lvl>
+  </w:abstractNum>
+  <w:abstractNum w:abstractNumId="11">
+    <w:nsid w:val="3BE15D16"/>
+    <w:multiLevelType w:val="hybridMultilevel"/>
+    <w:tmpl w:val="AC48E728"/>
+    <w:lvl w:ilvl="0" w:tplc="04090001">
+      <w:start w:val="1"/>
+      <w:numFmt w:val="bullet"/>
+      <w:lvlText w:val=""/>
+      <w:lvlJc w:val="left"/>
+      <w:pPr>
+        <w:ind w:left="1440" w:hanging="360"/>
+      </w:pPr>
+      <w:rPr>
+        <w:rFonts w:ascii="Symbol" w:hAnsi="Symbol" w:hint="default"/>
+      </w:rPr>
+    </w:lvl>
+    <w:lvl w:ilvl="1" w:tplc="04090003">
+      <w:start w:val="1"/>
+      <w:numFmt w:val="bullet"/>
+      <w:lvlText w:val="o"/>
+      <w:lvlJc w:val="left"/>
+      <w:pPr>
+        <w:ind w:left="2160" w:hanging="360"/>
+      </w:pPr>
+      <w:rPr>
+        <w:rFonts w:ascii="Courier New" w:hAnsi="Courier New" w:cs="Courier New" w:hint="default"/>
+      </w:rPr>
+    </w:lvl>
+    <w:lvl w:ilvl="2" w:tplc="04090005" w:tentative="1">
+      <w:start w:val="1"/>
+      <w:numFmt w:val="bullet"/>
+      <w:lvlText w:val=""/>
+      <w:lvlJc w:val="left"/>
+      <w:pPr>
+        <w:ind w:left="2880" w:hanging="360"/>
+      </w:pPr>
+      <w:rPr>
+        <w:rFonts w:ascii="Wingdings" w:hAnsi="Wingdings" w:hint="default"/>
+      </w:rPr>
+    </w:lvl>
+    <w:lvl w:ilvl="3" w:tplc="04090001" w:tentative="1">
+      <w:start w:val="1"/>
+      <w:numFmt w:val="bullet"/>
+      <w:lvlText w:val=""/>
+      <w:lvlJc w:val="left"/>
+      <w:pPr>
+        <w:ind w:left="3600" w:hanging="360"/>
+      </w:pPr>
+      <w:rPr>
+        <w:rFonts w:ascii="Symbol" w:hAnsi="Symbol" w:hint="default"/>
+      </w:rPr>
+    </w:lvl>
+    <w:lvl w:ilvl="4" w:tplc="04090003" w:tentative="1">
+      <w:start w:val="1"/>
+      <w:numFmt w:val="bullet"/>
+      <w:lvlText w:val="o"/>
+      <w:lvlJc w:val="left"/>
+      <w:pPr>
+        <w:ind w:left="4320" w:hanging="360"/>
+      </w:pPr>
+      <w:rPr>
+        <w:rFonts w:ascii="Courier New" w:hAnsi="Courier New" w:cs="Courier New" w:hint="default"/>
+      </w:rPr>
+    </w:lvl>
+    <w:lvl w:ilvl="5" w:tplc="04090005" w:tentative="1">
+      <w:start w:val="1"/>
+      <w:numFmt w:val="bullet"/>
+      <w:lvlText w:val=""/>
+      <w:lvlJc w:val="left"/>
+      <w:pPr>
+        <w:ind w:left="5040" w:hanging="360"/>
+      </w:pPr>
+      <w:rPr>
+        <w:rFonts w:ascii="Wingdings" w:hAnsi="Wingdings" w:hint="default"/>
+      </w:rPr>
+    </w:lvl>
+    <w:lvl w:ilvl="6" w:tplc="04090001" w:tentative="1">
+      <w:start w:val="1"/>
+      <w:numFmt w:val="bullet"/>
+      <w:lvlText w:val=""/>
+      <w:lvlJc w:val="left"/>
+      <w:pPr>
+        <w:ind w:left="5760" w:hanging="360"/>
+      </w:pPr>
+      <w:rPr>
+        <w:rFonts w:ascii="Symbol" w:hAnsi="Symbol" w:hint="default"/>
+      </w:rPr>
+    </w:lvl>
+    <w:lvl w:ilvl="7" w:tplc="04090003" w:tentative="1">
+      <w:start w:val="1"/>
+      <w:numFmt w:val="bullet"/>
+      <w:lvlText w:val="o"/>
+      <w:lvlJc w:val="left"/>
+      <w:pPr>
+        <w:ind w:left="6480" w:hanging="360"/>
+      </w:pPr>
+      <w:rPr>
+        <w:rFonts w:ascii="Courier New" w:hAnsi="Courier New" w:cs="Courier New" w:hint="default"/>
+      </w:rPr>
+    </w:lvl>
+    <w:lvl w:ilvl="8" w:tplc="04090005" w:tentative="1">
+      <w:start w:val="1"/>
+      <w:numFmt w:val="bullet"/>
+      <w:lvlText w:val=""/>
+      <w:lvlJc w:val="left"/>
+      <w:pPr>
+        <w:ind w:left="7200" w:hanging="360"/>
+      </w:pPr>
+      <w:rPr>
+        <w:rFonts w:ascii="Wingdings" w:hAnsi="Wingdings" w:hint="default"/>
+      </w:rPr>
+    </w:lvl>
+  </w:abstractNum>
+  <w:abstractNum w:abstractNumId="12">
+    <w:nsid w:val="3FB30959"/>
+    <w:multiLevelType w:val="hybridMultilevel"/>
+    <w:tmpl w:val="BEAC5D52"/>
+    <w:lvl w:ilvl="0" w:tplc="04090001">
+      <w:start w:val="1"/>
+      <w:numFmt w:val="bullet"/>
+      <w:lvlText w:val=""/>
+      <w:lvlJc w:val="left"/>
+      <w:pPr>
+        <w:ind w:left="2160" w:hanging="360"/>
+      </w:pPr>
+      <w:rPr>
+        <w:rFonts w:ascii="Symbol" w:hAnsi="Symbol" w:hint="default"/>
+      </w:rPr>
+    </w:lvl>
+    <w:lvl w:ilvl="1" w:tplc="04090003" w:tentative="1">
+      <w:start w:val="1"/>
+      <w:numFmt w:val="bullet"/>
+      <w:lvlText w:val="o"/>
+      <w:lvlJc w:val="left"/>
+      <w:pPr>
+        <w:ind w:left="2880" w:hanging="360"/>
+      </w:pPr>
+      <w:rPr>
+        <w:rFonts w:ascii="Courier New" w:hAnsi="Courier New" w:cs="Courier New" w:hint="default"/>
+      </w:rPr>
+    </w:lvl>
+    <w:lvl w:ilvl="2" w:tplc="04090005" w:tentative="1">
+      <w:start w:val="1"/>
+      <w:numFmt w:val="bullet"/>
+      <w:lvlText w:val=""/>
+      <w:lvlJc w:val="left"/>
+      <w:pPr>
+        <w:ind w:left="3600" w:hanging="360"/>
+      </w:pPr>
+      <w:rPr>
+        <w:rFonts w:ascii="Wingdings" w:hAnsi="Wingdings" w:hint="default"/>
+      </w:rPr>
+    </w:lvl>
+    <w:lvl w:ilvl="3" w:tplc="04090001" w:tentative="1">
+      <w:start w:val="1"/>
+      <w:numFmt w:val="bullet"/>
+      <w:lvlText w:val=""/>
+      <w:lvlJc w:val="left"/>
+      <w:pPr>
+        <w:ind w:left="4320" w:hanging="360"/>
+      </w:pPr>
+      <w:rPr>
+        <w:rFonts w:ascii="Symbol" w:hAnsi="Symbol" w:hint="default"/>
+      </w:rPr>
+    </w:lvl>
+    <w:lvl w:ilvl="4" w:tplc="04090003" w:tentative="1">
+      <w:start w:val="1"/>
+      <w:numFmt w:val="bullet"/>
+      <w:lvlText w:val="o"/>
+      <w:lvlJc w:val="left"/>
+      <w:pPr>
+        <w:ind w:left="5040" w:hanging="360"/>
+      </w:pPr>
+      <w:rPr>
+        <w:rFonts w:ascii="Courier New" w:hAnsi="Courier New" w:cs="Courier New" w:hint="default"/>
+      </w:rPr>
+    </w:lvl>
+    <w:lvl w:ilvl="5" w:tplc="04090005" w:tentative="1">
+      <w:start w:val="1"/>
+      <w:numFmt w:val="bullet"/>
+      <w:lvlText w:val=""/>
+      <w:lvlJc w:val="left"/>
+      <w:pPr>
+        <w:ind w:left="5760" w:hanging="360"/>
+      </w:pPr>
+      <w:rPr>
+        <w:rFonts w:ascii="Wingdings" w:hAnsi="Wingdings" w:hint="default"/>
+      </w:rPr>
+    </w:lvl>
+    <w:lvl w:ilvl="6" w:tplc="04090001" w:tentative="1">
+      <w:start w:val="1"/>
+      <w:numFmt w:val="bullet"/>
+      <w:lvlText w:val=""/>
+      <w:lvlJc w:val="left"/>
+      <w:pPr>
+        <w:ind w:left="6480" w:hanging="360"/>
+      </w:pPr>
+      <w:rPr>
+        <w:rFonts w:ascii="Symbol" w:hAnsi="Symbol" w:hint="default"/>
+      </w:rPr>
+    </w:lvl>
+    <w:lvl w:ilvl="7" w:tplc="04090003" w:tentative="1">
+      <w:start w:val="1"/>
+      <w:numFmt w:val="bullet"/>
+      <w:lvlText w:val="o"/>
+      <w:lvlJc w:val="left"/>
+      <w:pPr>
+        <w:ind w:left="7200" w:hanging="360"/>
+      </w:pPr>
+      <w:rPr>
+        <w:rFonts w:ascii="Courier New" w:hAnsi="Courier New" w:cs="Courier New" w:hint="default"/>
+      </w:rPr>
+    </w:lvl>
+    <w:lvl w:ilvl="8" w:tplc="04090005" w:tentative="1">
+      <w:start w:val="1"/>
+      <w:numFmt w:val="bullet"/>
+      <w:lvlText w:val=""/>
+      <w:lvlJc w:val="left"/>
+      <w:pPr>
+        <w:ind w:left="7920" w:hanging="360"/>
+      </w:pPr>
+      <w:rPr>
+        <w:rFonts w:ascii="Wingdings" w:hAnsi="Wingdings" w:hint="default"/>
+      </w:rPr>
+    </w:lvl>
+  </w:abstractNum>
+  <w:abstractNum w:abstractNumId="13">
     <w:nsid w:val="3FFA2017"/>
     <w:multiLevelType w:val="multilevel"/>
     <w:tmpl w:val="937CA8BE"/>
@@ -14709,7 +17114,7 @@
       </w:rPr>
     </w:lvl>
   </w:abstractNum>
-  <w:abstractNum w:abstractNumId="7" w15:restartNumberingAfterBreak="0">
+  <w:abstractNum w:abstractNumId="14">
     <w:nsid w:val="42BB3C66"/>
     <w:multiLevelType w:val="hybridMultilevel"/>
     <w:tmpl w:val="E78C70C2"/>
@@ -14795,7 +17200,346 @@
       </w:pPr>
     </w:lvl>
   </w:abstractNum>
-  <w:abstractNum w:abstractNumId="8" w15:restartNumberingAfterBreak="0">
+  <w:abstractNum w:abstractNumId="15">
+    <w:nsid w:val="4BDD2FCD"/>
+    <w:multiLevelType w:val="hybridMultilevel"/>
+    <w:tmpl w:val="25DE186C"/>
+    <w:lvl w:ilvl="0" w:tplc="04090001">
+      <w:start w:val="1"/>
+      <w:numFmt w:val="bullet"/>
+      <w:lvlText w:val=""/>
+      <w:lvlJc w:val="left"/>
+      <w:pPr>
+        <w:ind w:left="720" w:hanging="360"/>
+      </w:pPr>
+      <w:rPr>
+        <w:rFonts w:ascii="Symbol" w:hAnsi="Symbol" w:hint="default"/>
+      </w:rPr>
+    </w:lvl>
+    <w:lvl w:ilvl="1" w:tplc="04090003" w:tentative="1">
+      <w:start w:val="1"/>
+      <w:numFmt w:val="bullet"/>
+      <w:lvlText w:val="o"/>
+      <w:lvlJc w:val="left"/>
+      <w:pPr>
+        <w:ind w:left="1440" w:hanging="360"/>
+      </w:pPr>
+      <w:rPr>
+        <w:rFonts w:ascii="Courier New" w:hAnsi="Courier New" w:cs="Courier New" w:hint="default"/>
+      </w:rPr>
+    </w:lvl>
+    <w:lvl w:ilvl="2" w:tplc="04090005" w:tentative="1">
+      <w:start w:val="1"/>
+      <w:numFmt w:val="bullet"/>
+      <w:lvlText w:val=""/>
+      <w:lvlJc w:val="left"/>
+      <w:pPr>
+        <w:ind w:left="2160" w:hanging="360"/>
+      </w:pPr>
+      <w:rPr>
+        <w:rFonts w:ascii="Wingdings" w:hAnsi="Wingdings" w:hint="default"/>
+      </w:rPr>
+    </w:lvl>
+    <w:lvl w:ilvl="3" w:tplc="04090001" w:tentative="1">
+      <w:start w:val="1"/>
+      <w:numFmt w:val="bullet"/>
+      <w:lvlText w:val=""/>
+      <w:lvlJc w:val="left"/>
+      <w:pPr>
+        <w:ind w:left="2880" w:hanging="360"/>
+      </w:pPr>
+      <w:rPr>
+        <w:rFonts w:ascii="Symbol" w:hAnsi="Symbol" w:hint="default"/>
+      </w:rPr>
+    </w:lvl>
+    <w:lvl w:ilvl="4" w:tplc="04090003" w:tentative="1">
+      <w:start w:val="1"/>
+      <w:numFmt w:val="bullet"/>
+      <w:lvlText w:val="o"/>
+      <w:lvlJc w:val="left"/>
+      <w:pPr>
+        <w:ind w:left="3600" w:hanging="360"/>
+      </w:pPr>
+      <w:rPr>
+        <w:rFonts w:ascii="Courier New" w:hAnsi="Courier New" w:cs="Courier New" w:hint="default"/>
+      </w:rPr>
+    </w:lvl>
+    <w:lvl w:ilvl="5" w:tplc="04090005" w:tentative="1">
+      <w:start w:val="1"/>
+      <w:numFmt w:val="bullet"/>
+      <w:lvlText w:val=""/>
+      <w:lvlJc w:val="left"/>
+      <w:pPr>
+        <w:ind w:left="4320" w:hanging="360"/>
+      </w:pPr>
+      <w:rPr>
+        <w:rFonts w:ascii="Wingdings" w:hAnsi="Wingdings" w:hint="default"/>
+      </w:rPr>
+    </w:lvl>
+    <w:lvl w:ilvl="6" w:tplc="04090001" w:tentative="1">
+      <w:start w:val="1"/>
+      <w:numFmt w:val="bullet"/>
+      <w:lvlText w:val=""/>
+      <w:lvlJc w:val="left"/>
+      <w:pPr>
+        <w:ind w:left="5040" w:hanging="360"/>
+      </w:pPr>
+      <w:rPr>
+        <w:rFonts w:ascii="Symbol" w:hAnsi="Symbol" w:hint="default"/>
+      </w:rPr>
+    </w:lvl>
+    <w:lvl w:ilvl="7" w:tplc="04090003" w:tentative="1">
+      <w:start w:val="1"/>
+      <w:numFmt w:val="bullet"/>
+      <w:lvlText w:val="o"/>
+      <w:lvlJc w:val="left"/>
+      <w:pPr>
+        <w:ind w:left="5760" w:hanging="360"/>
+      </w:pPr>
+      <w:rPr>
+        <w:rFonts w:ascii="Courier New" w:hAnsi="Courier New" w:cs="Courier New" w:hint="default"/>
+      </w:rPr>
+    </w:lvl>
+    <w:lvl w:ilvl="8" w:tplc="04090005" w:tentative="1">
+      <w:start w:val="1"/>
+      <w:numFmt w:val="bullet"/>
+      <w:lvlText w:val=""/>
+      <w:lvlJc w:val="left"/>
+      <w:pPr>
+        <w:ind w:left="6480" w:hanging="360"/>
+      </w:pPr>
+      <w:rPr>
+        <w:rFonts w:ascii="Wingdings" w:hAnsi="Wingdings" w:hint="default"/>
+      </w:rPr>
+    </w:lvl>
+  </w:abstractNum>
+  <w:abstractNum w:abstractNumId="16">
+    <w:nsid w:val="51317C80"/>
+    <w:multiLevelType w:val="hybridMultilevel"/>
+    <w:tmpl w:val="7D0A5308"/>
+    <w:lvl w:ilvl="0" w:tplc="04090001">
+      <w:start w:val="1"/>
+      <w:numFmt w:val="bullet"/>
+      <w:lvlText w:val=""/>
+      <w:lvlJc w:val="left"/>
+      <w:pPr>
+        <w:ind w:left="2448" w:hanging="360"/>
+      </w:pPr>
+      <w:rPr>
+        <w:rFonts w:ascii="Symbol" w:hAnsi="Symbol" w:hint="default"/>
+      </w:rPr>
+    </w:lvl>
+    <w:lvl w:ilvl="1" w:tplc="04090003" w:tentative="1">
+      <w:start w:val="1"/>
+      <w:numFmt w:val="bullet"/>
+      <w:lvlText w:val="o"/>
+      <w:lvlJc w:val="left"/>
+      <w:pPr>
+        <w:ind w:left="3168" w:hanging="360"/>
+      </w:pPr>
+      <w:rPr>
+        <w:rFonts w:ascii="Courier New" w:hAnsi="Courier New" w:cs="Courier New" w:hint="default"/>
+      </w:rPr>
+    </w:lvl>
+    <w:lvl w:ilvl="2" w:tplc="04090005" w:tentative="1">
+      <w:start w:val="1"/>
+      <w:numFmt w:val="bullet"/>
+      <w:lvlText w:val=""/>
+      <w:lvlJc w:val="left"/>
+      <w:pPr>
+        <w:ind w:left="3888" w:hanging="360"/>
+      </w:pPr>
+      <w:rPr>
+        <w:rFonts w:ascii="Wingdings" w:hAnsi="Wingdings" w:hint="default"/>
+      </w:rPr>
+    </w:lvl>
+    <w:lvl w:ilvl="3" w:tplc="04090001" w:tentative="1">
+      <w:start w:val="1"/>
+      <w:numFmt w:val="bullet"/>
+      <w:lvlText w:val=""/>
+      <w:lvlJc w:val="left"/>
+      <w:pPr>
+        <w:ind w:left="4608" w:hanging="360"/>
+      </w:pPr>
+      <w:rPr>
+        <w:rFonts w:ascii="Symbol" w:hAnsi="Symbol" w:hint="default"/>
+      </w:rPr>
+    </w:lvl>
+    <w:lvl w:ilvl="4" w:tplc="04090003" w:tentative="1">
+      <w:start w:val="1"/>
+      <w:numFmt w:val="bullet"/>
+      <w:lvlText w:val="o"/>
+      <w:lvlJc w:val="left"/>
+      <w:pPr>
+        <w:ind w:left="5328" w:hanging="360"/>
+      </w:pPr>
+      <w:rPr>
+        <w:rFonts w:ascii="Courier New" w:hAnsi="Courier New" w:cs="Courier New" w:hint="default"/>
+      </w:rPr>
+    </w:lvl>
+    <w:lvl w:ilvl="5" w:tplc="04090005" w:tentative="1">
+      <w:start w:val="1"/>
+      <w:numFmt w:val="bullet"/>
+      <w:lvlText w:val=""/>
+      <w:lvlJc w:val="left"/>
+      <w:pPr>
+        <w:ind w:left="6048" w:hanging="360"/>
+      </w:pPr>
+      <w:rPr>
+        <w:rFonts w:ascii="Wingdings" w:hAnsi="Wingdings" w:hint="default"/>
+      </w:rPr>
+    </w:lvl>
+    <w:lvl w:ilvl="6" w:tplc="04090001" w:tentative="1">
+      <w:start w:val="1"/>
+      <w:numFmt w:val="bullet"/>
+      <w:lvlText w:val=""/>
+      <w:lvlJc w:val="left"/>
+      <w:pPr>
+        <w:ind w:left="6768" w:hanging="360"/>
+      </w:pPr>
+      <w:rPr>
+        <w:rFonts w:ascii="Symbol" w:hAnsi="Symbol" w:hint="default"/>
+      </w:rPr>
+    </w:lvl>
+    <w:lvl w:ilvl="7" w:tplc="04090003" w:tentative="1">
+      <w:start w:val="1"/>
+      <w:numFmt w:val="bullet"/>
+      <w:lvlText w:val="o"/>
+      <w:lvlJc w:val="left"/>
+      <w:pPr>
+        <w:ind w:left="7488" w:hanging="360"/>
+      </w:pPr>
+      <w:rPr>
+        <w:rFonts w:ascii="Courier New" w:hAnsi="Courier New" w:cs="Courier New" w:hint="default"/>
+      </w:rPr>
+    </w:lvl>
+    <w:lvl w:ilvl="8" w:tplc="04090005" w:tentative="1">
+      <w:start w:val="1"/>
+      <w:numFmt w:val="bullet"/>
+      <w:lvlText w:val=""/>
+      <w:lvlJc w:val="left"/>
+      <w:pPr>
+        <w:ind w:left="8208" w:hanging="360"/>
+      </w:pPr>
+      <w:rPr>
+        <w:rFonts w:ascii="Wingdings" w:hAnsi="Wingdings" w:hint="default"/>
+      </w:rPr>
+    </w:lvl>
+  </w:abstractNum>
+  <w:abstractNum w:abstractNumId="17">
+    <w:nsid w:val="52327D6E"/>
+    <w:multiLevelType w:val="hybridMultilevel"/>
+    <w:tmpl w:val="4F888778"/>
+    <w:lvl w:ilvl="0" w:tplc="04090003">
+      <w:start w:val="1"/>
+      <w:numFmt w:val="bullet"/>
+      <w:lvlText w:val="o"/>
+      <w:lvlJc w:val="left"/>
+      <w:pPr>
+        <w:ind w:left="1800" w:hanging="360"/>
+      </w:pPr>
+      <w:rPr>
+        <w:rFonts w:ascii="Courier New" w:hAnsi="Courier New" w:cs="Courier New" w:hint="default"/>
+      </w:rPr>
+    </w:lvl>
+    <w:lvl w:ilvl="1" w:tplc="04090003" w:tentative="1">
+      <w:start w:val="1"/>
+      <w:numFmt w:val="bullet"/>
+      <w:lvlText w:val="o"/>
+      <w:lvlJc w:val="left"/>
+      <w:pPr>
+        <w:ind w:left="2520" w:hanging="360"/>
+      </w:pPr>
+      <w:rPr>
+        <w:rFonts w:ascii="Courier New" w:hAnsi="Courier New" w:cs="Courier New" w:hint="default"/>
+      </w:rPr>
+    </w:lvl>
+    <w:lvl w:ilvl="2" w:tplc="04090005" w:tentative="1">
+      <w:start w:val="1"/>
+      <w:numFmt w:val="bullet"/>
+      <w:lvlText w:val=""/>
+      <w:lvlJc w:val="left"/>
+      <w:pPr>
+        <w:ind w:left="3240" w:hanging="360"/>
+      </w:pPr>
+      <w:rPr>
+        <w:rFonts w:ascii="Wingdings" w:hAnsi="Wingdings" w:hint="default"/>
+      </w:rPr>
+    </w:lvl>
+    <w:lvl w:ilvl="3" w:tplc="04090001" w:tentative="1">
+      <w:start w:val="1"/>
+      <w:numFmt w:val="bullet"/>
+      <w:lvlText w:val=""/>
+      <w:lvlJc w:val="left"/>
+      <w:pPr>
+        <w:ind w:left="3960" w:hanging="360"/>
+      </w:pPr>
+      <w:rPr>
+        <w:rFonts w:ascii="Symbol" w:hAnsi="Symbol" w:hint="default"/>
+      </w:rPr>
+    </w:lvl>
+    <w:lvl w:ilvl="4" w:tplc="04090003" w:tentative="1">
+      <w:start w:val="1"/>
+      <w:numFmt w:val="bullet"/>
+      <w:lvlText w:val="o"/>
+      <w:lvlJc w:val="left"/>
+      <w:pPr>
+        <w:ind w:left="4680" w:hanging="360"/>
+      </w:pPr>
+      <w:rPr>
+        <w:rFonts w:ascii="Courier New" w:hAnsi="Courier New" w:cs="Courier New" w:hint="default"/>
+      </w:rPr>
+    </w:lvl>
+    <w:lvl w:ilvl="5" w:tplc="04090005" w:tentative="1">
+      <w:start w:val="1"/>
+      <w:numFmt w:val="bullet"/>
+      <w:lvlText w:val=""/>
+      <w:lvlJc w:val="left"/>
+      <w:pPr>
+        <w:ind w:left="5400" w:hanging="360"/>
+      </w:pPr>
+      <w:rPr>
+        <w:rFonts w:ascii="Wingdings" w:hAnsi="Wingdings" w:hint="default"/>
+      </w:rPr>
+    </w:lvl>
+    <w:lvl w:ilvl="6" w:tplc="04090001" w:tentative="1">
+      <w:start w:val="1"/>
+      <w:numFmt w:val="bullet"/>
+      <w:lvlText w:val=""/>
+      <w:lvlJc w:val="left"/>
+      <w:pPr>
+        <w:ind w:left="6120" w:hanging="360"/>
+      </w:pPr>
+      <w:rPr>
+        <w:rFonts w:ascii="Symbol" w:hAnsi="Symbol" w:hint="default"/>
+      </w:rPr>
+    </w:lvl>
+    <w:lvl w:ilvl="7" w:tplc="04090003" w:tentative="1">
+      <w:start w:val="1"/>
+      <w:numFmt w:val="bullet"/>
+      <w:lvlText w:val="o"/>
+      <w:lvlJc w:val="left"/>
+      <w:pPr>
+        <w:ind w:left="6840" w:hanging="360"/>
+      </w:pPr>
+      <w:rPr>
+        <w:rFonts w:ascii="Courier New" w:hAnsi="Courier New" w:cs="Courier New" w:hint="default"/>
+      </w:rPr>
+    </w:lvl>
+    <w:lvl w:ilvl="8" w:tplc="04090005" w:tentative="1">
+      <w:start w:val="1"/>
+      <w:numFmt w:val="bullet"/>
+      <w:lvlText w:val=""/>
+      <w:lvlJc w:val="left"/>
+      <w:pPr>
+        <w:ind w:left="7560" w:hanging="360"/>
+      </w:pPr>
+      <w:rPr>
+        <w:rFonts w:ascii="Wingdings" w:hAnsi="Wingdings" w:hint="default"/>
+      </w:rPr>
+    </w:lvl>
+  </w:abstractNum>
+  <w:abstractNum w:abstractNumId="18">
     <w:nsid w:val="58A159D7"/>
     <w:multiLevelType w:val="hybridMultilevel"/>
     <w:tmpl w:val="869CA53A"/>
@@ -14881,7 +17625,7 @@
       </w:pPr>
     </w:lvl>
   </w:abstractNum>
-  <w:abstractNum w:abstractNumId="9" w15:restartNumberingAfterBreak="0">
+  <w:abstractNum w:abstractNumId="19">
     <w:nsid w:val="5C4930E3"/>
     <w:multiLevelType w:val="hybridMultilevel"/>
     <w:tmpl w:val="40BA9E96"/>
@@ -14967,7 +17711,120 @@
       </w:pPr>
     </w:lvl>
   </w:abstractNum>
-  <w:abstractNum w:abstractNumId="10" w15:restartNumberingAfterBreak="0">
+  <w:abstractNum w:abstractNumId="20">
+    <w:nsid w:val="5D4605CF"/>
+    <w:multiLevelType w:val="multilevel"/>
+    <w:tmpl w:val="FB2427E0"/>
+    <w:lvl w:ilvl="0">
+      <w:start w:val="1"/>
+      <w:numFmt w:val="bullet"/>
+      <w:lvlText w:val="●"/>
+      <w:lvlJc w:val="left"/>
+      <w:pPr>
+        <w:ind w:left="1080" w:firstLine="720"/>
+      </w:pPr>
+      <w:rPr>
+        <w:rFonts w:ascii="Arial" w:eastAsia="Arial" w:hAnsi="Arial" w:cs="Arial"/>
+      </w:rPr>
+    </w:lvl>
+    <w:lvl w:ilvl="1">
+      <w:start w:val="1"/>
+      <w:numFmt w:val="bullet"/>
+      <w:lvlText w:val="o"/>
+      <w:lvlJc w:val="left"/>
+      <w:pPr>
+        <w:ind w:left="1800" w:firstLine="1440"/>
+      </w:pPr>
+      <w:rPr>
+        <w:rFonts w:ascii="Arial" w:eastAsia="Arial" w:hAnsi="Arial" w:cs="Arial"/>
+      </w:rPr>
+    </w:lvl>
+    <w:lvl w:ilvl="2">
+      <w:start w:val="1"/>
+      <w:numFmt w:val="bullet"/>
+      <w:lvlText w:val="▪"/>
+      <w:lvlJc w:val="left"/>
+      <w:pPr>
+        <w:ind w:left="2520" w:firstLine="2160"/>
+      </w:pPr>
+      <w:rPr>
+        <w:rFonts w:ascii="Arial" w:eastAsia="Arial" w:hAnsi="Arial" w:cs="Arial"/>
+      </w:rPr>
+    </w:lvl>
+    <w:lvl w:ilvl="3">
+      <w:start w:val="1"/>
+      <w:numFmt w:val="bullet"/>
+      <w:lvlText w:val="●"/>
+      <w:lvlJc w:val="left"/>
+      <w:pPr>
+        <w:ind w:left="3240" w:firstLine="2880"/>
+      </w:pPr>
+      <w:rPr>
+        <w:rFonts w:ascii="Arial" w:eastAsia="Arial" w:hAnsi="Arial" w:cs="Arial"/>
+      </w:rPr>
+    </w:lvl>
+    <w:lvl w:ilvl="4">
+      <w:start w:val="1"/>
+      <w:numFmt w:val="bullet"/>
+      <w:lvlText w:val="o"/>
+      <w:lvlJc w:val="left"/>
+      <w:pPr>
+        <w:ind w:left="3960" w:firstLine="3600"/>
+      </w:pPr>
+      <w:rPr>
+        <w:rFonts w:ascii="Arial" w:eastAsia="Arial" w:hAnsi="Arial" w:cs="Arial"/>
+      </w:rPr>
+    </w:lvl>
+    <w:lvl w:ilvl="5">
+      <w:start w:val="1"/>
+      <w:numFmt w:val="bullet"/>
+      <w:lvlText w:val="▪"/>
+      <w:lvlJc w:val="left"/>
+      <w:pPr>
+        <w:ind w:left="4680" w:firstLine="4320"/>
+      </w:pPr>
+      <w:rPr>
+        <w:rFonts w:ascii="Arial" w:eastAsia="Arial" w:hAnsi="Arial" w:cs="Arial"/>
+      </w:rPr>
+    </w:lvl>
+    <w:lvl w:ilvl="6">
+      <w:start w:val="1"/>
+      <w:numFmt w:val="bullet"/>
+      <w:lvlText w:val="●"/>
+      <w:lvlJc w:val="left"/>
+      <w:pPr>
+        <w:ind w:left="5400" w:firstLine="5040"/>
+      </w:pPr>
+      <w:rPr>
+        <w:rFonts w:ascii="Arial" w:eastAsia="Arial" w:hAnsi="Arial" w:cs="Arial"/>
+      </w:rPr>
+    </w:lvl>
+    <w:lvl w:ilvl="7">
+      <w:start w:val="1"/>
+      <w:numFmt w:val="bullet"/>
+      <w:lvlText w:val="o"/>
+      <w:lvlJc w:val="left"/>
+      <w:pPr>
+        <w:ind w:left="6120" w:firstLine="5760"/>
+      </w:pPr>
+      <w:rPr>
+        <w:rFonts w:ascii="Arial" w:eastAsia="Arial" w:hAnsi="Arial" w:cs="Arial"/>
+      </w:rPr>
+    </w:lvl>
+    <w:lvl w:ilvl="8">
+      <w:start w:val="1"/>
+      <w:numFmt w:val="bullet"/>
+      <w:lvlText w:val="▪"/>
+      <w:lvlJc w:val="left"/>
+      <w:pPr>
+        <w:ind w:left="6840" w:firstLine="6480"/>
+      </w:pPr>
+      <w:rPr>
+        <w:rFonts w:ascii="Arial" w:eastAsia="Arial" w:hAnsi="Arial" w:cs="Arial"/>
+      </w:rPr>
+    </w:lvl>
+  </w:abstractNum>
+  <w:abstractNum w:abstractNumId="21">
     <w:nsid w:val="5F12045F"/>
     <w:multiLevelType w:val="hybridMultilevel"/>
     <w:tmpl w:val="AB4AE7E6"/>
@@ -15080,7 +17937,120 @@
       </w:rPr>
     </w:lvl>
   </w:abstractNum>
-  <w:abstractNum w:abstractNumId="11" w15:restartNumberingAfterBreak="0">
+  <w:abstractNum w:abstractNumId="22">
+    <w:nsid w:val="63126A8B"/>
+    <w:multiLevelType w:val="hybridMultilevel"/>
+    <w:tmpl w:val="0BBA49D6"/>
+    <w:lvl w:ilvl="0" w:tplc="04090003">
+      <w:start w:val="1"/>
+      <w:numFmt w:val="bullet"/>
+      <w:lvlText w:val="o"/>
+      <w:lvlJc w:val="left"/>
+      <w:pPr>
+        <w:ind w:left="2520" w:hanging="360"/>
+      </w:pPr>
+      <w:rPr>
+        <w:rFonts w:ascii="Courier New" w:hAnsi="Courier New" w:cs="Courier New" w:hint="default"/>
+      </w:rPr>
+    </w:lvl>
+    <w:lvl w:ilvl="1" w:tplc="04090003" w:tentative="1">
+      <w:start w:val="1"/>
+      <w:numFmt w:val="bullet"/>
+      <w:lvlText w:val="o"/>
+      <w:lvlJc w:val="left"/>
+      <w:pPr>
+        <w:ind w:left="3240" w:hanging="360"/>
+      </w:pPr>
+      <w:rPr>
+        <w:rFonts w:ascii="Courier New" w:hAnsi="Courier New" w:cs="Courier New" w:hint="default"/>
+      </w:rPr>
+    </w:lvl>
+    <w:lvl w:ilvl="2" w:tplc="04090005" w:tentative="1">
+      <w:start w:val="1"/>
+      <w:numFmt w:val="bullet"/>
+      <w:lvlText w:val=""/>
+      <w:lvlJc w:val="left"/>
+      <w:pPr>
+        <w:ind w:left="3960" w:hanging="360"/>
+      </w:pPr>
+      <w:rPr>
+        <w:rFonts w:ascii="Wingdings" w:hAnsi="Wingdings" w:hint="default"/>
+      </w:rPr>
+    </w:lvl>
+    <w:lvl w:ilvl="3" w:tplc="04090001" w:tentative="1">
+      <w:start w:val="1"/>
+      <w:numFmt w:val="bullet"/>
+      <w:lvlText w:val=""/>
+      <w:lvlJc w:val="left"/>
+      <w:pPr>
+        <w:ind w:left="4680" w:hanging="360"/>
+      </w:pPr>
+      <w:rPr>
+        <w:rFonts w:ascii="Symbol" w:hAnsi="Symbol" w:hint="default"/>
+      </w:rPr>
+    </w:lvl>
+    <w:lvl w:ilvl="4" w:tplc="04090003" w:tentative="1">
+      <w:start w:val="1"/>
+      <w:numFmt w:val="bullet"/>
+      <w:lvlText w:val="o"/>
+      <w:lvlJc w:val="left"/>
+      <w:pPr>
+        <w:ind w:left="5400" w:hanging="360"/>
+      </w:pPr>
+      <w:rPr>
+        <w:rFonts w:ascii="Courier New" w:hAnsi="Courier New" w:cs="Courier New" w:hint="default"/>
+      </w:rPr>
+    </w:lvl>
+    <w:lvl w:ilvl="5" w:tplc="04090005" w:tentative="1">
+      <w:start w:val="1"/>
+      <w:numFmt w:val="bullet"/>
+      <w:lvlText w:val=""/>
+      <w:lvlJc w:val="left"/>
+      <w:pPr>
+        <w:ind w:left="6120" w:hanging="360"/>
+      </w:pPr>
+      <w:rPr>
+        <w:rFonts w:ascii="Wingdings" w:hAnsi="Wingdings" w:hint="default"/>
+      </w:rPr>
+    </w:lvl>
+    <w:lvl w:ilvl="6" w:tplc="04090001" w:tentative="1">
+      <w:start w:val="1"/>
+      <w:numFmt w:val="bullet"/>
+      <w:lvlText w:val=""/>
+      <w:lvlJc w:val="left"/>
+      <w:pPr>
+        <w:ind w:left="6840" w:hanging="360"/>
+      </w:pPr>
+      <w:rPr>
+        <w:rFonts w:ascii="Symbol" w:hAnsi="Symbol" w:hint="default"/>
+      </w:rPr>
+    </w:lvl>
+    <w:lvl w:ilvl="7" w:tplc="04090003" w:tentative="1">
+      <w:start w:val="1"/>
+      <w:numFmt w:val="bullet"/>
+      <w:lvlText w:val="o"/>
+      <w:lvlJc w:val="left"/>
+      <w:pPr>
+        <w:ind w:left="7560" w:hanging="360"/>
+      </w:pPr>
+      <w:rPr>
+        <w:rFonts w:ascii="Courier New" w:hAnsi="Courier New" w:cs="Courier New" w:hint="default"/>
+      </w:rPr>
+    </w:lvl>
+    <w:lvl w:ilvl="8" w:tplc="04090005" w:tentative="1">
+      <w:start w:val="1"/>
+      <w:numFmt w:val="bullet"/>
+      <w:lvlText w:val=""/>
+      <w:lvlJc w:val="left"/>
+      <w:pPr>
+        <w:ind w:left="8280" w:hanging="360"/>
+      </w:pPr>
+      <w:rPr>
+        <w:rFonts w:ascii="Wingdings" w:hAnsi="Wingdings" w:hint="default"/>
+      </w:rPr>
+    </w:lvl>
+  </w:abstractNum>
+  <w:abstractNum w:abstractNumId="23">
     <w:nsid w:val="65583CA6"/>
     <w:multiLevelType w:val="multilevel"/>
     <w:tmpl w:val="F4AC2EA2"/>
@@ -15193,7 +18163,120 @@
       </w:rPr>
     </w:lvl>
   </w:abstractNum>
-  <w:abstractNum w:abstractNumId="12" w15:restartNumberingAfterBreak="0">
+  <w:abstractNum w:abstractNumId="24">
+    <w:nsid w:val="67296596"/>
+    <w:multiLevelType w:val="hybridMultilevel"/>
+    <w:tmpl w:val="DB8C1C7C"/>
+    <w:lvl w:ilvl="0" w:tplc="04090001">
+      <w:start w:val="1"/>
+      <w:numFmt w:val="bullet"/>
+      <w:lvlText w:val=""/>
+      <w:lvlJc w:val="left"/>
+      <w:pPr>
+        <w:ind w:left="2160" w:hanging="360"/>
+      </w:pPr>
+      <w:rPr>
+        <w:rFonts w:ascii="Symbol" w:hAnsi="Symbol" w:hint="default"/>
+      </w:rPr>
+    </w:lvl>
+    <w:lvl w:ilvl="1" w:tplc="04090003" w:tentative="1">
+      <w:start w:val="1"/>
+      <w:numFmt w:val="bullet"/>
+      <w:lvlText w:val="o"/>
+      <w:lvlJc w:val="left"/>
+      <w:pPr>
+        <w:ind w:left="2880" w:hanging="360"/>
+      </w:pPr>
+      <w:rPr>
+        <w:rFonts w:ascii="Courier New" w:hAnsi="Courier New" w:cs="Courier New" w:hint="default"/>
+      </w:rPr>
+    </w:lvl>
+    <w:lvl w:ilvl="2" w:tplc="04090005" w:tentative="1">
+      <w:start w:val="1"/>
+      <w:numFmt w:val="bullet"/>
+      <w:lvlText w:val=""/>
+      <w:lvlJc w:val="left"/>
+      <w:pPr>
+        <w:ind w:left="3600" w:hanging="360"/>
+      </w:pPr>
+      <w:rPr>
+        <w:rFonts w:ascii="Wingdings" w:hAnsi="Wingdings" w:hint="default"/>
+      </w:rPr>
+    </w:lvl>
+    <w:lvl w:ilvl="3" w:tplc="04090001" w:tentative="1">
+      <w:start w:val="1"/>
+      <w:numFmt w:val="bullet"/>
+      <w:lvlText w:val=""/>
+      <w:lvlJc w:val="left"/>
+      <w:pPr>
+        <w:ind w:left="4320" w:hanging="360"/>
+      </w:pPr>
+      <w:rPr>
+        <w:rFonts w:ascii="Symbol" w:hAnsi="Symbol" w:hint="default"/>
+      </w:rPr>
+    </w:lvl>
+    <w:lvl w:ilvl="4" w:tplc="04090003" w:tentative="1">
+      <w:start w:val="1"/>
+      <w:numFmt w:val="bullet"/>
+      <w:lvlText w:val="o"/>
+      <w:lvlJc w:val="left"/>
+      <w:pPr>
+        <w:ind w:left="5040" w:hanging="360"/>
+      </w:pPr>
+      <w:rPr>
+        <w:rFonts w:ascii="Courier New" w:hAnsi="Courier New" w:cs="Courier New" w:hint="default"/>
+      </w:rPr>
+    </w:lvl>
+    <w:lvl w:ilvl="5" w:tplc="04090005" w:tentative="1">
+      <w:start w:val="1"/>
+      <w:numFmt w:val="bullet"/>
+      <w:lvlText w:val=""/>
+      <w:lvlJc w:val="left"/>
+      <w:pPr>
+        <w:ind w:left="5760" w:hanging="360"/>
+      </w:pPr>
+      <w:rPr>
+        <w:rFonts w:ascii="Wingdings" w:hAnsi="Wingdings" w:hint="default"/>
+      </w:rPr>
+    </w:lvl>
+    <w:lvl w:ilvl="6" w:tplc="04090001" w:tentative="1">
+      <w:start w:val="1"/>
+      <w:numFmt w:val="bullet"/>
+      <w:lvlText w:val=""/>
+      <w:lvlJc w:val="left"/>
+      <w:pPr>
+        <w:ind w:left="6480" w:hanging="360"/>
+      </w:pPr>
+      <w:rPr>
+        <w:rFonts w:ascii="Symbol" w:hAnsi="Symbol" w:hint="default"/>
+      </w:rPr>
+    </w:lvl>
+    <w:lvl w:ilvl="7" w:tplc="04090003" w:tentative="1">
+      <w:start w:val="1"/>
+      <w:numFmt w:val="bullet"/>
+      <w:lvlText w:val="o"/>
+      <w:lvlJc w:val="left"/>
+      <w:pPr>
+        <w:ind w:left="7200" w:hanging="360"/>
+      </w:pPr>
+      <w:rPr>
+        <w:rFonts w:ascii="Courier New" w:hAnsi="Courier New" w:cs="Courier New" w:hint="default"/>
+      </w:rPr>
+    </w:lvl>
+    <w:lvl w:ilvl="8" w:tplc="04090005" w:tentative="1">
+      <w:start w:val="1"/>
+      <w:numFmt w:val="bullet"/>
+      <w:lvlText w:val=""/>
+      <w:lvlJc w:val="left"/>
+      <w:pPr>
+        <w:ind w:left="7920" w:hanging="360"/>
+      </w:pPr>
+      <w:rPr>
+        <w:rFonts w:ascii="Wingdings" w:hAnsi="Wingdings" w:hint="default"/>
+      </w:rPr>
+    </w:lvl>
+  </w:abstractNum>
+  <w:abstractNum w:abstractNumId="25">
     <w:nsid w:val="67C36EFC"/>
     <w:multiLevelType w:val="hybridMultilevel"/>
     <w:tmpl w:val="203E324E"/>
@@ -15306,7 +18389,233 @@
       </w:rPr>
     </w:lvl>
   </w:abstractNum>
-  <w:abstractNum w:abstractNumId="13" w15:restartNumberingAfterBreak="0">
+  <w:abstractNum w:abstractNumId="26">
+    <w:nsid w:val="69B054F3"/>
+    <w:multiLevelType w:val="hybridMultilevel"/>
+    <w:tmpl w:val="7B9ED256"/>
+    <w:lvl w:ilvl="0" w:tplc="04090003">
+      <w:start w:val="1"/>
+      <w:numFmt w:val="bullet"/>
+      <w:lvlText w:val="o"/>
+      <w:lvlJc w:val="left"/>
+      <w:pPr>
+        <w:ind w:left="2520" w:hanging="360"/>
+      </w:pPr>
+      <w:rPr>
+        <w:rFonts w:ascii="Courier New" w:hAnsi="Courier New" w:cs="Courier New" w:hint="default"/>
+      </w:rPr>
+    </w:lvl>
+    <w:lvl w:ilvl="1" w:tplc="04090003" w:tentative="1">
+      <w:start w:val="1"/>
+      <w:numFmt w:val="bullet"/>
+      <w:lvlText w:val="o"/>
+      <w:lvlJc w:val="left"/>
+      <w:pPr>
+        <w:ind w:left="3240" w:hanging="360"/>
+      </w:pPr>
+      <w:rPr>
+        <w:rFonts w:ascii="Courier New" w:hAnsi="Courier New" w:cs="Courier New" w:hint="default"/>
+      </w:rPr>
+    </w:lvl>
+    <w:lvl w:ilvl="2" w:tplc="04090005" w:tentative="1">
+      <w:start w:val="1"/>
+      <w:numFmt w:val="bullet"/>
+      <w:lvlText w:val=""/>
+      <w:lvlJc w:val="left"/>
+      <w:pPr>
+        <w:ind w:left="3960" w:hanging="360"/>
+      </w:pPr>
+      <w:rPr>
+        <w:rFonts w:ascii="Wingdings" w:hAnsi="Wingdings" w:hint="default"/>
+      </w:rPr>
+    </w:lvl>
+    <w:lvl w:ilvl="3" w:tplc="04090001" w:tentative="1">
+      <w:start w:val="1"/>
+      <w:numFmt w:val="bullet"/>
+      <w:lvlText w:val=""/>
+      <w:lvlJc w:val="left"/>
+      <w:pPr>
+        <w:ind w:left="4680" w:hanging="360"/>
+      </w:pPr>
+      <w:rPr>
+        <w:rFonts w:ascii="Symbol" w:hAnsi="Symbol" w:hint="default"/>
+      </w:rPr>
+    </w:lvl>
+    <w:lvl w:ilvl="4" w:tplc="04090003" w:tentative="1">
+      <w:start w:val="1"/>
+      <w:numFmt w:val="bullet"/>
+      <w:lvlText w:val="o"/>
+      <w:lvlJc w:val="left"/>
+      <w:pPr>
+        <w:ind w:left="5400" w:hanging="360"/>
+      </w:pPr>
+      <w:rPr>
+        <w:rFonts w:ascii="Courier New" w:hAnsi="Courier New" w:cs="Courier New" w:hint="default"/>
+      </w:rPr>
+    </w:lvl>
+    <w:lvl w:ilvl="5" w:tplc="04090005" w:tentative="1">
+      <w:start w:val="1"/>
+      <w:numFmt w:val="bullet"/>
+      <w:lvlText w:val=""/>
+      <w:lvlJc w:val="left"/>
+      <w:pPr>
+        <w:ind w:left="6120" w:hanging="360"/>
+      </w:pPr>
+      <w:rPr>
+        <w:rFonts w:ascii="Wingdings" w:hAnsi="Wingdings" w:hint="default"/>
+      </w:rPr>
+    </w:lvl>
+    <w:lvl w:ilvl="6" w:tplc="04090001" w:tentative="1">
+      <w:start w:val="1"/>
+      <w:numFmt w:val="bullet"/>
+      <w:lvlText w:val=""/>
+      <w:lvlJc w:val="left"/>
+      <w:pPr>
+        <w:ind w:left="6840" w:hanging="360"/>
+      </w:pPr>
+      <w:rPr>
+        <w:rFonts w:ascii="Symbol" w:hAnsi="Symbol" w:hint="default"/>
+      </w:rPr>
+    </w:lvl>
+    <w:lvl w:ilvl="7" w:tplc="04090003" w:tentative="1">
+      <w:start w:val="1"/>
+      <w:numFmt w:val="bullet"/>
+      <w:lvlText w:val="o"/>
+      <w:lvlJc w:val="left"/>
+      <w:pPr>
+        <w:ind w:left="7560" w:hanging="360"/>
+      </w:pPr>
+      <w:rPr>
+        <w:rFonts w:ascii="Courier New" w:hAnsi="Courier New" w:cs="Courier New" w:hint="default"/>
+      </w:rPr>
+    </w:lvl>
+    <w:lvl w:ilvl="8" w:tplc="04090005" w:tentative="1">
+      <w:start w:val="1"/>
+      <w:numFmt w:val="bullet"/>
+      <w:lvlText w:val=""/>
+      <w:lvlJc w:val="left"/>
+      <w:pPr>
+        <w:ind w:left="8280" w:hanging="360"/>
+      </w:pPr>
+      <w:rPr>
+        <w:rFonts w:ascii="Wingdings" w:hAnsi="Wingdings" w:hint="default"/>
+      </w:rPr>
+    </w:lvl>
+  </w:abstractNum>
+  <w:abstractNum w:abstractNumId="27">
+    <w:nsid w:val="6E266D20"/>
+    <w:multiLevelType w:val="hybridMultilevel"/>
+    <w:tmpl w:val="794AAB72"/>
+    <w:lvl w:ilvl="0" w:tplc="04090001">
+      <w:start w:val="1"/>
+      <w:numFmt w:val="bullet"/>
+      <w:lvlText w:val=""/>
+      <w:lvlJc w:val="left"/>
+      <w:pPr>
+        <w:ind w:left="2160" w:hanging="360"/>
+      </w:pPr>
+      <w:rPr>
+        <w:rFonts w:ascii="Symbol" w:hAnsi="Symbol" w:hint="default"/>
+      </w:rPr>
+    </w:lvl>
+    <w:lvl w:ilvl="1" w:tplc="04090003" w:tentative="1">
+      <w:start w:val="1"/>
+      <w:numFmt w:val="bullet"/>
+      <w:lvlText w:val="o"/>
+      <w:lvlJc w:val="left"/>
+      <w:pPr>
+        <w:ind w:left="2880" w:hanging="360"/>
+      </w:pPr>
+      <w:rPr>
+        <w:rFonts w:ascii="Courier New" w:hAnsi="Courier New" w:cs="Courier New" w:hint="default"/>
+      </w:rPr>
+    </w:lvl>
+    <w:lvl w:ilvl="2" w:tplc="04090005" w:tentative="1">
+      <w:start w:val="1"/>
+      <w:numFmt w:val="bullet"/>
+      <w:lvlText w:val=""/>
+      <w:lvlJc w:val="left"/>
+      <w:pPr>
+        <w:ind w:left="3600" w:hanging="360"/>
+      </w:pPr>
+      <w:rPr>
+        <w:rFonts w:ascii="Wingdings" w:hAnsi="Wingdings" w:hint="default"/>
+      </w:rPr>
+    </w:lvl>
+    <w:lvl w:ilvl="3" w:tplc="04090001" w:tentative="1">
+      <w:start w:val="1"/>
+      <w:numFmt w:val="bullet"/>
+      <w:lvlText w:val=""/>
+      <w:lvlJc w:val="left"/>
+      <w:pPr>
+        <w:ind w:left="4320" w:hanging="360"/>
+      </w:pPr>
+      <w:rPr>
+        <w:rFonts w:ascii="Symbol" w:hAnsi="Symbol" w:hint="default"/>
+      </w:rPr>
+    </w:lvl>
+    <w:lvl w:ilvl="4" w:tplc="04090003" w:tentative="1">
+      <w:start w:val="1"/>
+      <w:numFmt w:val="bullet"/>
+      <w:lvlText w:val="o"/>
+      <w:lvlJc w:val="left"/>
+      <w:pPr>
+        <w:ind w:left="5040" w:hanging="360"/>
+      </w:pPr>
+      <w:rPr>
+        <w:rFonts w:ascii="Courier New" w:hAnsi="Courier New" w:cs="Courier New" w:hint="default"/>
+      </w:rPr>
+    </w:lvl>
+    <w:lvl w:ilvl="5" w:tplc="04090005" w:tentative="1">
+      <w:start w:val="1"/>
+      <w:numFmt w:val="bullet"/>
+      <w:lvlText w:val=""/>
+      <w:lvlJc w:val="left"/>
+      <w:pPr>
+        <w:ind w:left="5760" w:hanging="360"/>
+      </w:pPr>
+      <w:rPr>
+        <w:rFonts w:ascii="Wingdings" w:hAnsi="Wingdings" w:hint="default"/>
+      </w:rPr>
+    </w:lvl>
+    <w:lvl w:ilvl="6" w:tplc="04090001" w:tentative="1">
+      <w:start w:val="1"/>
+      <w:numFmt w:val="bullet"/>
+      <w:lvlText w:val=""/>
+      <w:lvlJc w:val="left"/>
+      <w:pPr>
+        <w:ind w:left="6480" w:hanging="360"/>
+      </w:pPr>
+      <w:rPr>
+        <w:rFonts w:ascii="Symbol" w:hAnsi="Symbol" w:hint="default"/>
+      </w:rPr>
+    </w:lvl>
+    <w:lvl w:ilvl="7" w:tplc="04090003" w:tentative="1">
+      <w:start w:val="1"/>
+      <w:numFmt w:val="bullet"/>
+      <w:lvlText w:val="o"/>
+      <w:lvlJc w:val="left"/>
+      <w:pPr>
+        <w:ind w:left="7200" w:hanging="360"/>
+      </w:pPr>
+      <w:rPr>
+        <w:rFonts w:ascii="Courier New" w:hAnsi="Courier New" w:cs="Courier New" w:hint="default"/>
+      </w:rPr>
+    </w:lvl>
+    <w:lvl w:ilvl="8" w:tplc="04090005" w:tentative="1">
+      <w:start w:val="1"/>
+      <w:numFmt w:val="bullet"/>
+      <w:lvlText w:val=""/>
+      <w:lvlJc w:val="left"/>
+      <w:pPr>
+        <w:ind w:left="7920" w:hanging="360"/>
+      </w:pPr>
+      <w:rPr>
+        <w:rFonts w:ascii="Wingdings" w:hAnsi="Wingdings" w:hint="default"/>
+      </w:rPr>
+    </w:lvl>
+  </w:abstractNum>
+  <w:abstractNum w:abstractNumId="28">
     <w:nsid w:val="6E8A7FB0"/>
     <w:multiLevelType w:val="hybridMultilevel"/>
     <w:tmpl w:val="9542A41E"/>
@@ -15419,7 +18728,7 @@
       </w:rPr>
     </w:lvl>
   </w:abstractNum>
-  <w:abstractNum w:abstractNumId="14" w15:restartNumberingAfterBreak="0">
+  <w:abstractNum w:abstractNumId="29">
     <w:nsid w:val="6EBE44FD"/>
     <w:multiLevelType w:val="hybridMultilevel"/>
     <w:tmpl w:val="D504BA6E"/>
@@ -15532,7 +18841,7 @@
       </w:rPr>
     </w:lvl>
   </w:abstractNum>
-  <w:abstractNum w:abstractNumId="15" w15:restartNumberingAfterBreak="0">
+  <w:abstractNum w:abstractNumId="30">
     <w:nsid w:val="764200CC"/>
     <w:multiLevelType w:val="hybridMultilevel"/>
     <w:tmpl w:val="5F2C8608"/>
@@ -15646,58 +18955,103 @@
     </w:lvl>
   </w:abstractNum>
   <w:num w:numId="1">
-    <w:abstractNumId w:val="9"/>
+    <w:abstractNumId w:val="19"/>
   </w:num>
   <w:num w:numId="2">
-    <w:abstractNumId w:val="8"/>
+    <w:abstractNumId w:val="18"/>
   </w:num>
   <w:num w:numId="3">
-    <w:abstractNumId w:val="2"/>
+    <w:abstractNumId w:val="3"/>
   </w:num>
   <w:num w:numId="4">
-    <w:abstractNumId w:val="7"/>
+    <w:abstractNumId w:val="14"/>
   </w:num>
   <w:num w:numId="5">
-    <w:abstractNumId w:val="1"/>
+    <w:abstractNumId w:val="2"/>
   </w:num>
   <w:num w:numId="6">
     <w:abstractNumId w:val="0"/>
   </w:num>
   <w:num w:numId="7">
-    <w:abstractNumId w:val="3"/>
+    <w:abstractNumId w:val="6"/>
   </w:num>
   <w:num w:numId="8">
-    <w:abstractNumId w:val="11"/>
+    <w:abstractNumId w:val="23"/>
   </w:num>
   <w:num w:numId="9">
-    <w:abstractNumId w:val="6"/>
+    <w:abstractNumId w:val="13"/>
   </w:num>
   <w:num w:numId="10">
+    <w:abstractNumId w:val="9"/>
+  </w:num>
+  <w:num w:numId="11">
+    <w:abstractNumId w:val="25"/>
+  </w:num>
+  <w:num w:numId="12">
+    <w:abstractNumId w:val="30"/>
+  </w:num>
+  <w:num w:numId="13">
+    <w:abstractNumId w:val="29"/>
+  </w:num>
+  <w:num w:numId="14">
+    <w:abstractNumId w:val="28"/>
+  </w:num>
+  <w:num w:numId="15">
+    <w:abstractNumId w:val="21"/>
+  </w:num>
+  <w:num w:numId="16">
+    <w:abstractNumId w:val="8"/>
+  </w:num>
+  <w:num w:numId="17">
+    <w:abstractNumId w:val="10"/>
+  </w:num>
+  <w:num w:numId="18">
+    <w:abstractNumId w:val="24"/>
+  </w:num>
+  <w:num w:numId="19">
+    <w:abstractNumId w:val="1"/>
+  </w:num>
+  <w:num w:numId="20">
+    <w:abstractNumId w:val="20"/>
+  </w:num>
+  <w:num w:numId="21">
+    <w:abstractNumId w:val="22"/>
+  </w:num>
+  <w:num w:numId="22">
+    <w:abstractNumId w:val="17"/>
+  </w:num>
+  <w:num w:numId="23">
+    <w:abstractNumId w:val="4"/>
+  </w:num>
+  <w:num w:numId="24">
+    <w:abstractNumId w:val="26"/>
+  </w:num>
+  <w:num w:numId="25">
     <w:abstractNumId w:val="5"/>
   </w:num>
-  <w:num w:numId="11">
+  <w:num w:numId="26">
+    <w:abstractNumId w:val="16"/>
+  </w:num>
+  <w:num w:numId="27">
     <w:abstractNumId w:val="12"/>
   </w:num>
-  <w:num w:numId="12">
+  <w:num w:numId="28">
     <w:abstractNumId w:val="15"/>
   </w:num>
-  <w:num w:numId="13">
-    <w:abstractNumId w:val="14"/>
+  <w:num w:numId="29">
+    <w:abstractNumId w:val="7"/>
   </w:num>
-  <w:num w:numId="14">
-    <w:abstractNumId w:val="13"/>
+  <w:num w:numId="30">
+    <w:abstractNumId w:val="27"/>
   </w:num>
-  <w:num w:numId="15">
-    <w:abstractNumId w:val="10"/>
-  </w:num>
-  <w:num w:numId="16">
-    <w:abstractNumId w:val="4"/>
+  <w:num w:numId="31">
+    <w:abstractNumId w:val="11"/>
   </w:num>
 </w:numbering>
 </file>
 
 <file path=word/styles.xml><?xml version="1.0" encoding="utf-8"?>
-<w:styles xmlns:mc="http://schemas.openxmlformats.org/markup-compatibility/2006" xmlns:r="http://schemas.openxmlformats.org/officeDocument/2006/relationships" xmlns:w="http://schemas.openxmlformats.org/wordprocessingml/2006/main" xmlns:w14="http://schemas.microsoft.com/office/word/2010/wordml" xmlns:w15="http://schemas.microsoft.com/office/word/2012/wordml" xmlns:w16se="http://schemas.microsoft.com/office/word/2015/wordml/symex" mc:Ignorable="w14 w15 w16se">
+<w:styles xmlns:r="http://schemas.openxmlformats.org/officeDocument/2006/relationships" xmlns:w="http://schemas.openxmlformats.org/wordprocessingml/2006/main">
   <w:docDefaults>
     <w:rPrDefault>
       <w:rPr>
@@ -15713,382 +19067,149 @@
       </w:pPr>
     </w:pPrDefault>
   </w:docDefaults>
-  <w:latentStyles w:defLockedState="0" w:defUIPriority="99" w:defSemiHidden="0" w:defUnhideWhenUsed="0" w:defQFormat="0" w:count="371">
-    <w:lsdException w:name="Normal" w:uiPriority="0" w:qFormat="1"/>
-    <w:lsdException w:name="heading 1" w:uiPriority="9" w:qFormat="1"/>
-    <w:lsdException w:name="heading 2" w:semiHidden="1" w:uiPriority="9" w:unhideWhenUsed="1" w:qFormat="1"/>
-    <w:lsdException w:name="heading 3" w:semiHidden="1" w:uiPriority="9" w:unhideWhenUsed="1" w:qFormat="1"/>
-    <w:lsdException w:name="heading 4" w:semiHidden="1" w:uiPriority="9" w:unhideWhenUsed="1" w:qFormat="1"/>
-    <w:lsdException w:name="heading 5" w:semiHidden="1" w:uiPriority="9" w:unhideWhenUsed="1" w:qFormat="1"/>
-    <w:lsdException w:name="heading 6" w:semiHidden="1" w:uiPriority="9" w:unhideWhenUsed="1" w:qFormat="1"/>
-    <w:lsdException w:name="heading 7" w:semiHidden="1" w:uiPriority="9" w:unhideWhenUsed="1" w:qFormat="1"/>
-    <w:lsdException w:name="heading 8" w:semiHidden="1" w:uiPriority="9" w:unhideWhenUsed="1" w:qFormat="1"/>
-    <w:lsdException w:name="heading 9" w:semiHidden="1" w:uiPriority="9" w:unhideWhenUsed="1" w:qFormat="1"/>
-    <w:lsdException w:name="index 1" w:semiHidden="1" w:unhideWhenUsed="1"/>
-    <w:lsdException w:name="index 2" w:semiHidden="1" w:unhideWhenUsed="1"/>
-    <w:lsdException w:name="index 3" w:semiHidden="1" w:unhideWhenUsed="1"/>
-    <w:lsdException w:name="index 4" w:semiHidden="1" w:unhideWhenUsed="1"/>
-    <w:lsdException w:name="index 5" w:semiHidden="1" w:unhideWhenUsed="1"/>
-    <w:lsdException w:name="index 6" w:semiHidden="1" w:unhideWhenUsed="1"/>
-    <w:lsdException w:name="index 7" w:semiHidden="1" w:unhideWhenUsed="1"/>
-    <w:lsdException w:name="index 8" w:semiHidden="1" w:unhideWhenUsed="1"/>
-    <w:lsdException w:name="index 9" w:semiHidden="1" w:unhideWhenUsed="1"/>
-    <w:lsdException w:name="toc 1" w:semiHidden="1" w:uiPriority="39" w:unhideWhenUsed="1"/>
-    <w:lsdException w:name="toc 2" w:semiHidden="1" w:uiPriority="39" w:unhideWhenUsed="1"/>
-    <w:lsdException w:name="toc 3" w:semiHidden="1" w:uiPriority="39" w:unhideWhenUsed="1"/>
-    <w:lsdException w:name="toc 4" w:semiHidden="1" w:uiPriority="39" w:unhideWhenUsed="1"/>
-    <w:lsdException w:name="toc 5" w:semiHidden="1" w:uiPriority="39" w:unhideWhenUsed="1"/>
-    <w:lsdException w:name="toc 6" w:semiHidden="1" w:uiPriority="39" w:unhideWhenUsed="1"/>
-    <w:lsdException w:name="toc 7" w:semiHidden="1" w:uiPriority="39" w:unhideWhenUsed="1"/>
-    <w:lsdException w:name="toc 8" w:semiHidden="1" w:uiPriority="39" w:unhideWhenUsed="1"/>
-    <w:lsdException w:name="toc 9" w:semiHidden="1" w:uiPriority="39" w:unhideWhenUsed="1"/>
-    <w:lsdException w:name="Normal Indent" w:semiHidden="1" w:unhideWhenUsed="1"/>
-    <w:lsdException w:name="footnote text" w:semiHidden="1" w:unhideWhenUsed="1"/>
-    <w:lsdException w:name="annotation text" w:semiHidden="1" w:unhideWhenUsed="1"/>
-    <w:lsdException w:name="header" w:semiHidden="1" w:unhideWhenUsed="1"/>
-    <w:lsdException w:name="footer" w:semiHidden="1" w:unhideWhenUsed="1"/>
-    <w:lsdException w:name="index heading" w:semiHidden="1" w:unhideWhenUsed="1"/>
-    <w:lsdException w:name="caption" w:semiHidden="1" w:uiPriority="35" w:unhideWhenUsed="1" w:qFormat="1"/>
-    <w:lsdException w:name="table of figures" w:semiHidden="1" w:unhideWhenUsed="1"/>
-    <w:lsdException w:name="envelope address" w:semiHidden="1" w:unhideWhenUsed="1"/>
-    <w:lsdException w:name="envelope return" w:semiHidden="1" w:unhideWhenUsed="1"/>
-    <w:lsdException w:name="footnote reference" w:semiHidden="1" w:unhideWhenUsed="1"/>
-    <w:lsdException w:name="annotation reference" w:semiHidden="1" w:unhideWhenUsed="1"/>
-    <w:lsdException w:name="line number" w:semiHidden="1" w:unhideWhenUsed="1"/>
-    <w:lsdException w:name="page number" w:semiHidden="1" w:unhideWhenUsed="1"/>
-    <w:lsdException w:name="endnote reference" w:semiHidden="1" w:unhideWhenUsed="1"/>
-    <w:lsdException w:name="endnote text" w:semiHidden="1" w:unhideWhenUsed="1"/>
-    <w:lsdException w:name="table of authorities" w:semiHidden="1" w:unhideWhenUsed="1"/>
-    <w:lsdException w:name="macro" w:semiHidden="1" w:unhideWhenUsed="1"/>
-    <w:lsdException w:name="toa heading" w:semiHidden="1" w:unhideWhenUsed="1"/>
-    <w:lsdException w:name="List" w:semiHidden="1" w:unhideWhenUsed="1"/>
-    <w:lsdException w:name="List Bullet" w:semiHidden="1" w:unhideWhenUsed="1"/>
-    <w:lsdException w:name="List Number" w:semiHidden="1" w:unhideWhenUsed="1"/>
-    <w:lsdException w:name="List 2" w:semiHidden="1" w:unhideWhenUsed="1"/>
-    <w:lsdException w:name="List 3" w:semiHidden="1" w:unhideWhenUsed="1"/>
-    <w:lsdException w:name="List 4" w:semiHidden="1" w:unhideWhenUsed="1"/>
-    <w:lsdException w:name="List 5" w:semiHidden="1" w:unhideWhenUsed="1"/>
-    <w:lsdException w:name="List Bullet 2" w:semiHidden="1" w:unhideWhenUsed="1"/>
-    <w:lsdException w:name="List Bullet 3" w:semiHidden="1" w:unhideWhenUsed="1"/>
-    <w:lsdException w:name="List Bullet 4" w:semiHidden="1" w:unhideWhenUsed="1"/>
-    <w:lsdException w:name="List Bullet 5" w:semiHidden="1" w:unhideWhenUsed="1"/>
-    <w:lsdException w:name="List Number 2" w:semiHidden="1" w:unhideWhenUsed="1"/>
-    <w:lsdException w:name="List Number 3" w:semiHidden="1" w:unhideWhenUsed="1"/>
-    <w:lsdException w:name="List Number 4" w:semiHidden="1" w:unhideWhenUsed="1"/>
-    <w:lsdException w:name="List Number 5" w:semiHidden="1" w:unhideWhenUsed="1"/>
-    <w:lsdException w:name="Title" w:uiPriority="10" w:qFormat="1"/>
-    <w:lsdException w:name="Closing" w:semiHidden="1" w:unhideWhenUsed="1"/>
-    <w:lsdException w:name="Signature" w:semiHidden="1" w:unhideWhenUsed="1"/>
-    <w:lsdException w:name="Default Paragraph Font" w:semiHidden="1" w:uiPriority="1" w:unhideWhenUsed="1"/>
-    <w:lsdException w:name="Body Text" w:semiHidden="1" w:unhideWhenUsed="1"/>
-    <w:lsdException w:name="Body Text Indent" w:semiHidden="1" w:unhideWhenUsed="1"/>
-    <w:lsdException w:name="List Continue" w:semiHidden="1" w:unhideWhenUsed="1"/>
-    <w:lsdException w:name="List Continue 2" w:semiHidden="1" w:unhideWhenUsed="1"/>
-    <w:lsdException w:name="List Continue 3" w:semiHidden="1" w:unhideWhenUsed="1"/>
-    <w:lsdException w:name="List Continue 4" w:semiHidden="1" w:unhideWhenUsed="1"/>
-    <w:lsdException w:name="List Continue 5" w:semiHidden="1" w:unhideWhenUsed="1"/>
-    <w:lsdException w:name="Message Header" w:semiHidden="1" w:unhideWhenUsed="1"/>
-    <w:lsdException w:name="Subtitle" w:uiPriority="11" w:qFormat="1"/>
-    <w:lsdException w:name="Salutation" w:semiHidden="1" w:unhideWhenUsed="1"/>
-    <w:lsdException w:name="Date" w:semiHidden="1" w:unhideWhenUsed="1"/>
-    <w:lsdException w:name="Body Text First Indent" w:semiHidden="1" w:unhideWhenUsed="1"/>
-    <w:lsdException w:name="Body Text First Indent 2" w:semiHidden="1" w:unhideWhenUsed="1"/>
-    <w:lsdException w:name="Note Heading" w:semiHidden="1" w:unhideWhenUsed="1"/>
-    <w:lsdException w:name="Body Text 2" w:semiHidden="1" w:unhideWhenUsed="1"/>
-    <w:lsdException w:name="Body Text 3" w:semiHidden="1" w:unhideWhenUsed="1"/>
-    <w:lsdException w:name="Body Text Indent 2" w:semiHidden="1" w:unhideWhenUsed="1"/>
-    <w:lsdException w:name="Body Text Indent 3" w:semiHidden="1" w:unhideWhenUsed="1"/>
-    <w:lsdException w:name="Block Text" w:semiHidden="1" w:unhideWhenUsed="1"/>
-    <w:lsdException w:name="Hyperlink" w:semiHidden="1" w:unhideWhenUsed="1"/>
-    <w:lsdException w:name="FollowedHyperlink" w:semiHidden="1" w:unhideWhenUsed="1"/>
-    <w:lsdException w:name="Strong" w:uiPriority="22" w:qFormat="1"/>
-    <w:lsdException w:name="Emphasis" w:uiPriority="20" w:qFormat="1"/>
-    <w:lsdException w:name="Document Map" w:semiHidden="1" w:unhideWhenUsed="1"/>
-    <w:lsdException w:name="Plain Text" w:semiHidden="1" w:unhideWhenUsed="1"/>
-    <w:lsdException w:name="E-mail Signature" w:semiHidden="1" w:unhideWhenUsed="1"/>
-    <w:lsdException w:name="HTML Top of Form" w:semiHidden="1" w:unhideWhenUsed="1"/>
-    <w:lsdException w:name="HTML Bottom of Form" w:semiHidden="1" w:unhideWhenUsed="1"/>
-    <w:lsdException w:name="Normal (Web)" w:semiHidden="1" w:unhideWhenUsed="1"/>
-    <w:lsdException w:name="HTML Acronym" w:semiHidden="1" w:unhideWhenUsed="1"/>
-    <w:lsdException w:name="HTML Address" w:semiHidden="1" w:unhideWhenUsed="1"/>
-    <w:lsdException w:name="HTML Cite" w:semiHidden="1" w:unhideWhenUsed="1"/>
-    <w:lsdException w:name="HTML Code" w:semiHidden="1" w:unhideWhenUsed="1"/>
-    <w:lsdException w:name="HTML Definition" w:semiHidden="1" w:unhideWhenUsed="1"/>
-    <w:lsdException w:name="HTML Keyboard" w:semiHidden="1" w:unhideWhenUsed="1"/>
-    <w:lsdException w:name="HTML Preformatted" w:semiHidden="1" w:unhideWhenUsed="1"/>
-    <w:lsdException w:name="HTML Sample" w:semiHidden="1" w:unhideWhenUsed="1"/>
-    <w:lsdException w:name="HTML Typewriter" w:semiHidden="1" w:unhideWhenUsed="1"/>
-    <w:lsdException w:name="HTML Variable" w:semiHidden="1" w:unhideWhenUsed="1"/>
-    <w:lsdException w:name="Normal Table" w:semiHidden="1" w:unhideWhenUsed="1"/>
-    <w:lsdException w:name="annotation subject" w:semiHidden="1" w:unhideWhenUsed="1"/>
-    <w:lsdException w:name="No List" w:semiHidden="1" w:unhideWhenUsed="1"/>
-    <w:lsdException w:name="Outline List 1" w:semiHidden="1" w:unhideWhenUsed="1"/>
-    <w:lsdException w:name="Outline List 2" w:semiHidden="1" w:unhideWhenUsed="1"/>
-    <w:lsdException w:name="Outline List 3" w:semiHidden="1" w:unhideWhenUsed="1"/>
-    <w:lsdException w:name="Table Simple 1" w:semiHidden="1" w:unhideWhenUsed="1"/>
-    <w:lsdException w:name="Table Simple 2" w:semiHidden="1" w:unhideWhenUsed="1"/>
-    <w:lsdException w:name="Table Simple 3" w:semiHidden="1" w:unhideWhenUsed="1"/>
-    <w:lsdException w:name="Table Classic 1" w:semiHidden="1" w:unhideWhenUsed="1"/>
-    <w:lsdException w:name="Table Classic 2" w:semiHidden="1" w:unhideWhenUsed="1"/>
-    <w:lsdException w:name="Table Classic 3" w:semiHidden="1" w:unhideWhenUsed="1"/>
-    <w:lsdException w:name="Table Classic 4" w:semiHidden="1" w:unhideWhenUsed="1"/>
-    <w:lsdException w:name="Table Colorful 1" w:semiHidden="1" w:unhideWhenUsed="1"/>
-    <w:lsdException w:name="Table Colorful 2" w:semiHidden="1" w:unhideWhenUsed="1"/>
-    <w:lsdException w:name="Table Colorful 3" w:semiHidden="1" w:unhideWhenUsed="1"/>
-    <w:lsdException w:name="Table Columns 1" w:semiHidden="1" w:unhideWhenUsed="1"/>
-    <w:lsdException w:name="Table Columns 2" w:semiHidden="1" w:unhideWhenUsed="1"/>
-    <w:lsdException w:name="Table Columns 3" w:semiHidden="1" w:unhideWhenUsed="1"/>
-    <w:lsdException w:name="Table Columns 4" w:semiHidden="1" w:unhideWhenUsed="1"/>
-    <w:lsdException w:name="Table Columns 5" w:semiHidden="1" w:unhideWhenUsed="1"/>
-    <w:lsdException w:name="Table Grid 1" w:semiHidden="1" w:unhideWhenUsed="1"/>
-    <w:lsdException w:name="Table Grid 2" w:semiHidden="1" w:unhideWhenUsed="1"/>
-    <w:lsdException w:name="Table Grid 3" w:semiHidden="1" w:unhideWhenUsed="1"/>
-    <w:lsdException w:name="Table Grid 4" w:semiHidden="1" w:unhideWhenUsed="1"/>
-    <w:lsdException w:name="Table Grid 5" w:semiHidden="1" w:unhideWhenUsed="1"/>
-    <w:lsdException w:name="Table Grid 6" w:semiHidden="1" w:unhideWhenUsed="1"/>
-    <w:lsdException w:name="Table Grid 7" w:semiHidden="1" w:unhideWhenUsed="1"/>
-    <w:lsdException w:name="Table Grid 8" w:semiHidden="1" w:unhideWhenUsed="1"/>
-    <w:lsdException w:name="Table List 1" w:semiHidden="1" w:unhideWhenUsed="1"/>
-    <w:lsdException w:name="Table List 2" w:semiHidden="1" w:unhideWhenUsed="1"/>
-    <w:lsdException w:name="Table List 3" w:semiHidden="1" w:unhideWhenUsed="1"/>
-    <w:lsdException w:name="Table List 4" w:semiHidden="1" w:unhideWhenUsed="1"/>
-    <w:lsdException w:name="Table List 5" w:semiHidden="1" w:unhideWhenUsed="1"/>
-    <w:lsdException w:name="Table List 6" w:semiHidden="1" w:unhideWhenUsed="1"/>
-    <w:lsdException w:name="Table List 7" w:semiHidden="1" w:unhideWhenUsed="1"/>
-    <w:lsdException w:name="Table List 8" w:semiHidden="1" w:unhideWhenUsed="1"/>
-    <w:lsdException w:name="Table 3D effects 1" w:semiHidden="1" w:unhideWhenUsed="1"/>
-    <w:lsdException w:name="Table 3D effects 2" w:semiHidden="1" w:unhideWhenUsed="1"/>
-    <w:lsdException w:name="Table 3D effects 3" w:semiHidden="1" w:unhideWhenUsed="1"/>
-    <w:lsdException w:name="Table Contemporary" w:semiHidden="1" w:unhideWhenUsed="1"/>
-    <w:lsdException w:name="Table Elegant" w:semiHidden="1" w:unhideWhenUsed="1"/>
-    <w:lsdException w:name="Table Professional" w:semiHidden="1" w:unhideWhenUsed="1"/>
-    <w:lsdException w:name="Table Subtle 1" w:semiHidden="1" w:unhideWhenUsed="1"/>
-    <w:lsdException w:name="Table Subtle 2" w:semiHidden="1" w:unhideWhenUsed="1"/>
-    <w:lsdException w:name="Table Web 1" w:semiHidden="1" w:unhideWhenUsed="1"/>
-    <w:lsdException w:name="Table Web 2" w:semiHidden="1" w:unhideWhenUsed="1"/>
-    <w:lsdException w:name="Table Web 3" w:semiHidden="1" w:unhideWhenUsed="1"/>
-    <w:lsdException w:name="Balloon Text" w:semiHidden="1" w:unhideWhenUsed="1"/>
-    <w:lsdException w:name="Table Grid" w:uiPriority="39"/>
-    <w:lsdException w:name="Table Theme" w:semiHidden="1" w:unhideWhenUsed="1"/>
-    <w:lsdException w:name="Placeholder Text" w:semiHidden="1"/>
-    <w:lsdException w:name="No Spacing" w:uiPriority="1" w:qFormat="1"/>
-    <w:lsdException w:name="Light Shading" w:uiPriority="60"/>
-    <w:lsdException w:name="Light List" w:uiPriority="61"/>
-    <w:lsdException w:name="Light Grid" w:uiPriority="62"/>
-    <w:lsdException w:name="Medium Shading 1" w:uiPriority="63"/>
-    <w:lsdException w:name="Medium Shading 2" w:uiPriority="64"/>
-    <w:lsdException w:name="Medium List 1" w:uiPriority="65"/>
-    <w:lsdException w:name="Medium List 2" w:uiPriority="66"/>
-    <w:lsdException w:name="Medium Grid 1" w:uiPriority="67"/>
-    <w:lsdException w:name="Medium Grid 2" w:uiPriority="68"/>
-    <w:lsdException w:name="Medium Grid 3" w:uiPriority="69"/>
-    <w:lsdException w:name="Dark List" w:uiPriority="70"/>
-    <w:lsdException w:name="Colorful Shading" w:uiPriority="71"/>
-    <w:lsdException w:name="Colorful List" w:uiPriority="72"/>
-    <w:lsdException w:name="Colorful Grid" w:uiPriority="73"/>
-    <w:lsdException w:name="Light Shading Accent 1" w:uiPriority="60"/>
-    <w:lsdException w:name="Light List Accent 1" w:uiPriority="61"/>
-    <w:lsdException w:name="Light Grid Accent 1" w:uiPriority="62"/>
-    <w:lsdException w:name="Medium Shading 1 Accent 1" w:uiPriority="63"/>
-    <w:lsdException w:name="Medium Shading 2 Accent 1" w:uiPriority="64"/>
-    <w:lsdException w:name="Medium List 1 Accent 1" w:uiPriority="65"/>
-    <w:lsdException w:name="Revision" w:semiHidden="1"/>
-    <w:lsdException w:name="List Paragraph" w:uiPriority="34" w:qFormat="1"/>
-    <w:lsdException w:name="Quote" w:uiPriority="29" w:qFormat="1"/>
-    <w:lsdException w:name="Intense Quote" w:uiPriority="30" w:qFormat="1"/>
-    <w:lsdException w:name="Medium List 2 Accent 1" w:uiPriority="66"/>
-    <w:lsdException w:name="Medium Grid 1 Accent 1" w:uiPriority="67"/>
-    <w:lsdException w:name="Medium Grid 2 Accent 1" w:uiPriority="68"/>
-    <w:lsdException w:name="Medium Grid 3 Accent 1" w:uiPriority="69"/>
-    <w:lsdException w:name="Dark List Accent 1" w:uiPriority="70"/>
-    <w:lsdException w:name="Colorful Shading Accent 1" w:uiPriority="71"/>
-    <w:lsdException w:name="Colorful List Accent 1" w:uiPriority="72"/>
-    <w:lsdException w:name="Colorful Grid Accent 1" w:uiPriority="73"/>
-    <w:lsdException w:name="Light Shading Accent 2" w:uiPriority="60"/>
-    <w:lsdException w:name="Light List Accent 2" w:uiPriority="61"/>
-    <w:lsdException w:name="Light Grid Accent 2" w:uiPriority="62"/>
-    <w:lsdException w:name="Medium Shading 1 Accent 2" w:uiPriority="63"/>
-    <w:lsdException w:name="Medium Shading 2 Accent 2" w:uiPriority="64"/>
-    <w:lsdException w:name="Medium List 1 Accent 2" w:uiPriority="65"/>
-    <w:lsdException w:name="Medium List 2 Accent 2" w:uiPriority="66"/>
-    <w:lsdException w:name="Medium Grid 1 Accent 2" w:uiPriority="67"/>
-    <w:lsdException w:name="Medium Grid 2 Accent 2" w:uiPriority="68"/>
-    <w:lsdException w:name="Medium Grid 3 Accent 2" w:uiPriority="69"/>
-    <w:lsdException w:name="Dark List Accent 2" w:uiPriority="70"/>
-    <w:lsdException w:name="Colorful Shading Accent 2" w:uiPriority="71"/>
-    <w:lsdException w:name="Colorful List Accent 2" w:uiPriority="72"/>
-    <w:lsdException w:name="Colorful Grid Accent 2" w:uiPriority="73"/>
-    <w:lsdException w:name="Light Shading Accent 3" w:uiPriority="60"/>
-    <w:lsdException w:name="Light List Accent 3" w:uiPriority="61"/>
-    <w:lsdException w:name="Light Grid Accent 3" w:uiPriority="62"/>
-    <w:lsdException w:name="Medium Shading 1 Accent 3" w:uiPriority="63"/>
-    <w:lsdException w:name="Medium Shading 2 Accent 3" w:uiPriority="64"/>
-    <w:lsdException w:name="Medium List 1 Accent 3" w:uiPriority="65"/>
-    <w:lsdException w:name="Medium List 2 Accent 3" w:uiPriority="66"/>
-    <w:lsdException w:name="Medium Grid 1 Accent 3" w:uiPriority="67"/>
-    <w:lsdException w:name="Medium Grid 2 Accent 3" w:uiPriority="68"/>
-    <w:lsdException w:name="Medium Grid 3 Accent 3" w:uiPriority="69"/>
-    <w:lsdException w:name="Dark List Accent 3" w:uiPriority="70"/>
-    <w:lsdException w:name="Colorful Shading Accent 3" w:uiPriority="71"/>
-    <w:lsdException w:name="Colorful List Accent 3" w:uiPriority="72"/>
-    <w:lsdException w:name="Colorful Grid Accent 3" w:uiPriority="73"/>
-    <w:lsdException w:name="Light Shading Accent 4" w:uiPriority="60"/>
-    <w:lsdException w:name="Light List Accent 4" w:uiPriority="61"/>
-    <w:lsdException w:name="Light Grid Accent 4" w:uiPriority="62"/>
-    <w:lsdException w:name="Medium Shading 1 Accent 4" w:uiPriority="63"/>
-    <w:lsdException w:name="Medium Shading 2 Accent 4" w:uiPriority="64"/>
-    <w:lsdException w:name="Medium List 1 Accent 4" w:uiPriority="65"/>
-    <w:lsdException w:name="Medium List 2 Accent 4" w:uiPriority="66"/>
-    <w:lsdException w:name="Medium Grid 1 Accent 4" w:uiPriority="67"/>
-    <w:lsdException w:name="Medium Grid 2 Accent 4" w:uiPriority="68"/>
-    <w:lsdException w:name="Medium Grid 3 Accent 4" w:uiPriority="69"/>
-    <w:lsdException w:name="Dark List Accent 4" w:uiPriority="70"/>
-    <w:lsdException w:name="Colorful Shading Accent 4" w:uiPriority="71"/>
-    <w:lsdException w:name="Colorful List Accent 4" w:uiPriority="72"/>
-    <w:lsdException w:name="Colorful Grid Accent 4" w:uiPriority="73"/>
-    <w:lsdException w:name="Light Shading Accent 5" w:uiPriority="60"/>
-    <w:lsdException w:name="Light List Accent 5" w:uiPriority="61"/>
-    <w:lsdException w:name="Light Grid Accent 5" w:uiPriority="62"/>
-    <w:lsdException w:name="Medium Shading 1 Accent 5" w:uiPriority="63"/>
-    <w:lsdException w:name="Medium Shading 2 Accent 5" w:uiPriority="64"/>
-    <w:lsdException w:name="Medium List 1 Accent 5" w:uiPriority="65"/>
-    <w:lsdException w:name="Medium List 2 Accent 5" w:uiPriority="66"/>
-    <w:lsdException w:name="Medium Grid 1 Accent 5" w:uiPriority="67"/>
-    <w:lsdException w:name="Medium Grid 2 Accent 5" w:uiPriority="68"/>
-    <w:lsdException w:name="Medium Grid 3 Accent 5" w:uiPriority="69"/>
-    <w:lsdException w:name="Dark List Accent 5" w:uiPriority="70"/>
-    <w:lsdException w:name="Colorful Shading Accent 5" w:uiPriority="71"/>
-    <w:lsdException w:name="Colorful List Accent 5" w:uiPriority="72"/>
-    <w:lsdException w:name="Colorful Grid Accent 5" w:uiPriority="73"/>
-    <w:lsdException w:name="Light Shading Accent 6" w:uiPriority="60"/>
-    <w:lsdException w:name="Light List Accent 6" w:uiPriority="61"/>
-    <w:lsdException w:name="Light Grid Accent 6" w:uiPriority="62"/>
-    <w:lsdException w:name="Medium Shading 1 Accent 6" w:uiPriority="63"/>
-    <w:lsdException w:name="Medium Shading 2 Accent 6" w:uiPriority="64"/>
-    <w:lsdException w:name="Medium List 1 Accent 6" w:uiPriority="65"/>
-    <w:lsdException w:name="Medium List 2 Accent 6" w:uiPriority="66"/>
-    <w:lsdException w:name="Medium Grid 1 Accent 6" w:uiPriority="67"/>
-    <w:lsdException w:name="Medium Grid 2 Accent 6" w:uiPriority="68"/>
-    <w:lsdException w:name="Medium Grid 3 Accent 6" w:uiPriority="69"/>
-    <w:lsdException w:name="Dark List Accent 6" w:uiPriority="70"/>
-    <w:lsdException w:name="Colorful Shading Accent 6" w:uiPriority="71"/>
-    <w:lsdException w:name="Colorful List Accent 6" w:uiPriority="72"/>
-    <w:lsdException w:name="Colorful Grid Accent 6" w:uiPriority="73"/>
-    <w:lsdException w:name="Subtle Emphasis" w:uiPriority="19" w:qFormat="1"/>
-    <w:lsdException w:name="Intense Emphasis" w:uiPriority="21" w:qFormat="1"/>
-    <w:lsdException w:name="Subtle Reference" w:uiPriority="31" w:qFormat="1"/>
-    <w:lsdException w:name="Intense Reference" w:uiPriority="32" w:qFormat="1"/>
-    <w:lsdException w:name="Book Title" w:uiPriority="33" w:qFormat="1"/>
-    <w:lsdException w:name="Bibliography" w:semiHidden="1" w:uiPriority="37" w:unhideWhenUsed="1"/>
-    <w:lsdException w:name="TOC Heading" w:semiHidden="1" w:uiPriority="39" w:unhideWhenUsed="1" w:qFormat="1"/>
-    <w:lsdException w:name="Plain Table 1" w:uiPriority="41"/>
-    <w:lsdException w:name="Plain Table 2" w:uiPriority="42"/>
-    <w:lsdException w:name="Plain Table 3" w:uiPriority="43"/>
-    <w:lsdException w:name="Plain Table 4" w:uiPriority="44"/>
-    <w:lsdException w:name="Plain Table 5" w:uiPriority="45"/>
-    <w:lsdException w:name="Grid Table Light" w:uiPriority="40"/>
-    <w:lsdException w:name="Grid Table 1 Light" w:uiPriority="46"/>
-    <w:lsdException w:name="Grid Table 2" w:uiPriority="47"/>
-    <w:lsdException w:name="Grid Table 3" w:uiPriority="48"/>
-    <w:lsdException w:name="Grid Table 4" w:uiPriority="49"/>
-    <w:lsdException w:name="Grid Table 5 Dark" w:uiPriority="50"/>
-    <w:lsdException w:name="Grid Table 6 Colorful" w:uiPriority="51"/>
-    <w:lsdException w:name="Grid Table 7 Colorful" w:uiPriority="52"/>
-    <w:lsdException w:name="Grid Table 1 Light Accent 1" w:uiPriority="46"/>
-    <w:lsdException w:name="Grid Table 2 Accent 1" w:uiPriority="47"/>
-    <w:lsdException w:name="Grid Table 3 Accent 1" w:uiPriority="48"/>
-    <w:lsdException w:name="Grid Table 4 Accent 1" w:uiPriority="49"/>
-    <w:lsdException w:name="Grid Table 5 Dark Accent 1" w:uiPriority="50"/>
-    <w:lsdException w:name="Grid Table 6 Colorful Accent 1" w:uiPriority="51"/>
-    <w:lsdException w:name="Grid Table 7 Colorful Accent 1" w:uiPriority="52"/>
-    <w:lsdException w:name="Grid Table 1 Light Accent 2" w:uiPriority="46"/>
-    <w:lsdException w:name="Grid Table 2 Accent 2" w:uiPriority="47"/>
-    <w:lsdException w:name="Grid Table 3 Accent 2" w:uiPriority="48"/>
-    <w:lsdException w:name="Grid Table 4 Accent 2" w:uiPriority="49"/>
-    <w:lsdException w:name="Grid Table 5 Dark Accent 2" w:uiPriority="50"/>
-    <w:lsdException w:name="Grid Table 6 Colorful Accent 2" w:uiPriority="51"/>
-    <w:lsdException w:name="Grid Table 7 Colorful Accent 2" w:uiPriority="52"/>
-    <w:lsdException w:name="Grid Table 1 Light Accent 3" w:uiPriority="46"/>
-    <w:lsdException w:name="Grid Table 2 Accent 3" w:uiPriority="47"/>
-    <w:lsdException w:name="Grid Table 3 Accent 3" w:uiPriority="48"/>
-    <w:lsdException w:name="Grid Table 4 Accent 3" w:uiPriority="49"/>
-    <w:lsdException w:name="Grid Table 5 Dark Accent 3" w:uiPriority="50"/>
-    <w:lsdException w:name="Grid Table 6 Colorful Accent 3" w:uiPriority="51"/>
-    <w:lsdException w:name="Grid Table 7 Colorful Accent 3" w:uiPriority="52"/>
-    <w:lsdException w:name="Grid Table 1 Light Accent 4" w:uiPriority="46"/>
-    <w:lsdException w:name="Grid Table 2 Accent 4" w:uiPriority="47"/>
-    <w:lsdException w:name="Grid Table 3 Accent 4" w:uiPriority="48"/>
-    <w:lsdException w:name="Grid Table 4 Accent 4" w:uiPriority="49"/>
-    <w:lsdException w:name="Grid Table 5 Dark Accent 4" w:uiPriority="50"/>
-    <w:lsdException w:name="Grid Table 6 Colorful Accent 4" w:uiPriority="51"/>
-    <w:lsdException w:name="Grid Table 7 Colorful Accent 4" w:uiPriority="52"/>
-    <w:lsdException w:name="Grid Table 1 Light Accent 5" w:uiPriority="46"/>
-    <w:lsdException w:name="Grid Table 2 Accent 5" w:uiPriority="47"/>
-    <w:lsdException w:name="Grid Table 3 Accent 5" w:uiPriority="48"/>
-    <w:lsdException w:name="Grid Table 4 Accent 5" w:uiPriority="49"/>
-    <w:lsdException w:name="Grid Table 5 Dark Accent 5" w:uiPriority="50"/>
-    <w:lsdException w:name="Grid Table 6 Colorful Accent 5" w:uiPriority="51"/>
-    <w:lsdException w:name="Grid Table 7 Colorful Accent 5" w:uiPriority="52"/>
-    <w:lsdException w:name="Grid Table 1 Light Accent 6" w:uiPriority="46"/>
-    <w:lsdException w:name="Grid Table 2 Accent 6" w:uiPriority="47"/>
-    <w:lsdException w:name="Grid Table 3 Accent 6" w:uiPriority="48"/>
-    <w:lsdException w:name="Grid Table 4 Accent 6" w:uiPriority="49"/>
-    <w:lsdException w:name="Grid Table 5 Dark Accent 6" w:uiPriority="50"/>
-    <w:lsdException w:name="Grid Table 6 Colorful Accent 6" w:uiPriority="51"/>
-    <w:lsdException w:name="Grid Table 7 Colorful Accent 6" w:uiPriority="52"/>
-    <w:lsdException w:name="List Table 1 Light" w:uiPriority="46"/>
-    <w:lsdException w:name="List Table 2" w:uiPriority="47"/>
-    <w:lsdException w:name="List Table 3" w:uiPriority="48"/>
-    <w:lsdException w:name="List Table 4" w:uiPriority="49"/>
-    <w:lsdException w:name="List Table 5 Dark" w:uiPriority="50"/>
-    <w:lsdException w:name="List Table 6 Colorful" w:uiPriority="51"/>
-    <w:lsdException w:name="List Table 7 Colorful" w:uiPriority="52"/>
-    <w:lsdException w:name="List Table 1 Light Accent 1" w:uiPriority="46"/>
-    <w:lsdException w:name="List Table 2 Accent 1" w:uiPriority="47"/>
-    <w:lsdException w:name="List Table 3 Accent 1" w:uiPriority="48"/>
-    <w:lsdException w:name="List Table 4 Accent 1" w:uiPriority="49"/>
-    <w:lsdException w:name="List Table 5 Dark Accent 1" w:uiPriority="50"/>
-    <w:lsdException w:name="List Table 6 Colorful Accent 1" w:uiPriority="51"/>
-    <w:lsdException w:name="List Table 7 Colorful Accent 1" w:uiPriority="52"/>
-    <w:lsdException w:name="List Table 1 Light Accent 2" w:uiPriority="46"/>
-    <w:lsdException w:name="List Table 2 Accent 2" w:uiPriority="47"/>
-    <w:lsdException w:name="List Table 3 Accent 2" w:uiPriority="48"/>
-    <w:lsdException w:name="List Table 4 Accent 2" w:uiPriority="49"/>
-    <w:lsdException w:name="List Table 5 Dark Accent 2" w:uiPriority="50"/>
-    <w:lsdException w:name="List Table 6 Colorful Accent 2" w:uiPriority="51"/>
-    <w:lsdException w:name="List Table 7 Colorful Accent 2" w:uiPriority="52"/>
-    <w:lsdException w:name="List Table 1 Light Accent 3" w:uiPriority="46"/>
-    <w:lsdException w:name="List Table 2 Accent 3" w:uiPriority="47"/>
-    <w:lsdException w:name="List Table 3 Accent 3" w:uiPriority="48"/>
-    <w:lsdException w:name="List Table 4 Accent 3" w:uiPriority="49"/>
-    <w:lsdException w:name="List Table 5 Dark Accent 3" w:uiPriority="50"/>
-    <w:lsdException w:name="List Table 6 Colorful Accent 3" w:uiPriority="51"/>
-    <w:lsdException w:name="List Table 7 Colorful Accent 3" w:uiPriority="52"/>
-    <w:lsdException w:name="List Table 1 Light Accent 4" w:uiPriority="46"/>
-    <w:lsdException w:name="List Table 2 Accent 4" w:uiPriority="47"/>
-    <w:lsdException w:name="List Table 3 Accent 4" w:uiPriority="48"/>
-    <w:lsdException w:name="List Table 4 Accent 4" w:uiPriority="49"/>
-    <w:lsdException w:name="List Table 5 Dark Accent 4" w:uiPriority="50"/>
-    <w:lsdException w:name="List Table 6 Colorful Accent 4" w:uiPriority="51"/>
-    <w:lsdException w:name="List Table 7 Colorful Accent 4" w:uiPriority="52"/>
-    <w:lsdException w:name="List Table 1 Light Accent 5" w:uiPriority="46"/>
-    <w:lsdException w:name="List Table 2 Accent 5" w:uiPriority="47"/>
-    <w:lsdException w:name="List Table 3 Accent 5" w:uiPriority="48"/>
-    <w:lsdException w:name="List Table 4 Accent 5" w:uiPriority="49"/>
-    <w:lsdException w:name="List Table 5 Dark Accent 5" w:uiPriority="50"/>
-    <w:lsdException w:name="List Table 6 Colorful Accent 5" w:uiPriority="51"/>
-    <w:lsdException w:name="List Table 7 Colorful Accent 5" w:uiPriority="52"/>
-    <w:lsdException w:name="List Table 1 Light Accent 6" w:uiPriority="46"/>
-    <w:lsdException w:name="List Table 2 Accent 6" w:uiPriority="47"/>
-    <w:lsdException w:name="List Table 3 Accent 6" w:uiPriority="48"/>
-    <w:lsdException w:name="List Table 4 Accent 6" w:uiPriority="49"/>
-    <w:lsdException w:name="List Table 5 Dark Accent 6" w:uiPriority="50"/>
-    <w:lsdException w:name="List Table 6 Colorful Accent 6" w:uiPriority="51"/>
-    <w:lsdException w:name="List Table 7 Colorful Accent 6" w:uiPriority="52"/>
+  <w:latentStyles w:defLockedState="0" w:defUIPriority="99" w:defSemiHidden="1" w:defUnhideWhenUsed="1" w:defQFormat="0" w:count="267">
+    <w:lsdException w:name="Normal" w:semiHidden="0" w:uiPriority="0" w:unhideWhenUsed="0" w:qFormat="1"/>
+    <w:lsdException w:name="heading 1" w:semiHidden="0" w:uiPriority="9" w:unhideWhenUsed="0" w:qFormat="1"/>
+    <w:lsdException w:name="heading 2" w:uiPriority="9" w:qFormat="1"/>
+    <w:lsdException w:name="heading 3" w:uiPriority="9" w:qFormat="1"/>
+    <w:lsdException w:name="heading 4" w:uiPriority="9" w:qFormat="1"/>
+    <w:lsdException w:name="heading 5" w:uiPriority="9" w:qFormat="1"/>
+    <w:lsdException w:name="heading 6" w:uiPriority="9" w:qFormat="1"/>
+    <w:lsdException w:name="heading 7" w:uiPriority="9" w:qFormat="1"/>
+    <w:lsdException w:name="heading 8" w:uiPriority="9" w:qFormat="1"/>
+    <w:lsdException w:name="heading 9" w:uiPriority="9" w:qFormat="1"/>
+    <w:lsdException w:name="toc 1" w:uiPriority="39"/>
+    <w:lsdException w:name="toc 2" w:uiPriority="39"/>
+    <w:lsdException w:name="toc 3" w:uiPriority="39"/>
+    <w:lsdException w:name="toc 4" w:uiPriority="39"/>
+    <w:lsdException w:name="toc 5" w:uiPriority="39"/>
+    <w:lsdException w:name="toc 6" w:uiPriority="39"/>
+    <w:lsdException w:name="toc 7" w:uiPriority="39"/>
+    <w:lsdException w:name="toc 8" w:uiPriority="39"/>
+    <w:lsdException w:name="toc 9" w:uiPriority="39"/>
+    <w:lsdException w:name="caption" w:uiPriority="35" w:qFormat="1"/>
+    <w:lsdException w:name="Title" w:semiHidden="0" w:uiPriority="10" w:unhideWhenUsed="0" w:qFormat="1"/>
+    <w:lsdException w:name="Default Paragraph Font" w:uiPriority="1"/>
+    <w:lsdException w:name="Subtitle" w:semiHidden="0" w:uiPriority="11" w:unhideWhenUsed="0" w:qFormat="1"/>
+    <w:lsdException w:name="Strong" w:semiHidden="0" w:uiPriority="22" w:unhideWhenUsed="0" w:qFormat="1"/>
+    <w:lsdException w:name="Emphasis" w:semiHidden="0" w:uiPriority="20" w:unhideWhenUsed="0" w:qFormat="1"/>
+    <w:lsdException w:name="Table Grid" w:semiHidden="0" w:uiPriority="39" w:unhideWhenUsed="0"/>
+    <w:lsdException w:name="Placeholder Text" w:unhideWhenUsed="0"/>
+    <w:lsdException w:name="No Spacing" w:semiHidden="0" w:uiPriority="1" w:unhideWhenUsed="0" w:qFormat="1"/>
+    <w:lsdException w:name="Light Shading" w:semiHidden="0" w:uiPriority="60" w:unhideWhenUsed="0"/>
+    <w:lsdException w:name="Light List" w:semiHidden="0" w:uiPriority="61" w:unhideWhenUsed="0"/>
+    <w:lsdException w:name="Light Grid" w:semiHidden="0" w:uiPriority="62" w:unhideWhenUsed="0"/>
+    <w:lsdException w:name="Medium Shading 1" w:semiHidden="0" w:uiPriority="63" w:unhideWhenUsed="0"/>
+    <w:lsdException w:name="Medium Shading 2" w:semiHidden="0" w:uiPriority="64" w:unhideWhenUsed="0"/>
+    <w:lsdException w:name="Medium List 1" w:semiHidden="0" w:uiPriority="65" w:unhideWhenUsed="0"/>
+    <w:lsdException w:name="Medium List 2" w:semiHidden="0" w:uiPriority="66" w:unhideWhenUsed="0"/>
+    <w:lsdException w:name="Medium Grid 1" w:semiHidden="0" w:uiPriority="67" w:unhideWhenUsed="0"/>
+    <w:lsdException w:name="Medium Grid 2" w:semiHidden="0" w:uiPriority="68" w:unhideWhenUsed="0"/>
+    <w:lsdException w:name="Medium Grid 3" w:semiHidden="0" w:uiPriority="69" w:unhideWhenUsed="0"/>
+    <w:lsdException w:name="Dark List" w:semiHidden="0" w:uiPriority="70" w:unhideWhenUsed="0"/>
+    <w:lsdException w:name="Colorful Shading" w:semiHidden="0" w:uiPriority="71" w:unhideWhenUsed="0"/>
+    <w:lsdException w:name="Colorful List" w:semiHidden="0" w:uiPriority="72" w:unhideWhenUsed="0"/>
+    <w:lsdException w:name="Colorful Grid" w:semiHidden="0" w:uiPriority="73" w:unhideWhenUsed="0"/>
+    <w:lsdException w:name="Light Shading Accent 1" w:semiHidden="0" w:uiPriority="60" w:unhideWhenUsed="0"/>
+    <w:lsdException w:name="Light List Accent 1" w:semiHidden="0" w:uiPriority="61" w:unhideWhenUsed="0"/>
+    <w:lsdException w:name="Light Grid Accent 1" w:semiHidden="0" w:uiPriority="62" w:unhideWhenUsed="0"/>
+    <w:lsdException w:name="Medium Shading 1 Accent 1" w:semiHidden="0" w:uiPriority="63" w:unhideWhenUsed="0"/>
+    <w:lsdException w:name="Medium Shading 2 Accent 1" w:semiHidden="0" w:uiPriority="64" w:unhideWhenUsed="0"/>
+    <w:lsdException w:name="Medium List 1 Accent 1" w:semiHidden="0" w:uiPriority="65" w:unhideWhenUsed="0"/>
+    <w:lsdException w:name="Revision" w:unhideWhenUsed="0"/>
+    <w:lsdException w:name="List Paragraph" w:semiHidden="0" w:uiPriority="34" w:unhideWhenUsed="0" w:qFormat="1"/>
+    <w:lsdException w:name="Quote" w:semiHidden="0" w:uiPriority="29" w:unhideWhenUsed="0" w:qFormat="1"/>
+    <w:lsdException w:name="Intense Quote" w:semiHidden="0" w:uiPriority="30" w:unhideWhenUsed="0" w:qFormat="1"/>
+    <w:lsdException w:name="Medium List 2 Accent 1" w:semiHidden="0" w:uiPriority="66" w:unhideWhenUsed="0"/>
+    <w:lsdException w:name="Medium Grid 1 Accent 1" w:semiHidden="0" w:uiPriority="67" w:unhideWhenUsed="0"/>
+    <w:lsdException w:name="Medium Grid 2 Accent 1" w:semiHidden="0" w:uiPriority="68" w:unhideWhenUsed="0"/>
+    <w:lsdException w:name="Medium Grid 3 Accent 1" w:semiHidden="0" w:uiPriority="69" w:unhideWhenUsed="0"/>
+    <w:lsdException w:name="Dark List Accent 1" w:semiHidden="0" w:uiPriority="70" w:unhideWhenUsed="0"/>
+    <w:lsdException w:name="Colorful Shading Accent 1" w:semiHidden="0" w:uiPriority="71" w:unhideWhenUsed="0"/>
+    <w:lsdException w:name="Colorful List Accent 1" w:semiHidden="0" w:uiPriority="72" w:unhideWhenUsed="0"/>
+    <w:lsdException w:name="Colorful Grid Accent 1" w:semiHidden="0" w:uiPriority="73" w:unhideWhenUsed="0"/>
+    <w:lsdException w:name="Light Shading Accent 2" w:semiHidden="0" w:uiPriority="60" w:unhideWhenUsed="0"/>
+    <w:lsdException w:name="Light List Accent 2" w:semiHidden="0" w:uiPriority="61" w:unhideWhenUsed="0"/>
+    <w:lsdException w:name="Light Grid Accent 2" w:semiHidden="0" w:uiPriority="62" w:unhideWhenUsed="0"/>
+    <w:lsdException w:name="Medium Shading 1 Accent 2" w:semiHidden="0" w:uiPriority="63" w:unhideWhenUsed="0"/>
+    <w:lsdException w:name="Medium Shading 2 Accent 2" w:semiHidden="0" w:uiPriority="64" w:unhideWhenUsed="0"/>
+    <w:lsdException w:name="Medium List 1 Accent 2" w:semiHidden="0" w:uiPriority="65" w:unhideWhenUsed="0"/>
+    <w:lsdException w:name="Medium List 2 Accent 2" w:semiHidden="0" w:uiPriority="66" w:unhideWhenUsed="0"/>
+    <w:lsdException w:name="Medium Grid 1 Accent 2" w:semiHidden="0" w:uiPriority="67" w:unhideWhenUsed="0"/>
+    <w:lsdException w:name="Medium Grid 2 Accent 2" w:semiHidden="0" w:uiPriority="68" w:unhideWhenUsed="0"/>
+    <w:lsdException w:name="Medium Grid 3 Accent 2" w:semiHidden="0" w:uiPriority="69" w:unhideWhenUsed="0"/>
+    <w:lsdException w:name="Dark List Accent 2" w:semiHidden="0" w:uiPriority="70" w:unhideWhenUsed="0"/>
+    <w:lsdException w:name="Colorful Shading Accent 2" w:semiHidden="0" w:uiPriority="71" w:unhideWhenUsed="0"/>
+    <w:lsdException w:name="Colorful List Accent 2" w:semiHidden="0" w:uiPriority="72" w:unhideWhenUsed="0"/>
+    <w:lsdException w:name="Colorful Grid Accent 2" w:semiHidden="0" w:uiPriority="73" w:unhideWhenUsed="0"/>
+    <w:lsdException w:name="Light Shading Accent 3" w:semiHidden="0" w:uiPriority="60" w:unhideWhenUsed="0"/>
+    <w:lsdException w:name="Light List Accent 3" w:semiHidden="0" w:uiPriority="61" w:unhideWhenUsed="0"/>
+    <w:lsdException w:name="Light Grid Accent 3" w:semiHidden="0" w:uiPriority="62" w:unhideWhenUsed="0"/>
+    <w:lsdException w:name="Medium Shading 1 Accent 3" w:semiHidden="0" w:uiPriority="63" w:unhideWhenUsed="0"/>
+    <w:lsdException w:name="Medium Shading 2 Accent 3" w:semiHidden="0" w:uiPriority="64" w:unhideWhenUsed="0"/>
+    <w:lsdException w:name="Medium List 1 Accent 3" w:semiHidden="0" w:uiPriority="65" w:unhideWhenUsed="0"/>
+    <w:lsdException w:name="Medium List 2 Accent 3" w:semiHidden="0" w:uiPriority="66" w:unhideWhenUsed="0"/>
+    <w:lsdException w:name="Medium Grid 1 Accent 3" w:semiHidden="0" w:uiPriority="67" w:unhideWhenUsed="0"/>
+    <w:lsdException w:name="Medium Grid 2 Accent 3" w:semiHidden="0" w:uiPriority="68" w:unhideWhenUsed="0"/>
+    <w:lsdException w:name="Medium Grid 3 Accent 3" w:semiHidden="0" w:uiPriority="69" w:unhideWhenUsed="0"/>
+    <w:lsdException w:name="Dark List Accent 3" w:semiHidden="0" w:uiPriority="70" w:unhideWhenUsed="0"/>
+    <w:lsdException w:name="Colorful Shading Accent 3" w:semiHidden="0" w:uiPriority="71" w:unhideWhenUsed="0"/>
+    <w:lsdException w:name="Colorful List Accent 3" w:semiHidden="0" w:uiPriority="72" w:unhideWhenUsed="0"/>
+    <w:lsdException w:name="Colorful Grid Accent 3" w:semiHidden="0" w:uiPriority="73" w:unhideWhenUsed="0"/>
+    <w:lsdException w:name="Light Shading Accent 4" w:semiHidden="0" w:uiPriority="60" w:unhideWhenUsed="0"/>
+    <w:lsdException w:name="Light List Accent 4" w:semiHidden="0" w:uiPriority="61" w:unhideWhenUsed="0"/>
+    <w:lsdException w:name="Light Grid Accent 4" w:semiHidden="0" w:uiPriority="62" w:unhideWhenUsed="0"/>
+    <w:lsdException w:name="Medium Shading 1 Accent 4" w:semiHidden="0" w:uiPriority="63" w:unhideWhenUsed="0"/>
+    <w:lsdException w:name="Medium Shading 2 Accent 4" w:semiHidden="0" w:uiPriority="64" w:unhideWhenUsed="0"/>
+    <w:lsdException w:name="Medium List 1 Accent 4" w:semiHidden="0" w:uiPriority="65" w:unhideWhenUsed="0"/>
+    <w:lsdException w:name="Medium List 2 Accent 4" w:semiHidden="0" w:uiPriority="66" w:unhideWhenUsed="0"/>
+    <w:lsdException w:name="Medium Grid 1 Accent 4" w:semiHidden="0" w:uiPriority="67" w:unhideWhenUsed="0"/>
+    <w:lsdException w:name="Medium Grid 2 Accent 4" w:semiHidden="0" w:uiPriority="68" w:unhideWhenUsed="0"/>
+    <w:lsdException w:name="Medium Grid 3 Accent 4" w:semiHidden="0" w:uiPriority="69" w:unhideWhenUsed="0"/>
+    <w:lsdException w:name="Dark List Accent 4" w:semiHidden="0" w:uiPriority="70" w:unhideWhenUsed="0"/>
+    <w:lsdException w:name="Colorful Shading Accent 4" w:semiHidden="0" w:uiPriority="71" w:unhideWhenUsed="0"/>
+    <w:lsdException w:name="Colorful List Accent 4" w:semiHidden="0" w:uiPriority="72" w:unhideWhenUsed="0"/>
+    <w:lsdException w:name="Colorful Grid Accent 4" w:semiHidden="0" w:uiPriority="73" w:unhideWhenUsed="0"/>
+    <w:lsdException w:name="Light Shading Accent 5" w:semiHidden="0" w:uiPriority="60" w:unhideWhenUsed="0"/>
+    <w:lsdException w:name="Light List Accent 5" w:semiHidden="0" w:uiPriority="61" w:unhideWhenUsed="0"/>
+    <w:lsdException w:name="Light Grid Accent 5" w:semiHidden="0" w:uiPriority="62" w:unhideWhenUsed="0"/>
+    <w:lsdException w:name="Medium Shading 1 Accent 5" w:semiHidden="0" w:uiPriority="63" w:unhideWhenUsed="0"/>
+    <w:lsdException w:name="Medium Shading 2 Accent 5" w:semiHidden="0" w:uiPriority="64" w:unhideWhenUsed="0"/>
+    <w:lsdException w:name="Medium List 1 Accent 5" w:semiHidden="0" w:uiPriority="65" w:unhideWhenUsed="0"/>
+    <w:lsdException w:name="Medium List 2 Accent 5" w:semiHidden="0" w:uiPriority="66" w:unhideWhenUsed="0"/>
+    <w:lsdException w:name="Medium Grid 1 Accent 5" w:semiHidden="0" w:uiPriority="67" w:unhideWhenUsed="0"/>
+    <w:lsdException w:name="Medium Grid 2 Accent 5" w:semiHidden="0" w:uiPriority="68" w:unhideWhenUsed="0"/>
+    <w:lsdException w:name="Medium Grid 3 Accent 5" w:semiHidden="0" w:uiPriority="69" w:unhideWhenUsed="0"/>
+    <w:lsdException w:name="Dark List Accent 5" w:semiHidden="0" w:uiPriority="70" w:unhideWhenUsed="0"/>
+    <w:lsdException w:name="Colorful Shading Accent 5" w:semiHidden="0" w:uiPriority="71" w:unhideWhenUsed="0"/>
+    <w:lsdException w:name="Colorful List Accent 5" w:semiHidden="0" w:uiPriority="72" w:unhideWhenUsed="0"/>
+    <w:lsdException w:name="Colorful Grid Accent 5" w:semiHidden="0" w:uiPriority="73" w:unhideWhenUsed="0"/>
+    <w:lsdException w:name="Light Shading Accent 6" w:semiHidden="0" w:uiPriority="60" w:unhideWhenUsed="0"/>
+    <w:lsdException w:name="Light List Accent 6" w:semiHidden="0" w:uiPriority="61" w:unhideWhenUsed="0"/>
+    <w:lsdException w:name="Light Grid Accent 6" w:semiHidden="0" w:uiPriority="62" w:unhideWhenUsed="0"/>
+    <w:lsdException w:name="Medium Shading 1 Accent 6" w:semiHidden="0" w:uiPriority="63" w:unhideWhenUsed="0"/>
+    <w:lsdException w:name="Medium Shading 2 Accent 6" w:semiHidden="0" w:uiPriority="64" w:unhideWhenUsed="0"/>
+    <w:lsdException w:name="Medium List 1 Accent 6" w:semiHidden="0" w:uiPriority="65" w:unhideWhenUsed="0"/>
+    <w:lsdException w:name="Medium List 2 Accent 6" w:semiHidden="0" w:uiPriority="66" w:unhideWhenUsed="0"/>
+    <w:lsdException w:name="Medium Grid 1 Accent 6" w:semiHidden="0" w:uiPriority="67" w:unhideWhenUsed="0"/>
+    <w:lsdException w:name="Medium Grid 2 Accent 6" w:semiHidden="0" w:uiPriority="68" w:unhideWhenUsed="0"/>
+    <w:lsdException w:name="Medium Grid 3 Accent 6" w:semiHidden="0" w:uiPriority="69" w:unhideWhenUsed="0"/>
+    <w:lsdException w:name="Dark List Accent 6" w:semiHidden="0" w:uiPriority="70" w:unhideWhenUsed="0"/>
+    <w:lsdException w:name="Colorful Shading Accent 6" w:semiHidden="0" w:uiPriority="71" w:unhideWhenUsed="0"/>
+    <w:lsdException w:name="Colorful List Accent 6" w:semiHidden="0" w:uiPriority="72" w:unhideWhenUsed="0"/>
+    <w:lsdException w:name="Colorful Grid Accent 6" w:semiHidden="0" w:uiPriority="73" w:unhideWhenUsed="0"/>
+    <w:lsdException w:name="Subtle Emphasis" w:semiHidden="0" w:uiPriority="19" w:unhideWhenUsed="0" w:qFormat="1"/>
+    <w:lsdException w:name="Intense Emphasis" w:semiHidden="0" w:uiPriority="21" w:unhideWhenUsed="0" w:qFormat="1"/>
+    <w:lsdException w:name="Subtle Reference" w:semiHidden="0" w:uiPriority="31" w:unhideWhenUsed="0" w:qFormat="1"/>
+    <w:lsdException w:name="Intense Reference" w:semiHidden="0" w:uiPriority="32" w:unhideWhenUsed="0" w:qFormat="1"/>
+    <w:lsdException w:name="Book Title" w:semiHidden="0" w:uiPriority="33" w:unhideWhenUsed="0" w:qFormat="1"/>
+    <w:lsdException w:name="Bibliography" w:uiPriority="37"/>
+    <w:lsdException w:name="TOC Heading" w:uiPriority="39" w:qFormat="1"/>
   </w:latentStyles>
   <w:style w:type="paragraph" w:default="1" w:styleId="Normal">
     <w:name w:val="Normal"/>
     <w:qFormat/>
+    <w:rsid w:val="005D00E3"/>
   </w:style>
   <w:style w:type="paragraph" w:styleId="Heading1">
     <w:name w:val="heading 1"/>
@@ -16122,6 +19243,7 @@
     <w:uiPriority w:val="99"/>
     <w:semiHidden/>
     <w:unhideWhenUsed/>
+    <w:qFormat/>
     <w:tblPr>
       <w:tblInd w:w="0" w:type="dxa"/>
       <w:tblCellMar>
@@ -16154,6 +19276,7 @@
   <w:style w:type="paragraph" w:styleId="ListParagraph">
     <w:name w:val="List Paragraph"/>
     <w:basedOn w:val="Normal"/>
+    <w:link w:val="ListParagraphChar"/>
     <w:uiPriority w:val="34"/>
     <w:qFormat/>
     <w:rsid w:val="00AC7D1A"/>
@@ -16273,6 +19396,7 @@
       <w:spacing w:after="0" w:line="240" w:lineRule="auto"/>
     </w:pPr>
     <w:tblPr>
+      <w:tblInd w:w="0" w:type="dxa"/>
       <w:tblBorders>
         <w:top w:val="single" w:sz="4" w:space="0" w:color="auto"/>
         <w:left w:val="single" w:sz="4" w:space="0" w:color="auto"/>
@@ -16281,9 +19405,15 @@
         <w:insideH w:val="single" w:sz="4" w:space="0" w:color="auto"/>
         <w:insideV w:val="single" w:sz="4" w:space="0" w:color="auto"/>
       </w:tblBorders>
+      <w:tblCellMar>
+        <w:top w:w="0" w:type="dxa"/>
+        <w:left w:w="108" w:type="dxa"/>
+        <w:bottom w:w="0" w:type="dxa"/>
+        <w:right w:w="108" w:type="dxa"/>
+      </w:tblCellMar>
     </w:tblPr>
   </w:style>
-  <w:style w:type="table" w:styleId="GridTable4-Accent5">
+  <w:style w:type="table" w:customStyle="1" w:styleId="GridTable4Accent5">
     <w:name w:val="Grid Table 4 Accent 5"/>
     <w:basedOn w:val="TableNormal"/>
     <w:uiPriority w:val="49"/>
@@ -16294,6 +19424,7 @@
     <w:tblPr>
       <w:tblStyleRowBandSize w:val="1"/>
       <w:tblStyleColBandSize w:val="1"/>
+      <w:tblInd w:w="0" w:type="dxa"/>
       <w:tblBorders>
         <w:top w:val="single" w:sz="4" w:space="0" w:color="8EAADB" w:themeColor="accent5" w:themeTint="99"/>
         <w:left w:val="single" w:sz="4" w:space="0" w:color="8EAADB" w:themeColor="accent5" w:themeTint="99"/>
@@ -16302,6 +19433,12 @@
         <w:insideH w:val="single" w:sz="4" w:space="0" w:color="8EAADB" w:themeColor="accent5" w:themeTint="99"/>
         <w:insideV w:val="single" w:sz="4" w:space="0" w:color="8EAADB" w:themeColor="accent5" w:themeTint="99"/>
       </w:tblBorders>
+      <w:tblCellMar>
+        <w:top w:w="0" w:type="dxa"/>
+        <w:left w:w="108" w:type="dxa"/>
+        <w:bottom w:w="0" w:type="dxa"/>
+        <w:right w:w="108" w:type="dxa"/>
+      </w:tblCellMar>
     </w:tblPr>
     <w:tblStylePr w:type="firstRow">
       <w:rPr>
@@ -16358,6 +19495,83 @@
         <w:shd w:val="clear" w:color="auto" w:fill="D9E2F3" w:themeFill="accent5" w:themeFillTint="33"/>
       </w:tcPr>
     </w:tblStylePr>
+  </w:style>
+  <w:style w:type="paragraph" w:styleId="BalloonText">
+    <w:name w:val="Balloon Text"/>
+    <w:basedOn w:val="Normal"/>
+    <w:link w:val="BalloonTextChar"/>
+    <w:uiPriority w:val="99"/>
+    <w:semiHidden/>
+    <w:unhideWhenUsed/>
+    <w:rsid w:val="00207906"/>
+    <w:pPr>
+      <w:spacing w:after="0" w:line="240" w:lineRule="auto"/>
+    </w:pPr>
+    <w:rPr>
+      <w:rFonts w:ascii="Tahoma" w:hAnsi="Tahoma" w:cs="Tahoma"/>
+      <w:sz w:val="16"/>
+      <w:szCs w:val="16"/>
+    </w:rPr>
+  </w:style>
+  <w:style w:type="character" w:customStyle="1" w:styleId="BalloonTextChar">
+    <w:name w:val="Balloon Text Char"/>
+    <w:basedOn w:val="DefaultParagraphFont"/>
+    <w:link w:val="BalloonText"/>
+    <w:uiPriority w:val="99"/>
+    <w:semiHidden/>
+    <w:rsid w:val="00207906"/>
+    <w:rPr>
+      <w:rFonts w:ascii="Tahoma" w:hAnsi="Tahoma" w:cs="Tahoma"/>
+      <w:sz w:val="16"/>
+      <w:szCs w:val="16"/>
+    </w:rPr>
+  </w:style>
+  <w:style w:type="paragraph" w:styleId="FootnoteText">
+    <w:name w:val="footnote text"/>
+    <w:basedOn w:val="Normal"/>
+    <w:link w:val="FootnoteTextChar"/>
+    <w:uiPriority w:val="99"/>
+    <w:semiHidden/>
+    <w:unhideWhenUsed/>
+    <w:rsid w:val="00335C88"/>
+    <w:pPr>
+      <w:spacing w:after="0" w:line="240" w:lineRule="auto"/>
+    </w:pPr>
+    <w:rPr>
+      <w:sz w:val="20"/>
+      <w:szCs w:val="20"/>
+    </w:rPr>
+  </w:style>
+  <w:style w:type="character" w:customStyle="1" w:styleId="FootnoteTextChar">
+    <w:name w:val="Footnote Text Char"/>
+    <w:basedOn w:val="DefaultParagraphFont"/>
+    <w:link w:val="FootnoteText"/>
+    <w:uiPriority w:val="99"/>
+    <w:semiHidden/>
+    <w:rsid w:val="00335C88"/>
+    <w:rPr>
+      <w:sz w:val="20"/>
+      <w:szCs w:val="20"/>
+    </w:rPr>
+  </w:style>
+  <w:style w:type="character" w:styleId="FootnoteReference">
+    <w:name w:val="footnote reference"/>
+    <w:basedOn w:val="DefaultParagraphFont"/>
+    <w:uiPriority w:val="99"/>
+    <w:semiHidden/>
+    <w:unhideWhenUsed/>
+    <w:rsid w:val="00335C88"/>
+    <w:rPr>
+      <w:vertAlign w:val="superscript"/>
+    </w:rPr>
+  </w:style>
+  <w:style w:type="character" w:customStyle="1" w:styleId="ListParagraphChar">
+    <w:name w:val="List Paragraph Char"/>
+    <w:link w:val="ListParagraph"/>
+    <w:uiPriority w:val="34"/>
+    <w:qFormat/>
+    <w:locked/>
+    <w:rsid w:val="00F61C94"/>
   </w:style>
 </w:styles>
 </file>
@@ -16405,7 +19619,7 @@
     </a:clrScheme>
     <a:fontScheme name="Office">
       <a:majorFont>
-        <a:latin typeface="Calibri Light" panose="020F0302020204030204"/>
+        <a:latin typeface="Calibri Light"/>
         <a:ea typeface=""/>
         <a:cs typeface=""/>
         <a:font script="Jpan" typeface="游ゴシック Light"/>
@@ -16440,7 +19654,7 @@
         <a:font script="Geor" typeface="Sylfaen"/>
       </a:majorFont>
       <a:minorFont>
-        <a:latin typeface="Calibri" panose="020F0502020204030204"/>
+        <a:latin typeface="Calibri"/>
         <a:ea typeface=""/>
         <a:cs typeface=""/>
         <a:font script="Jpan" typeface="游明朝"/>
@@ -16617,7 +19831,7 @@
   <a:extraClrSchemeLst/>
   <a:extLst>
     <a:ext uri="{05A4C25C-085E-4340-85A3-A5531E510DB2}">
-      <thm15:themeFamily xmlns:thm15="http://schemas.microsoft.com/office/thememl/2012/main" name="Office Theme" id="{62F939B6-93AF-4DB8-9C6B-D6C7DFDC589F}" vid="{4A3C46E8-61CC-4603-A589-7422A47A8E4A}"/>
+      <thm15:themeFamily xmlns="" xmlns:thm15="http://schemas.microsoft.com/office/thememl/2012/main" name="Office Theme" id="{62F939B6-93AF-4DB8-9C6B-D6C7DFDC589F}" vid="{4A3C46E8-61CC-4603-A589-7422A47A8E4A}"/>
     </a:ext>
   </a:extLst>
 </a:theme>
@@ -16628,7 +19842,7 @@
 </file>
 
 <file path=customXml/itemProps1.xml><?xml version="1.0" encoding="utf-8"?>
-<ds:datastoreItem xmlns:ds="http://schemas.openxmlformats.org/officeDocument/2006/customXml" ds:itemID="{BDD49384-FD8E-4993-99C9-FD8E74EF3519}">
+<ds:datastoreItem xmlns:ds="http://schemas.openxmlformats.org/officeDocument/2006/customXml" ds:itemID="{88ADE30B-823D-4B12-9799-C3C95FF9D7F0}">
   <ds:schemaRefs>
     <ds:schemaRef ds:uri="http://schemas.openxmlformats.org/officeDocument/2006/bibliography"/>
   </ds:schemaRefs>

</xml_diff>